<commit_message>
Add Context Diagram / Remove extra file
</commit_message>
<xml_diff>
--- a/Project Management/Vision.docx
+++ b/Project Management/Vision.docx
@@ -1,6 +1,6 @@
 
 <file path=word/document.xml><?xml version="1.0" encoding="utf-8"?>
-<w:document xmlns:wpc="http://schemas.microsoft.com/office/word/2010/wordprocessingCanvas" xmlns:mc="http://schemas.openxmlformats.org/markup-compatibility/2006" xmlns:o="urn:schemas-microsoft-com:office:office" xmlns:r="http://schemas.openxmlformats.org/officeDocument/2006/relationships" xmlns:m="http://schemas.openxmlformats.org/officeDocument/2006/math" xmlns:v="urn:schemas-microsoft-com:vml" xmlns:wp14="http://schemas.microsoft.com/office/word/2010/wordprocessingDrawing" xmlns:wp="http://schemas.openxmlformats.org/drawingml/2006/wordprocessingDrawing" xmlns:w10="urn:schemas-microsoft-com:office:word" xmlns:w="http://schemas.openxmlformats.org/wordprocessingml/2006/main" xmlns:w14="http://schemas.microsoft.com/office/word/2010/wordml" xmlns:w15="http://schemas.microsoft.com/office/word/2012/wordml" xmlns:wpg="http://schemas.microsoft.com/office/word/2010/wordprocessingGroup" xmlns:wpi="http://schemas.microsoft.com/office/word/2010/wordprocessingInk" xmlns:wne="http://schemas.microsoft.com/office/word/2006/wordml" xmlns:wps="http://schemas.microsoft.com/office/word/2010/wordprocessingShape" mc:Ignorable="w14 w15 wp14">
+<w:document xmlns:wpc="http://schemas.microsoft.com/office/word/2010/wordprocessingCanvas" xmlns:cx="http://schemas.microsoft.com/office/drawing/2014/chartex" xmlns:cx1="http://schemas.microsoft.com/office/drawing/2015/9/8/chartex" xmlns:cx2="http://schemas.microsoft.com/office/drawing/2015/10/21/chartex" xmlns:mc="http://schemas.openxmlformats.org/markup-compatibility/2006" xmlns:o="urn:schemas-microsoft-com:office:office" xmlns:r="http://schemas.openxmlformats.org/officeDocument/2006/relationships" xmlns:m="http://schemas.openxmlformats.org/officeDocument/2006/math" xmlns:v="urn:schemas-microsoft-com:vml" xmlns:wp14="http://schemas.microsoft.com/office/word/2010/wordprocessingDrawing" xmlns:wp="http://schemas.openxmlformats.org/drawingml/2006/wordprocessingDrawing" xmlns:w10="urn:schemas-microsoft-com:office:word" xmlns:w="http://schemas.openxmlformats.org/wordprocessingml/2006/main" xmlns:w14="http://schemas.microsoft.com/office/word/2010/wordml" xmlns:w15="http://schemas.microsoft.com/office/word/2012/wordml" xmlns:w16se="http://schemas.microsoft.com/office/word/2015/wordml/symex" xmlns:wpg="http://schemas.microsoft.com/office/word/2010/wordprocessingGroup" xmlns:wpi="http://schemas.microsoft.com/office/word/2010/wordprocessingInk" xmlns:wne="http://schemas.microsoft.com/office/word/2006/wordml" xmlns:wps="http://schemas.microsoft.com/office/word/2010/wordprocessingShape" mc:Ignorable="w14 w15 w16se wp14">
   <w:body>
     <w:p>
       <w:pPr>
@@ -16,21 +16,11 @@
         <w:pStyle w:val="Title"/>
         <w:jc w:val="right"/>
       </w:pPr>
-      <w:r>
-        <w:fldChar w:fldCharType="begin"/>
-      </w:r>
-      <w:r>
-        <w:instrText xml:space="preserve"> TITLE  \* MERGEFORMAT </w:instrText>
-      </w:r>
-      <w:r>
-        <w:fldChar w:fldCharType="separate"/>
-      </w:r>
-      <w:r>
-        <w:t>Vision</w:t>
-      </w:r>
-      <w:r>
-        <w:fldChar w:fldCharType="end"/>
-      </w:r>
+      <w:fldSimple w:instr=" TITLE  \* MERGEFORMAT ">
+        <w:r>
+          <w:t>Vision</w:t>
+        </w:r>
+      </w:fldSimple>
     </w:p>
     <w:p>
       <w:pPr>
@@ -252,7 +242,10 @@
               <w:pStyle w:val="Tabletext"/>
             </w:pPr>
             <w:r>
-              <w:t>AG</w:t>
+              <w:t>A</w:t>
+            </w:r>
+            <w:r>
+              <w:t>drian Gregory</w:t>
             </w:r>
           </w:p>
         </w:tc>
@@ -306,7 +299,7 @@
               <w:pStyle w:val="Tabletext"/>
             </w:pPr>
             <w:r>
-              <w:t>AG</w:t>
+              <w:t>Adrian Gregory</w:t>
             </w:r>
           </w:p>
         </w:tc>
@@ -363,7 +356,7 @@
               <w:pStyle w:val="Tabletext"/>
             </w:pPr>
             <w:r>
-              <w:t>AG</w:t>
+              <w:t>Adrian Gregory</w:t>
             </w:r>
           </w:p>
         </w:tc>
@@ -419,6 +412,158 @@
             <w:r>
               <w:t>Kathryn Youngberg</w:t>
             </w:r>
+          </w:p>
+        </w:tc>
+      </w:tr>
+      <w:tr>
+        <w:tc>
+          <w:tcPr>
+            <w:tcW w:w="2304" w:type="dxa"/>
+          </w:tcPr>
+          <w:p>
+            <w:pPr>
+              <w:pStyle w:val="Tabletext"/>
+            </w:pPr>
+            <w:r>
+              <w:t>9/23/2016</w:t>
+            </w:r>
+          </w:p>
+        </w:tc>
+        <w:tc>
+          <w:tcPr>
+            <w:tcW w:w="1152" w:type="dxa"/>
+          </w:tcPr>
+          <w:p>
+            <w:pPr>
+              <w:pStyle w:val="Tabletext"/>
+            </w:pPr>
+            <w:r>
+              <w:t>1.2</w:t>
+            </w:r>
+          </w:p>
+        </w:tc>
+        <w:tc>
+          <w:tcPr>
+            <w:tcW w:w="3744" w:type="dxa"/>
+          </w:tcPr>
+          <w:p>
+            <w:pPr>
+              <w:pStyle w:val="Tabletext"/>
+            </w:pPr>
+            <w:r>
+              <w:t>Created Section 4</w:t>
+            </w:r>
+          </w:p>
+        </w:tc>
+        <w:tc>
+          <w:tcPr>
+            <w:tcW w:w="2304" w:type="dxa"/>
+          </w:tcPr>
+          <w:p>
+            <w:pPr>
+              <w:pStyle w:val="Tabletext"/>
+            </w:pPr>
+            <w:r>
+              <w:t>Adrian Gregory</w:t>
+            </w:r>
+          </w:p>
+        </w:tc>
+      </w:tr>
+      <w:tr>
+        <w:tc>
+          <w:tcPr>
+            <w:tcW w:w="2304" w:type="dxa"/>
+          </w:tcPr>
+          <w:p>
+            <w:pPr>
+              <w:pStyle w:val="Tabletext"/>
+            </w:pPr>
+            <w:r>
+              <w:t>9/23/2016</w:t>
+            </w:r>
+          </w:p>
+        </w:tc>
+        <w:tc>
+          <w:tcPr>
+            <w:tcW w:w="1152" w:type="dxa"/>
+          </w:tcPr>
+          <w:p>
+            <w:pPr>
+              <w:pStyle w:val="Tabletext"/>
+            </w:pPr>
+            <w:r>
+              <w:t>1.2</w:t>
+            </w:r>
+          </w:p>
+        </w:tc>
+        <w:tc>
+          <w:tcPr>
+            <w:tcW w:w="3744" w:type="dxa"/>
+          </w:tcPr>
+          <w:p>
+            <w:pPr>
+              <w:pStyle w:val="Tabletext"/>
+            </w:pPr>
+            <w:r>
+              <w:t>Created Context Diagram</w:t>
+            </w:r>
+          </w:p>
+        </w:tc>
+        <w:tc>
+          <w:tcPr>
+            <w:tcW w:w="2304" w:type="dxa"/>
+          </w:tcPr>
+          <w:p>
+            <w:pPr>
+              <w:pStyle w:val="Tabletext"/>
+            </w:pPr>
+            <w:r>
+              <w:t>Adrian Gregory</w:t>
+            </w:r>
+          </w:p>
+        </w:tc>
+      </w:tr>
+      <w:tr>
+        <w:tc>
+          <w:tcPr>
+            <w:tcW w:w="2304" w:type="dxa"/>
+          </w:tcPr>
+          <w:p>
+            <w:pPr>
+              <w:pStyle w:val="Tabletext"/>
+            </w:pPr>
+            <w:bookmarkStart w:id="0" w:name="_GoBack"/>
+            <w:bookmarkEnd w:id="0"/>
+          </w:p>
+        </w:tc>
+        <w:tc>
+          <w:tcPr>
+            <w:tcW w:w="1152" w:type="dxa"/>
+          </w:tcPr>
+          <w:p>
+            <w:pPr>
+              <w:pStyle w:val="Tabletext"/>
+            </w:pPr>
+          </w:p>
+        </w:tc>
+        <w:tc>
+          <w:tcPr>
+            <w:tcW w:w="3744" w:type="dxa"/>
+          </w:tcPr>
+          <w:p>
+            <w:pPr>
+              <w:pStyle w:val="Tabletext"/>
+            </w:pPr>
+          </w:p>
+        </w:tc>
+        <w:tc>
+          <w:tcPr>
+            <w:tcW w:w="2304" w:type="dxa"/>
+          </w:tcPr>
+          <w:p>
+            <w:pPr>
+              <w:pStyle w:val="Tabletext"/>
+            </w:pPr>
           </w:p>
         </w:tc>
       </w:tr>
@@ -4456,38 +4601,27 @@
       <w:r>
         <w:br w:type="page"/>
       </w:r>
-      <w:r>
-        <w:lastRenderedPageBreak/>
-        <w:fldChar w:fldCharType="begin"/>
-      </w:r>
-      <w:r>
-        <w:instrText xml:space="preserve"> TITLE  \* MERGEFORMAT </w:instrText>
-      </w:r>
-      <w:r>
-        <w:fldChar w:fldCharType="separate"/>
-      </w:r>
-      <w:r>
-        <w:t>Vision</w:t>
-      </w:r>
-      <w:r>
-        <w:fldChar w:fldCharType="end"/>
-      </w:r>
+      <w:fldSimple w:instr=" TITLE  \* MERGEFORMAT ">
+        <w:r>
+          <w:t>Vision</w:t>
+        </w:r>
+      </w:fldSimple>
     </w:p>
     <w:p>
       <w:pPr>
         <w:pStyle w:val="Heading1"/>
       </w:pPr>
-      <w:bookmarkStart w:id="0" w:name="_Toc456598586"/>
-      <w:bookmarkStart w:id="1" w:name="_Toc456600917"/>
-      <w:bookmarkStart w:id="2" w:name="_Toc509300828"/>
-      <w:bookmarkStart w:id="3" w:name="_Toc436203377"/>
-      <w:bookmarkStart w:id="4" w:name="_Toc452813577"/>
+      <w:bookmarkStart w:id="1" w:name="_Toc456598586"/>
+      <w:bookmarkStart w:id="2" w:name="_Toc456600917"/>
+      <w:bookmarkStart w:id="3" w:name="_Toc509300828"/>
+      <w:bookmarkStart w:id="4" w:name="_Toc436203377"/>
+      <w:bookmarkStart w:id="5" w:name="_Toc452813577"/>
       <w:r>
         <w:t>Introduction</w:t>
       </w:r>
-      <w:bookmarkEnd w:id="0"/>
       <w:bookmarkEnd w:id="1"/>
       <w:bookmarkEnd w:id="2"/>
+      <w:bookmarkEnd w:id="3"/>
     </w:p>
     <w:p>
       <w:pPr>
@@ -4502,9 +4636,9 @@
           <w:b w:val="0"/>
         </w:rPr>
       </w:pPr>
-      <w:bookmarkStart w:id="5" w:name="_Toc456598587"/>
-      <w:bookmarkStart w:id="6" w:name="_Toc456600918"/>
-      <w:bookmarkStart w:id="7" w:name="_Toc509300829"/>
+      <w:bookmarkStart w:id="6" w:name="_Toc456598587"/>
+      <w:bookmarkStart w:id="7" w:name="_Toc456600918"/>
+      <w:bookmarkStart w:id="8" w:name="_Toc509300829"/>
       <w:r>
         <w:rPr>
           <w:rFonts w:ascii="Times New Roman" w:hAnsi="Times New Roman"/>
@@ -4716,9 +4850,9 @@
       <w:r>
         <w:t>Purpose</w:t>
       </w:r>
-      <w:bookmarkEnd w:id="5"/>
       <w:bookmarkEnd w:id="6"/>
       <w:bookmarkEnd w:id="7"/>
+      <w:bookmarkEnd w:id="8"/>
     </w:p>
     <w:p>
       <w:pPr>
@@ -4760,15 +4894,15 @@
       <w:pPr>
         <w:pStyle w:val="Heading2"/>
       </w:pPr>
-      <w:bookmarkStart w:id="8" w:name="_Toc456598588"/>
-      <w:bookmarkStart w:id="9" w:name="_Toc456600919"/>
-      <w:bookmarkStart w:id="10" w:name="_Toc509300830"/>
+      <w:bookmarkStart w:id="9" w:name="_Toc456598588"/>
+      <w:bookmarkStart w:id="10" w:name="_Toc456600919"/>
+      <w:bookmarkStart w:id="11" w:name="_Toc509300830"/>
       <w:r>
         <w:t>Scope</w:t>
       </w:r>
-      <w:bookmarkEnd w:id="8"/>
       <w:bookmarkEnd w:id="9"/>
       <w:bookmarkEnd w:id="10"/>
+      <w:bookmarkEnd w:id="11"/>
     </w:p>
     <w:p>
       <w:pPr>
@@ -4834,15 +4968,15 @@
       <w:pPr>
         <w:pStyle w:val="Heading2"/>
       </w:pPr>
-      <w:bookmarkStart w:id="11" w:name="_Toc456598589"/>
-      <w:bookmarkStart w:id="12" w:name="_Toc456600920"/>
-      <w:bookmarkStart w:id="13" w:name="_Toc509300831"/>
+      <w:bookmarkStart w:id="12" w:name="_Toc456598589"/>
+      <w:bookmarkStart w:id="13" w:name="_Toc456600920"/>
+      <w:bookmarkStart w:id="14" w:name="_Toc509300831"/>
       <w:r>
         <w:t>Definitions, Acronyms, and Abbreviations</w:t>
       </w:r>
-      <w:bookmarkEnd w:id="11"/>
       <w:bookmarkEnd w:id="12"/>
       <w:bookmarkEnd w:id="13"/>
+      <w:bookmarkEnd w:id="14"/>
     </w:p>
     <w:p>
       <w:pPr>
@@ -4970,15 +5104,15 @@
       <w:pPr>
         <w:pStyle w:val="Heading2"/>
       </w:pPr>
-      <w:bookmarkStart w:id="14" w:name="_Toc456598590"/>
-      <w:bookmarkStart w:id="15" w:name="_Toc456600921"/>
-      <w:bookmarkStart w:id="16" w:name="_Toc509300832"/>
+      <w:bookmarkStart w:id="15" w:name="_Toc456598590"/>
+      <w:bookmarkStart w:id="16" w:name="_Toc456600921"/>
+      <w:bookmarkStart w:id="17" w:name="_Toc509300832"/>
       <w:r>
         <w:t>References</w:t>
       </w:r>
-      <w:bookmarkEnd w:id="14"/>
       <w:bookmarkEnd w:id="15"/>
       <w:bookmarkEnd w:id="16"/>
+      <w:bookmarkEnd w:id="17"/>
     </w:p>
     <w:p>
       <w:pPr>
@@ -4992,16 +5126,16 @@
       <w:pPr>
         <w:pStyle w:val="Heading2"/>
       </w:pPr>
-      <w:bookmarkStart w:id="17" w:name="_Toc456598591"/>
-      <w:bookmarkStart w:id="18" w:name="_Toc456600922"/>
-      <w:bookmarkStart w:id="19" w:name="_Toc509300833"/>
+      <w:bookmarkStart w:id="18" w:name="_Toc456598591"/>
+      <w:bookmarkStart w:id="19" w:name="_Toc456600922"/>
+      <w:bookmarkStart w:id="20" w:name="_Toc509300833"/>
       <w:r>
         <w:lastRenderedPageBreak/>
         <w:t>Overview</w:t>
       </w:r>
-      <w:bookmarkEnd w:id="17"/>
       <w:bookmarkEnd w:id="18"/>
       <w:bookmarkEnd w:id="19"/>
+      <w:bookmarkEnd w:id="20"/>
     </w:p>
     <w:p>
       <w:pPr>
@@ -5033,27 +5167,27 @@
       <w:pPr>
         <w:pStyle w:val="Heading1"/>
       </w:pPr>
-      <w:bookmarkStart w:id="20" w:name="_Toc509300834"/>
+      <w:bookmarkStart w:id="21" w:name="_Toc509300834"/>
       <w:r>
         <w:t>Positioning</w:t>
       </w:r>
-      <w:bookmarkEnd w:id="3"/>
       <w:bookmarkEnd w:id="4"/>
-      <w:bookmarkEnd w:id="20"/>
+      <w:bookmarkEnd w:id="5"/>
+      <w:bookmarkEnd w:id="21"/>
     </w:p>
     <w:p>
       <w:pPr>
         <w:pStyle w:val="Heading2"/>
       </w:pPr>
-      <w:bookmarkStart w:id="21" w:name="_Toc436203378"/>
-      <w:bookmarkStart w:id="22" w:name="_Toc452813578"/>
-      <w:bookmarkStart w:id="23" w:name="_Toc509300835"/>
+      <w:bookmarkStart w:id="22" w:name="_Toc436203378"/>
+      <w:bookmarkStart w:id="23" w:name="_Toc452813578"/>
+      <w:bookmarkStart w:id="24" w:name="_Toc509300835"/>
       <w:r>
         <w:t>Business Opportunity</w:t>
       </w:r>
-      <w:bookmarkEnd w:id="21"/>
       <w:bookmarkEnd w:id="22"/>
       <w:bookmarkEnd w:id="23"/>
+      <w:bookmarkEnd w:id="24"/>
     </w:p>
     <w:p>
       <w:pPr>
@@ -5102,15 +5236,15 @@
       <w:pPr>
         <w:pStyle w:val="Heading2"/>
       </w:pPr>
-      <w:bookmarkStart w:id="24" w:name="_Toc436203379"/>
-      <w:bookmarkStart w:id="25" w:name="_Toc452813579"/>
-      <w:bookmarkStart w:id="26" w:name="_Toc509300836"/>
+      <w:bookmarkStart w:id="25" w:name="_Toc436203379"/>
+      <w:bookmarkStart w:id="26" w:name="_Toc452813579"/>
+      <w:bookmarkStart w:id="27" w:name="_Toc509300836"/>
       <w:r>
         <w:t>Problem Statement</w:t>
       </w:r>
-      <w:bookmarkEnd w:id="24"/>
       <w:bookmarkEnd w:id="25"/>
       <w:bookmarkEnd w:id="26"/>
+      <w:bookmarkEnd w:id="27"/>
     </w:p>
     <w:tbl>
       <w:tblPr>
@@ -5311,20 +5445,20 @@
       <w:pPr>
         <w:pStyle w:val="Heading2"/>
       </w:pPr>
-      <w:bookmarkStart w:id="27" w:name="_Toc425054392"/>
-      <w:bookmarkStart w:id="28" w:name="_Toc422186485"/>
-      <w:bookmarkStart w:id="29" w:name="_Toc436203380"/>
-      <w:bookmarkStart w:id="30" w:name="_Toc452813580"/>
-      <w:bookmarkStart w:id="31" w:name="_Toc509300837"/>
+      <w:bookmarkStart w:id="28" w:name="_Toc425054392"/>
+      <w:bookmarkStart w:id="29" w:name="_Toc422186485"/>
+      <w:bookmarkStart w:id="30" w:name="_Toc436203380"/>
+      <w:bookmarkStart w:id="31" w:name="_Toc452813580"/>
+      <w:bookmarkStart w:id="32" w:name="_Toc509300837"/>
       <w:r>
         <w:lastRenderedPageBreak/>
         <w:t>Product Position Statement</w:t>
       </w:r>
-      <w:bookmarkEnd w:id="27"/>
       <w:bookmarkEnd w:id="28"/>
       <w:bookmarkEnd w:id="29"/>
       <w:bookmarkEnd w:id="30"/>
       <w:bookmarkEnd w:id="31"/>
+      <w:bookmarkEnd w:id="32"/>
     </w:p>
     <w:tbl>
       <w:tblPr>
@@ -5616,31 +5750,31 @@
       <w:pPr>
         <w:pStyle w:val="Heading1"/>
       </w:pPr>
-      <w:bookmarkStart w:id="32" w:name="_Toc447960005"/>
-      <w:bookmarkStart w:id="33" w:name="_Toc452813581"/>
-      <w:bookmarkStart w:id="34" w:name="_Toc509300838"/>
-      <w:bookmarkStart w:id="35" w:name="_Toc436203381"/>
+      <w:bookmarkStart w:id="33" w:name="_Toc447960005"/>
+      <w:bookmarkStart w:id="34" w:name="_Toc452813581"/>
+      <w:bookmarkStart w:id="35" w:name="_Toc509300838"/>
+      <w:bookmarkStart w:id="36" w:name="_Toc436203381"/>
       <w:r>
         <w:t>Stakeholder and User Descriptions</w:t>
       </w:r>
-      <w:bookmarkEnd w:id="32"/>
       <w:bookmarkEnd w:id="33"/>
       <w:bookmarkEnd w:id="34"/>
+      <w:bookmarkEnd w:id="35"/>
     </w:p>
     <w:p>
       <w:pPr>
         <w:pStyle w:val="Heading2"/>
         <w:widowControl/>
       </w:pPr>
-      <w:bookmarkStart w:id="36" w:name="_Toc447960006"/>
-      <w:bookmarkStart w:id="37" w:name="_Toc452813582"/>
-      <w:bookmarkStart w:id="38" w:name="_Toc509300839"/>
+      <w:bookmarkStart w:id="37" w:name="_Toc447960006"/>
+      <w:bookmarkStart w:id="38" w:name="_Toc452813582"/>
+      <w:bookmarkStart w:id="39" w:name="_Toc509300839"/>
       <w:r>
         <w:t>Market Demographics</w:t>
       </w:r>
-      <w:bookmarkEnd w:id="36"/>
       <w:bookmarkEnd w:id="37"/>
       <w:bookmarkEnd w:id="38"/>
+      <w:bookmarkEnd w:id="39"/>
     </w:p>
     <w:p>
       <w:pPr>
@@ -6287,14 +6421,14 @@
       <w:pPr>
         <w:pStyle w:val="Heading2"/>
       </w:pPr>
-      <w:bookmarkStart w:id="39" w:name="_Toc452813583"/>
-      <w:bookmarkStart w:id="40" w:name="_Toc509300840"/>
+      <w:bookmarkStart w:id="40" w:name="_Toc452813583"/>
+      <w:bookmarkStart w:id="41" w:name="_Toc509300840"/>
       <w:r>
         <w:lastRenderedPageBreak/>
         <w:t>Stakeholder Summary</w:t>
       </w:r>
-      <w:bookmarkEnd w:id="39"/>
       <w:bookmarkEnd w:id="40"/>
+      <w:bookmarkEnd w:id="41"/>
     </w:p>
     <w:p>
       <w:pPr>
@@ -6695,8 +6829,8 @@
         </w:numPr>
         <w:ind w:left="720"/>
       </w:pPr>
-      <w:bookmarkStart w:id="41" w:name="_Toc452813584"/>
-      <w:bookmarkStart w:id="42" w:name="_Toc509300841"/>
+      <w:bookmarkStart w:id="42" w:name="_Toc452813584"/>
+      <w:bookmarkStart w:id="43" w:name="_Toc509300841"/>
     </w:p>
     <w:p>
       <w:pPr>
@@ -6705,8 +6839,8 @@
       <w:r>
         <w:t>User Summary</w:t>
       </w:r>
-      <w:bookmarkEnd w:id="41"/>
       <w:bookmarkEnd w:id="42"/>
+      <w:bookmarkEnd w:id="43"/>
     </w:p>
     <w:p/>
     <w:tbl>
@@ -7187,24 +7321,24 @@
       <w:pPr>
         <w:pStyle w:val="Heading2"/>
       </w:pPr>
-      <w:bookmarkStart w:id="43" w:name="_Toc425054386"/>
-      <w:bookmarkStart w:id="44" w:name="_Toc342757864"/>
-      <w:bookmarkStart w:id="45" w:name="_Toc346297773"/>
-      <w:bookmarkStart w:id="46" w:name="_Toc422186479"/>
-      <w:bookmarkStart w:id="47" w:name="_Toc436203384"/>
-      <w:bookmarkStart w:id="48" w:name="_Toc452813585"/>
-      <w:bookmarkStart w:id="49" w:name="_Toc509300842"/>
+      <w:bookmarkStart w:id="44" w:name="_Toc425054386"/>
+      <w:bookmarkStart w:id="45" w:name="_Toc342757864"/>
+      <w:bookmarkStart w:id="46" w:name="_Toc346297773"/>
+      <w:bookmarkStart w:id="47" w:name="_Toc422186479"/>
+      <w:bookmarkStart w:id="48" w:name="_Toc436203384"/>
+      <w:bookmarkStart w:id="49" w:name="_Toc452813585"/>
+      <w:bookmarkStart w:id="50" w:name="_Toc509300842"/>
       <w:r>
         <w:lastRenderedPageBreak/>
         <w:t>User Environment</w:t>
       </w:r>
-      <w:bookmarkEnd w:id="43"/>
       <w:bookmarkEnd w:id="44"/>
       <w:bookmarkEnd w:id="45"/>
       <w:bookmarkEnd w:id="46"/>
       <w:bookmarkEnd w:id="47"/>
       <w:bookmarkEnd w:id="48"/>
       <w:bookmarkEnd w:id="49"/>
+      <w:bookmarkEnd w:id="50"/>
     </w:p>
     <w:p/>
     <w:p>
@@ -7252,13 +7386,13 @@
         <w:pStyle w:val="Heading2"/>
         <w:widowControl/>
       </w:pPr>
-      <w:bookmarkStart w:id="50" w:name="_Toc452813586"/>
-      <w:bookmarkStart w:id="51" w:name="_Toc509300843"/>
+      <w:bookmarkStart w:id="51" w:name="_Toc452813586"/>
+      <w:bookmarkStart w:id="52" w:name="_Toc509300843"/>
       <w:r>
         <w:t>Stakeholder Profiles</w:t>
       </w:r>
-      <w:bookmarkEnd w:id="50"/>
       <w:bookmarkEnd w:id="51"/>
+      <w:bookmarkEnd w:id="52"/>
       <w:r>
         <w:t xml:space="preserve">  </w:t>
       </w:r>
@@ -7686,8 +7820,16 @@
               <w:rPr>
                 <w:color w:val="000000" w:themeColor="text1"/>
               </w:rPr>
-              <w:t>FAAST N.E. Regional Coordinator Edward Monagan</w:t>
-            </w:r>
+              <w:t xml:space="preserve">FAAST N.E. Regional Coordinator Edward </w:t>
+            </w:r>
+            <w:proofErr w:type="spellStart"/>
+            <w:r>
+              <w:rPr>
+                <w:color w:val="000000" w:themeColor="text1"/>
+              </w:rPr>
+              <w:t>Monagan</w:t>
+            </w:r>
+            <w:proofErr w:type="spellEnd"/>
           </w:p>
         </w:tc>
       </w:tr>
@@ -8701,23 +8843,23 @@
         <w:pStyle w:val="Heading2"/>
         <w:widowControl/>
       </w:pPr>
-      <w:bookmarkStart w:id="52" w:name="_Toc425054385"/>
-      <w:bookmarkStart w:id="53" w:name="_Toc342757863"/>
-      <w:bookmarkStart w:id="54" w:name="_Toc346297772"/>
-      <w:bookmarkStart w:id="55" w:name="_Toc422186478"/>
-      <w:bookmarkStart w:id="56" w:name="_Toc436203383"/>
-      <w:bookmarkStart w:id="57" w:name="_Toc452813587"/>
-      <w:bookmarkStart w:id="58" w:name="_Toc509300845"/>
+      <w:bookmarkStart w:id="53" w:name="_Toc425054385"/>
+      <w:bookmarkStart w:id="54" w:name="_Toc342757863"/>
+      <w:bookmarkStart w:id="55" w:name="_Toc346297772"/>
+      <w:bookmarkStart w:id="56" w:name="_Toc422186478"/>
+      <w:bookmarkStart w:id="57" w:name="_Toc436203383"/>
+      <w:bookmarkStart w:id="58" w:name="_Toc452813587"/>
+      <w:bookmarkStart w:id="59" w:name="_Toc509300845"/>
       <w:r>
         <w:t>User Profiles</w:t>
       </w:r>
-      <w:bookmarkEnd w:id="52"/>
       <w:bookmarkEnd w:id="53"/>
       <w:bookmarkEnd w:id="54"/>
       <w:bookmarkEnd w:id="55"/>
       <w:bookmarkEnd w:id="56"/>
       <w:bookmarkEnd w:id="57"/>
       <w:bookmarkEnd w:id="58"/>
+      <w:bookmarkEnd w:id="59"/>
       <w:r>
         <w:t xml:space="preserve">  </w:t>
       </w:r>
@@ -8787,8 +8929,16 @@
               <w:rPr>
                 <w:color w:val="000000" w:themeColor="text1"/>
               </w:rPr>
-              <w:t>FAAST N.E. Regional Coordinator Edward Monagan</w:t>
-            </w:r>
+              <w:t xml:space="preserve">FAAST N.E. Regional Coordinator Edward </w:t>
+            </w:r>
+            <w:proofErr w:type="spellStart"/>
+            <w:r>
+              <w:rPr>
+                <w:color w:val="000000" w:themeColor="text1"/>
+              </w:rPr>
+              <w:t>Monagan</w:t>
+            </w:r>
+            <w:proofErr w:type="spellEnd"/>
           </w:p>
         </w:tc>
       </w:tr>
@@ -9111,14 +9261,14 @@
       <w:pPr>
         <w:pStyle w:val="Heading2"/>
       </w:pPr>
-      <w:bookmarkStart w:id="59" w:name="_Toc452813588"/>
-      <w:bookmarkStart w:id="60" w:name="_Toc509300847"/>
+      <w:bookmarkStart w:id="60" w:name="_Toc452813588"/>
+      <w:bookmarkStart w:id="61" w:name="_Toc509300847"/>
       <w:r>
         <w:lastRenderedPageBreak/>
         <w:t>Key Stakeholder or User Needs</w:t>
       </w:r>
-      <w:bookmarkEnd w:id="59"/>
       <w:bookmarkEnd w:id="60"/>
+      <w:bookmarkEnd w:id="61"/>
     </w:p>
     <w:p>
       <w:pPr>
@@ -9927,13 +10077,13 @@
       <w:pPr>
         <w:pStyle w:val="Heading2"/>
       </w:pPr>
-      <w:bookmarkStart w:id="61" w:name="_Toc452813589"/>
-      <w:bookmarkStart w:id="62" w:name="_Toc509300848"/>
+      <w:bookmarkStart w:id="62" w:name="_Toc452813589"/>
+      <w:bookmarkStart w:id="63" w:name="_Toc509300848"/>
       <w:r>
         <w:t>Alternatives and Competition</w:t>
       </w:r>
-      <w:bookmarkEnd w:id="61"/>
       <w:bookmarkEnd w:id="62"/>
+      <w:bookmarkEnd w:id="63"/>
     </w:p>
     <w:p>
       <w:pPr>
@@ -10087,34 +10237,29 @@
       <w:pPr>
         <w:pStyle w:val="Heading1"/>
       </w:pPr>
-      <w:bookmarkStart w:id="63" w:name="_Toc436203387"/>
-      <w:bookmarkStart w:id="64" w:name="_Toc452813590"/>
-      <w:bookmarkStart w:id="65" w:name="_Toc509300851"/>
-      <w:bookmarkEnd w:id="35"/>
+      <w:bookmarkStart w:id="64" w:name="_Toc436203387"/>
+      <w:bookmarkStart w:id="65" w:name="_Toc452813590"/>
+      <w:bookmarkStart w:id="66" w:name="_Toc509300851"/>
+      <w:bookmarkEnd w:id="36"/>
       <w:r>
         <w:t>Product Overview</w:t>
       </w:r>
-      <w:bookmarkEnd w:id="63"/>
+      <w:bookmarkStart w:id="67" w:name="_Toc425054391"/>
+      <w:bookmarkStart w:id="68" w:name="_Toc318088998"/>
+      <w:bookmarkStart w:id="69" w:name="_Toc320274603"/>
+      <w:bookmarkStart w:id="70" w:name="_Toc320279476"/>
+      <w:bookmarkStart w:id="71" w:name="_Toc323533353"/>
+      <w:bookmarkStart w:id="72" w:name="_Toc339783677"/>
+      <w:bookmarkStart w:id="73" w:name="_Toc339784266"/>
+      <w:bookmarkStart w:id="74" w:name="_Toc342757867"/>
+      <w:bookmarkStart w:id="75" w:name="_Toc346297778"/>
+      <w:bookmarkStart w:id="76" w:name="_Toc422186484"/>
+      <w:bookmarkStart w:id="77" w:name="_Toc436203388"/>
+      <w:bookmarkStart w:id="78" w:name="_Toc452813591"/>
+      <w:bookmarkStart w:id="79" w:name="_Toc509300852"/>
       <w:bookmarkEnd w:id="64"/>
       <w:bookmarkEnd w:id="65"/>
-    </w:p>
-    <w:p>
-      <w:pPr>
-        <w:pStyle w:val="Heading1"/>
-      </w:pPr>
-      <w:bookmarkStart w:id="66" w:name="_Toc425054391"/>
-      <w:bookmarkStart w:id="67" w:name="_Toc318088998"/>
-      <w:bookmarkStart w:id="68" w:name="_Toc320274603"/>
-      <w:bookmarkStart w:id="69" w:name="_Toc320279476"/>
-      <w:bookmarkStart w:id="70" w:name="_Toc323533353"/>
-      <w:bookmarkStart w:id="71" w:name="_Toc339783677"/>
-      <w:bookmarkStart w:id="72" w:name="_Toc339784266"/>
-      <w:bookmarkStart w:id="73" w:name="_Toc342757867"/>
-      <w:bookmarkStart w:id="74" w:name="_Toc346297778"/>
-      <w:bookmarkStart w:id="75" w:name="_Toc422186484"/>
-      <w:bookmarkStart w:id="76" w:name="_Toc436203388"/>
-      <w:bookmarkStart w:id="77" w:name="_Toc452813591"/>
-      <w:bookmarkStart w:id="78" w:name="_Toc509300852"/>
+      <w:bookmarkEnd w:id="66"/>
     </w:p>
     <w:p>
       <w:pPr>
@@ -10123,7 +10268,6 @@
       <w:r>
         <w:t>Product Perspective</w:t>
       </w:r>
-      <w:bookmarkEnd w:id="66"/>
       <w:bookmarkEnd w:id="67"/>
       <w:bookmarkEnd w:id="68"/>
       <w:bookmarkEnd w:id="69"/>
@@ -10136,6 +10280,7 @@
       <w:bookmarkEnd w:id="76"/>
       <w:bookmarkEnd w:id="77"/>
       <w:bookmarkEnd w:id="78"/>
+      <w:bookmarkEnd w:id="79"/>
     </w:p>
     <w:p>
       <w:pPr>
@@ -10161,15 +10306,26 @@
       <w:pPr>
         <w:pStyle w:val="BodyText"/>
       </w:pPr>
-      <w:r>
-        <w:rPr>
-          <w:noProof/>
-        </w:rPr>
+    </w:p>
+    <w:p>
+      <w:pPr>
+        <w:pStyle w:val="BodyText"/>
+      </w:pPr>
+    </w:p>
+    <w:p>
+      <w:pPr>
+        <w:pStyle w:val="BodyText"/>
+      </w:pPr>
+      <w:r>
+        <w:rPr>
+          <w:noProof/>
+        </w:rPr>
+        <w:lastRenderedPageBreak/>
         <w:drawing>
-          <wp:inline distT="0" distB="0" distL="0" distR="0" wp14:anchorId="74F3751A" wp14:editId="3AE06C45">
-            <wp:extent cx="1219200" cy="2571750"/>
-            <wp:effectExtent l="0" t="0" r="0" b="0"/>
-            <wp:docPr id="2" name="Picture 2"/>
+          <wp:inline distT="0" distB="0" distL="0" distR="0" wp14:anchorId="56F9D999" wp14:editId="4A1D9D05">
+            <wp:extent cx="4279401" cy="4002032"/>
+            <wp:effectExtent l="0" t="0" r="6985" b="0"/>
+            <wp:docPr id="1" name="Picture 1"/>
             <wp:cNvGraphicFramePr>
               <a:graphicFrameLocks xmlns:a="http://schemas.openxmlformats.org/drawingml/2006/main" noChangeAspect="1"/>
             </wp:cNvGraphicFramePr>
@@ -10189,7 +10345,7 @@
                   <pic:spPr>
                     <a:xfrm>
                       <a:off x="0" y="0"/>
-                      <a:ext cx="1219200" cy="2571750"/>
+                      <a:ext cx="4279401" cy="4002032"/>
                     </a:xfrm>
                     <a:prstGeom prst="rect">
                       <a:avLst/>
@@ -10204,33 +10360,23 @@
     </w:p>
     <w:p>
       <w:pPr>
-        <w:pStyle w:val="BodyText"/>
-      </w:pPr>
-    </w:p>
-    <w:p>
-      <w:pPr>
-        <w:pStyle w:val="BodyText"/>
-      </w:pPr>
-    </w:p>
-    <w:p>
-      <w:pPr>
         <w:pStyle w:val="Heading2"/>
       </w:pPr>
-      <w:bookmarkStart w:id="79" w:name="_Toc346297779"/>
-      <w:bookmarkStart w:id="80" w:name="_Toc425054393"/>
-      <w:bookmarkStart w:id="81" w:name="_Toc422186486"/>
-      <w:bookmarkStart w:id="82" w:name="_Toc436203389"/>
-      <w:bookmarkStart w:id="83" w:name="_Toc452813592"/>
-      <w:bookmarkStart w:id="84" w:name="_Toc509300853"/>
+      <w:bookmarkStart w:id="80" w:name="_Toc346297779"/>
+      <w:bookmarkStart w:id="81" w:name="_Toc425054393"/>
+      <w:bookmarkStart w:id="82" w:name="_Toc422186486"/>
+      <w:bookmarkStart w:id="83" w:name="_Toc436203389"/>
+      <w:bookmarkStart w:id="84" w:name="_Toc452813592"/>
+      <w:bookmarkStart w:id="85" w:name="_Toc509300853"/>
       <w:r>
         <w:t>Summary of Capabilities</w:t>
       </w:r>
-      <w:bookmarkEnd w:id="79"/>
       <w:bookmarkEnd w:id="80"/>
       <w:bookmarkEnd w:id="81"/>
       <w:bookmarkEnd w:id="82"/>
       <w:bookmarkEnd w:id="83"/>
       <w:bookmarkEnd w:id="84"/>
+      <w:bookmarkEnd w:id="85"/>
     </w:p>
     <w:p>
       <w:pPr>
@@ -10402,14 +10548,22 @@
               <w:rPr>
                 <w:color w:val="000000"/>
               </w:rPr>
-              <w:t xml:space="preserve"> Admin can provide accurate information on the availability of AT devices</w:t>
-            </w:r>
+              <w:t xml:space="preserve"> Admin can provide accurate information on the availability of AT </w:t>
+            </w:r>
+            <w:proofErr w:type="gramStart"/>
             <w:r>
               <w:rPr>
                 <w:color w:val="000000"/>
               </w:rPr>
+              <w:t>devices</w:t>
+            </w:r>
+            <w:r>
+              <w:rPr>
+                <w:color w:val="000000"/>
+              </w:rPr>
               <w:t xml:space="preserve"> .</w:t>
             </w:r>
+            <w:proofErr w:type="gramEnd"/>
           </w:p>
         </w:tc>
         <w:tc>
@@ -10628,33 +10782,23 @@
     <w:p>
       <w:pPr>
         <w:pStyle w:val="Heading2"/>
-        <w:numPr>
-          <w:ilvl w:val="0"/>
-          <w:numId w:val="0"/>
-        </w:numPr>
-      </w:pPr>
-      <w:bookmarkStart w:id="85" w:name="_Toc425054394"/>
-      <w:bookmarkStart w:id="86" w:name="_Toc318089002"/>
-      <w:bookmarkStart w:id="87" w:name="_Toc320274637"/>
-      <w:bookmarkStart w:id="88" w:name="_Toc320279510"/>
-      <w:bookmarkStart w:id="89" w:name="_Toc323533379"/>
-      <w:bookmarkStart w:id="90" w:name="_Toc339783689"/>
-      <w:bookmarkStart w:id="91" w:name="_Toc339784278"/>
-      <w:bookmarkStart w:id="92" w:name="_Toc342757869"/>
-      <w:bookmarkStart w:id="93" w:name="_Toc346297780"/>
-      <w:bookmarkStart w:id="94" w:name="_Toc422186487"/>
-      <w:bookmarkStart w:id="95" w:name="_Toc436203390"/>
-      <w:bookmarkStart w:id="96" w:name="_Toc452813593"/>
-      <w:bookmarkStart w:id="97" w:name="_Toc509300854"/>
-    </w:p>
-    <w:p>
-      <w:pPr>
-        <w:pStyle w:val="Heading2"/>
-      </w:pPr>
+      </w:pPr>
+      <w:bookmarkStart w:id="86" w:name="_Toc425054394"/>
+      <w:bookmarkStart w:id="87" w:name="_Toc318089002"/>
+      <w:bookmarkStart w:id="88" w:name="_Toc320274637"/>
+      <w:bookmarkStart w:id="89" w:name="_Toc320279510"/>
+      <w:bookmarkStart w:id="90" w:name="_Toc323533379"/>
+      <w:bookmarkStart w:id="91" w:name="_Toc339783689"/>
+      <w:bookmarkStart w:id="92" w:name="_Toc339784278"/>
+      <w:bookmarkStart w:id="93" w:name="_Toc342757869"/>
+      <w:bookmarkStart w:id="94" w:name="_Toc346297780"/>
+      <w:bookmarkStart w:id="95" w:name="_Toc422186487"/>
+      <w:bookmarkStart w:id="96" w:name="_Toc436203390"/>
+      <w:bookmarkStart w:id="97" w:name="_Toc452813593"/>
+      <w:bookmarkStart w:id="98" w:name="_Toc509300854"/>
       <w:r>
         <w:t>Assumptions and Dependencies</w:t>
       </w:r>
-      <w:bookmarkEnd w:id="85"/>
       <w:bookmarkEnd w:id="86"/>
       <w:bookmarkEnd w:id="87"/>
       <w:bookmarkEnd w:id="88"/>
@@ -10667,6 +10811,7 @@
       <w:bookmarkEnd w:id="95"/>
       <w:bookmarkEnd w:id="96"/>
       <w:bookmarkEnd w:id="97"/>
+      <w:bookmarkEnd w:id="98"/>
     </w:p>
     <w:p>
       <w:pPr>
@@ -10689,6 +10834,7 @@
         </w:numPr>
       </w:pPr>
       <w:r>
+        <w:lastRenderedPageBreak/>
         <w:t xml:space="preserve">The system will require use of a </w:t>
       </w:r>
       <w:r>
@@ -10751,19 +10897,19 @@
         <w:pStyle w:val="Heading2"/>
         <w:widowControl/>
       </w:pPr>
-      <w:bookmarkStart w:id="98" w:name="_Toc425054395"/>
-      <w:bookmarkStart w:id="99" w:name="_Toc422186488"/>
-      <w:bookmarkStart w:id="100" w:name="_Toc436203391"/>
-      <w:bookmarkStart w:id="101" w:name="_Toc452813594"/>
-      <w:bookmarkStart w:id="102" w:name="_Toc509300855"/>
+      <w:bookmarkStart w:id="99" w:name="_Toc425054395"/>
+      <w:bookmarkStart w:id="100" w:name="_Toc422186488"/>
+      <w:bookmarkStart w:id="101" w:name="_Toc436203391"/>
+      <w:bookmarkStart w:id="102" w:name="_Toc452813594"/>
+      <w:bookmarkStart w:id="103" w:name="_Toc509300855"/>
       <w:r>
         <w:t>Cost and Pricing</w:t>
       </w:r>
-      <w:bookmarkEnd w:id="98"/>
       <w:bookmarkEnd w:id="99"/>
       <w:bookmarkEnd w:id="100"/>
       <w:bookmarkEnd w:id="101"/>
       <w:bookmarkEnd w:id="102"/>
+      <w:bookmarkEnd w:id="103"/>
     </w:p>
     <w:p>
       <w:pPr>
@@ -10789,19 +10935,19 @@
         <w:pStyle w:val="Heading2"/>
         <w:widowControl/>
       </w:pPr>
-      <w:bookmarkStart w:id="103" w:name="_Toc425054396"/>
-      <w:bookmarkStart w:id="104" w:name="_Toc422186489"/>
-      <w:bookmarkStart w:id="105" w:name="_Toc436203392"/>
-      <w:bookmarkStart w:id="106" w:name="_Toc452813595"/>
-      <w:bookmarkStart w:id="107" w:name="_Toc509300856"/>
+      <w:bookmarkStart w:id="104" w:name="_Toc425054396"/>
+      <w:bookmarkStart w:id="105" w:name="_Toc422186489"/>
+      <w:bookmarkStart w:id="106" w:name="_Toc436203392"/>
+      <w:bookmarkStart w:id="107" w:name="_Toc452813595"/>
+      <w:bookmarkStart w:id="108" w:name="_Toc509300856"/>
       <w:r>
         <w:t>Licensing and Installation</w:t>
       </w:r>
-      <w:bookmarkEnd w:id="103"/>
       <w:bookmarkEnd w:id="104"/>
       <w:bookmarkEnd w:id="105"/>
       <w:bookmarkEnd w:id="106"/>
       <w:bookmarkEnd w:id="107"/>
+      <w:bookmarkEnd w:id="108"/>
     </w:p>
     <w:p>
       <w:pPr>
@@ -10820,15 +10966,15 @@
       <w:pPr>
         <w:pStyle w:val="Heading1"/>
       </w:pPr>
-      <w:bookmarkStart w:id="108" w:name="_Toc436203402"/>
-      <w:bookmarkStart w:id="109" w:name="_Toc452813596"/>
-      <w:bookmarkStart w:id="110" w:name="_Toc509300857"/>
+      <w:bookmarkStart w:id="109" w:name="_Toc436203402"/>
+      <w:bookmarkStart w:id="110" w:name="_Toc452813596"/>
+      <w:bookmarkStart w:id="111" w:name="_Toc509300857"/>
       <w:r>
         <w:t>Product Features</w:t>
       </w:r>
-      <w:bookmarkEnd w:id="108"/>
       <w:bookmarkEnd w:id="109"/>
       <w:bookmarkEnd w:id="110"/>
+      <w:bookmarkEnd w:id="111"/>
     </w:p>
     <w:p>
       <w:pPr>
@@ -10847,15 +10993,15 @@
       <w:pPr>
         <w:pStyle w:val="Heading1"/>
       </w:pPr>
-      <w:bookmarkStart w:id="111" w:name="_Toc436203405"/>
-      <w:bookmarkStart w:id="112" w:name="_Toc452813599"/>
-      <w:bookmarkStart w:id="113" w:name="_Toc509300860"/>
+      <w:bookmarkStart w:id="112" w:name="_Toc436203405"/>
+      <w:bookmarkStart w:id="113" w:name="_Toc452813599"/>
+      <w:bookmarkStart w:id="114" w:name="_Toc509300860"/>
       <w:r>
         <w:t>Constraints</w:t>
       </w:r>
-      <w:bookmarkEnd w:id="111"/>
       <w:bookmarkEnd w:id="112"/>
       <w:bookmarkEnd w:id="113"/>
+      <w:bookmarkEnd w:id="114"/>
       <w:r>
         <w:t xml:space="preserve"> </w:t>
       </w:r>
@@ -10872,15 +11018,15 @@
       <w:pPr>
         <w:pStyle w:val="Heading1"/>
       </w:pPr>
-      <w:bookmarkStart w:id="114" w:name="_Toc436203406"/>
-      <w:bookmarkStart w:id="115" w:name="_Toc452813600"/>
-      <w:bookmarkStart w:id="116" w:name="_Toc509300861"/>
+      <w:bookmarkStart w:id="115" w:name="_Toc436203406"/>
+      <w:bookmarkStart w:id="116" w:name="_Toc452813600"/>
+      <w:bookmarkStart w:id="117" w:name="_Toc509300861"/>
       <w:r>
         <w:t>Quality Ranges</w:t>
       </w:r>
-      <w:bookmarkEnd w:id="114"/>
       <w:bookmarkEnd w:id="115"/>
       <w:bookmarkEnd w:id="116"/>
+      <w:bookmarkEnd w:id="117"/>
       <w:r>
         <w:t xml:space="preserve"> </w:t>
       </w:r>
@@ -10897,15 +11043,15 @@
       <w:pPr>
         <w:pStyle w:val="Heading1"/>
       </w:pPr>
-      <w:bookmarkStart w:id="117" w:name="_Toc436203407"/>
-      <w:bookmarkStart w:id="118" w:name="_Toc452813601"/>
-      <w:bookmarkStart w:id="119" w:name="_Toc509300862"/>
+      <w:bookmarkStart w:id="118" w:name="_Toc436203407"/>
+      <w:bookmarkStart w:id="119" w:name="_Toc452813601"/>
+      <w:bookmarkStart w:id="120" w:name="_Toc509300862"/>
       <w:r>
         <w:t>Precedence and Priority</w:t>
       </w:r>
-      <w:bookmarkEnd w:id="117"/>
       <w:bookmarkEnd w:id="118"/>
       <w:bookmarkEnd w:id="119"/>
+      <w:bookmarkEnd w:id="120"/>
     </w:p>
     <w:p>
       <w:pPr>
@@ -10919,15 +11065,15 @@
       <w:pPr>
         <w:pStyle w:val="Heading1"/>
       </w:pPr>
-      <w:bookmarkStart w:id="120" w:name="_Toc436203408"/>
-      <w:bookmarkStart w:id="121" w:name="_Toc452813602"/>
-      <w:bookmarkStart w:id="122" w:name="_Toc509300863"/>
+      <w:bookmarkStart w:id="121" w:name="_Toc436203408"/>
+      <w:bookmarkStart w:id="122" w:name="_Toc452813602"/>
+      <w:bookmarkStart w:id="123" w:name="_Toc509300863"/>
       <w:r>
         <w:t>Other Product Requirements</w:t>
       </w:r>
-      <w:bookmarkEnd w:id="120"/>
       <w:bookmarkEnd w:id="121"/>
       <w:bookmarkEnd w:id="122"/>
+      <w:bookmarkEnd w:id="123"/>
     </w:p>
     <w:p>
       <w:pPr>
@@ -10944,19 +11090,19 @@
       <w:pPr>
         <w:pStyle w:val="Heading2"/>
       </w:pPr>
-      <w:bookmarkStart w:id="123" w:name="_Toc425054410"/>
-      <w:bookmarkStart w:id="124" w:name="_Toc422186503"/>
-      <w:bookmarkStart w:id="125" w:name="_Toc436203409"/>
-      <w:bookmarkStart w:id="126" w:name="_Toc452813603"/>
-      <w:bookmarkStart w:id="127" w:name="_Toc509300864"/>
+      <w:bookmarkStart w:id="124" w:name="_Toc425054410"/>
+      <w:bookmarkStart w:id="125" w:name="_Toc422186503"/>
+      <w:bookmarkStart w:id="126" w:name="_Toc436203409"/>
+      <w:bookmarkStart w:id="127" w:name="_Toc452813603"/>
+      <w:bookmarkStart w:id="128" w:name="_Toc509300864"/>
       <w:r>
         <w:t>Applicable Standards</w:t>
       </w:r>
-      <w:bookmarkEnd w:id="123"/>
       <w:bookmarkEnd w:id="124"/>
       <w:bookmarkEnd w:id="125"/>
       <w:bookmarkEnd w:id="126"/>
       <w:bookmarkEnd w:id="127"/>
+      <w:bookmarkEnd w:id="128"/>
     </w:p>
     <w:p>
       <w:pPr>
@@ -10970,20 +11116,20 @@
       <w:pPr>
         <w:pStyle w:val="Heading2"/>
       </w:pPr>
-      <w:bookmarkStart w:id="128" w:name="_Toc425054411"/>
-      <w:bookmarkStart w:id="129" w:name="_Toc422186504"/>
-      <w:bookmarkStart w:id="130" w:name="_Toc436203410"/>
-      <w:bookmarkStart w:id="131" w:name="_Toc452813604"/>
-      <w:bookmarkStart w:id="132" w:name="_Toc509300865"/>
+      <w:bookmarkStart w:id="129" w:name="_Toc425054411"/>
+      <w:bookmarkStart w:id="130" w:name="_Toc422186504"/>
+      <w:bookmarkStart w:id="131" w:name="_Toc436203410"/>
+      <w:bookmarkStart w:id="132" w:name="_Toc452813604"/>
+      <w:bookmarkStart w:id="133" w:name="_Toc509300865"/>
       <w:r>
         <w:t>System Requirements</w:t>
       </w:r>
-      <w:bookmarkStart w:id="133" w:name="_Toc346297793"/>
-      <w:bookmarkEnd w:id="128"/>
+      <w:bookmarkStart w:id="134" w:name="_Toc346297793"/>
       <w:bookmarkEnd w:id="129"/>
       <w:bookmarkEnd w:id="130"/>
       <w:bookmarkEnd w:id="131"/>
       <w:bookmarkEnd w:id="132"/>
+      <w:bookmarkEnd w:id="133"/>
     </w:p>
     <w:p>
       <w:pPr>
@@ -11001,20 +11147,20 @@
         <w:pStyle w:val="Heading2"/>
         <w:widowControl/>
       </w:pPr>
-      <w:bookmarkStart w:id="134" w:name="_Toc425054412"/>
-      <w:bookmarkStart w:id="135" w:name="_Toc422186505"/>
-      <w:bookmarkStart w:id="136" w:name="_Toc436203411"/>
-      <w:bookmarkStart w:id="137" w:name="_Toc452813605"/>
-      <w:bookmarkStart w:id="138" w:name="_Toc509300866"/>
+      <w:bookmarkStart w:id="135" w:name="_Toc425054412"/>
+      <w:bookmarkStart w:id="136" w:name="_Toc422186505"/>
+      <w:bookmarkStart w:id="137" w:name="_Toc436203411"/>
+      <w:bookmarkStart w:id="138" w:name="_Toc452813605"/>
+      <w:bookmarkStart w:id="139" w:name="_Toc509300866"/>
       <w:r>
         <w:t>Performance Requirements</w:t>
       </w:r>
-      <w:bookmarkEnd w:id="133"/>
       <w:bookmarkEnd w:id="134"/>
       <w:bookmarkEnd w:id="135"/>
       <w:bookmarkEnd w:id="136"/>
       <w:bookmarkEnd w:id="137"/>
       <w:bookmarkEnd w:id="138"/>
+      <w:bookmarkEnd w:id="139"/>
     </w:p>
     <w:p>
       <w:pPr>
@@ -11028,21 +11174,22 @@
       <w:pPr>
         <w:pStyle w:val="Heading2"/>
       </w:pPr>
-      <w:bookmarkStart w:id="139" w:name="_Toc425054413"/>
-      <w:bookmarkStart w:id="140" w:name="_Toc346297794"/>
-      <w:bookmarkStart w:id="141" w:name="_Toc422186506"/>
-      <w:bookmarkStart w:id="142" w:name="_Toc436203412"/>
-      <w:bookmarkStart w:id="143" w:name="_Toc452813606"/>
-      <w:bookmarkStart w:id="144" w:name="_Toc509300867"/>
-      <w:r>
+      <w:bookmarkStart w:id="140" w:name="_Toc425054413"/>
+      <w:bookmarkStart w:id="141" w:name="_Toc346297794"/>
+      <w:bookmarkStart w:id="142" w:name="_Toc422186506"/>
+      <w:bookmarkStart w:id="143" w:name="_Toc436203412"/>
+      <w:bookmarkStart w:id="144" w:name="_Toc452813606"/>
+      <w:bookmarkStart w:id="145" w:name="_Toc509300867"/>
+      <w:r>
+        <w:lastRenderedPageBreak/>
         <w:t>Environmental Requirements</w:t>
       </w:r>
-      <w:bookmarkEnd w:id="139"/>
       <w:bookmarkEnd w:id="140"/>
       <w:bookmarkEnd w:id="141"/>
       <w:bookmarkEnd w:id="142"/>
       <w:bookmarkEnd w:id="143"/>
       <w:bookmarkEnd w:id="144"/>
+      <w:bookmarkEnd w:id="145"/>
     </w:p>
     <w:p>
       <w:pPr>
@@ -11056,15 +11203,15 @@
       <w:pPr>
         <w:pStyle w:val="Heading1"/>
       </w:pPr>
-      <w:bookmarkStart w:id="145" w:name="_Toc436203413"/>
-      <w:bookmarkStart w:id="146" w:name="_Toc452813607"/>
-      <w:bookmarkStart w:id="147" w:name="_Toc509300868"/>
+      <w:bookmarkStart w:id="146" w:name="_Toc436203413"/>
+      <w:bookmarkStart w:id="147" w:name="_Toc452813607"/>
+      <w:bookmarkStart w:id="148" w:name="_Toc509300868"/>
       <w:r>
         <w:t>Documentation Requirements</w:t>
       </w:r>
-      <w:bookmarkEnd w:id="145"/>
       <w:bookmarkEnd w:id="146"/>
       <w:bookmarkEnd w:id="147"/>
+      <w:bookmarkEnd w:id="148"/>
     </w:p>
     <w:p>
       <w:pPr>
@@ -11078,19 +11225,19 @@
       <w:pPr>
         <w:pStyle w:val="Heading2"/>
       </w:pPr>
-      <w:bookmarkStart w:id="148" w:name="_Toc425054415"/>
-      <w:bookmarkStart w:id="149" w:name="_Toc422186508"/>
-      <w:bookmarkStart w:id="150" w:name="_Toc436203414"/>
-      <w:bookmarkStart w:id="151" w:name="_Toc452813608"/>
-      <w:bookmarkStart w:id="152" w:name="_Toc509300869"/>
+      <w:bookmarkStart w:id="149" w:name="_Toc425054415"/>
+      <w:bookmarkStart w:id="150" w:name="_Toc422186508"/>
+      <w:bookmarkStart w:id="151" w:name="_Toc436203414"/>
+      <w:bookmarkStart w:id="152" w:name="_Toc452813608"/>
+      <w:bookmarkStart w:id="153" w:name="_Toc509300869"/>
       <w:r>
         <w:t>User Manual</w:t>
       </w:r>
-      <w:bookmarkEnd w:id="148"/>
       <w:bookmarkEnd w:id="149"/>
       <w:bookmarkEnd w:id="150"/>
       <w:bookmarkEnd w:id="151"/>
       <w:bookmarkEnd w:id="152"/>
+      <w:bookmarkEnd w:id="153"/>
     </w:p>
     <w:p>
       <w:pPr>
@@ -11104,19 +11251,19 @@
       <w:pPr>
         <w:pStyle w:val="Heading2"/>
       </w:pPr>
-      <w:bookmarkStart w:id="153" w:name="_Toc425054416"/>
-      <w:bookmarkStart w:id="154" w:name="_Toc422186509"/>
-      <w:bookmarkStart w:id="155" w:name="_Toc436203415"/>
-      <w:bookmarkStart w:id="156" w:name="_Toc452813609"/>
-      <w:bookmarkStart w:id="157" w:name="_Toc509300870"/>
+      <w:bookmarkStart w:id="154" w:name="_Toc425054416"/>
+      <w:bookmarkStart w:id="155" w:name="_Toc422186509"/>
+      <w:bookmarkStart w:id="156" w:name="_Toc436203415"/>
+      <w:bookmarkStart w:id="157" w:name="_Toc452813609"/>
+      <w:bookmarkStart w:id="158" w:name="_Toc509300870"/>
       <w:r>
         <w:t>Online Help</w:t>
       </w:r>
-      <w:bookmarkEnd w:id="153"/>
       <w:bookmarkEnd w:id="154"/>
       <w:bookmarkEnd w:id="155"/>
       <w:bookmarkEnd w:id="156"/>
       <w:bookmarkEnd w:id="157"/>
+      <w:bookmarkEnd w:id="158"/>
     </w:p>
     <w:p>
       <w:pPr>
@@ -11130,26 +11277,34 @@
       <w:pPr>
         <w:pStyle w:val="Heading2"/>
       </w:pPr>
-      <w:bookmarkStart w:id="158" w:name="_Toc425054417"/>
-      <w:bookmarkStart w:id="159" w:name="_Toc422186510"/>
-      <w:bookmarkStart w:id="160" w:name="_Toc436203416"/>
-      <w:bookmarkStart w:id="161" w:name="_Toc452813610"/>
-      <w:bookmarkStart w:id="162" w:name="_Toc509300871"/>
+      <w:bookmarkStart w:id="159" w:name="_Toc425054417"/>
+      <w:bookmarkStart w:id="160" w:name="_Toc422186510"/>
+      <w:bookmarkStart w:id="161" w:name="_Toc436203416"/>
+      <w:bookmarkStart w:id="162" w:name="_Toc452813610"/>
+      <w:bookmarkStart w:id="163" w:name="_Toc509300871"/>
       <w:r>
         <w:t>Installation Guides, Configuration, and Read Me File</w:t>
       </w:r>
-      <w:bookmarkEnd w:id="158"/>
       <w:bookmarkEnd w:id="159"/>
       <w:bookmarkEnd w:id="160"/>
       <w:bookmarkEnd w:id="161"/>
       <w:bookmarkEnd w:id="162"/>
+      <w:bookmarkEnd w:id="163"/>
     </w:p>
     <w:p>
       <w:pPr>
         <w:pStyle w:val="InfoBlue"/>
       </w:pPr>
       <w:r>
-        <w:t>[A document that includes installation instructions and configuration guidelines is important to a full solution offering. Also, a Read Me file is typically included as a standard component. The Read Me file can include a "What's New With This Release” section, and a discussion of compatibility issues with earlier releases. Most users also appreciate documentation defining any known bugs and workarounds in the Read Me file.]</w:t>
+        <w:t xml:space="preserve">[A document that includes installation instructions and configuration guidelines is important to a full solution offering. Also, a Read Me file is typically included as a standard component. The Read Me file can include a "What's New </w:t>
+      </w:r>
+      <w:proofErr w:type="gramStart"/>
+      <w:r>
+        <w:t>With</w:t>
+      </w:r>
+      <w:proofErr w:type="gramEnd"/>
+      <w:r>
+        <w:t xml:space="preserve"> This Release” section, and a discussion of compatibility issues with earlier releases. Most users also appreciate documentation defining any known bugs and workarounds in the Read Me file.]</w:t>
       </w:r>
     </w:p>
     <w:p>
@@ -11157,20 +11312,19 @@
         <w:pStyle w:val="Heading2"/>
         <w:widowControl/>
       </w:pPr>
-      <w:bookmarkStart w:id="163" w:name="_Toc425054418"/>
-      <w:bookmarkStart w:id="164" w:name="_Toc422186511"/>
-      <w:bookmarkStart w:id="165" w:name="_Toc436203417"/>
-      <w:bookmarkStart w:id="166" w:name="_Toc452813611"/>
-      <w:bookmarkStart w:id="167" w:name="_Toc509300872"/>
-      <w:r>
-        <w:lastRenderedPageBreak/>
+      <w:bookmarkStart w:id="164" w:name="_Toc425054418"/>
+      <w:bookmarkStart w:id="165" w:name="_Toc422186511"/>
+      <w:bookmarkStart w:id="166" w:name="_Toc436203417"/>
+      <w:bookmarkStart w:id="167" w:name="_Toc452813611"/>
+      <w:bookmarkStart w:id="168" w:name="_Toc509300872"/>
+      <w:r>
         <w:t>Labeling and Packaging</w:t>
       </w:r>
-      <w:bookmarkEnd w:id="163"/>
       <w:bookmarkEnd w:id="164"/>
       <w:bookmarkEnd w:id="165"/>
       <w:bookmarkEnd w:id="166"/>
       <w:bookmarkEnd w:id="167"/>
+      <w:bookmarkEnd w:id="168"/>
     </w:p>
     <w:p>
       <w:pPr>
@@ -11188,15 +11342,15 @@
           <w:numId w:val="0"/>
         </w:numPr>
       </w:pPr>
-      <w:bookmarkStart w:id="168" w:name="_Toc436203393"/>
-      <w:bookmarkStart w:id="169" w:name="_Toc452813612"/>
-      <w:bookmarkStart w:id="170" w:name="_Toc509300873"/>
+      <w:bookmarkStart w:id="169" w:name="_Toc436203393"/>
+      <w:bookmarkStart w:id="170" w:name="_Toc452813612"/>
+      <w:bookmarkStart w:id="171" w:name="_Toc509300873"/>
       <w:r>
         <w:t>A         Feature Attributes</w:t>
       </w:r>
-      <w:bookmarkEnd w:id="168"/>
       <w:bookmarkEnd w:id="169"/>
       <w:bookmarkEnd w:id="170"/>
+      <w:bookmarkEnd w:id="171"/>
     </w:p>
     <w:p>
       <w:pPr>
@@ -11215,13 +11369,13 @@
           <w:numId w:val="0"/>
         </w:numPr>
       </w:pPr>
-      <w:bookmarkStart w:id="171" w:name="_Toc425054398"/>
-      <w:bookmarkStart w:id="172" w:name="_Toc343955082"/>
-      <w:bookmarkStart w:id="173" w:name="_Toc346297784"/>
-      <w:bookmarkStart w:id="174" w:name="_Toc422186491"/>
-      <w:bookmarkStart w:id="175" w:name="_Toc436203394"/>
-      <w:bookmarkStart w:id="176" w:name="_Toc452813613"/>
-      <w:bookmarkStart w:id="177" w:name="_Toc509300874"/>
+      <w:bookmarkStart w:id="172" w:name="_Toc425054398"/>
+      <w:bookmarkStart w:id="173" w:name="_Toc343955082"/>
+      <w:bookmarkStart w:id="174" w:name="_Toc346297784"/>
+      <w:bookmarkStart w:id="175" w:name="_Toc422186491"/>
+      <w:bookmarkStart w:id="176" w:name="_Toc436203394"/>
+      <w:bookmarkStart w:id="177" w:name="_Toc452813613"/>
+      <w:bookmarkStart w:id="178" w:name="_Toc509300874"/>
       <w:r>
         <w:t>A.1</w:t>
       </w:r>
@@ -11229,13 +11383,13 @@
         <w:tab/>
         <w:t>Status</w:t>
       </w:r>
-      <w:bookmarkEnd w:id="171"/>
       <w:bookmarkEnd w:id="172"/>
       <w:bookmarkEnd w:id="173"/>
       <w:bookmarkEnd w:id="174"/>
       <w:bookmarkEnd w:id="175"/>
       <w:bookmarkEnd w:id="176"/>
       <w:bookmarkEnd w:id="177"/>
+      <w:bookmarkEnd w:id="178"/>
     </w:p>
     <w:p>
       <w:pPr>
@@ -11382,13 +11536,13 @@
           <w:numId w:val="0"/>
         </w:numPr>
       </w:pPr>
-      <w:bookmarkStart w:id="178" w:name="_Toc425054399"/>
-      <w:bookmarkStart w:id="179" w:name="_Toc343955070"/>
-      <w:bookmarkStart w:id="180" w:name="_Toc346297785"/>
-      <w:bookmarkStart w:id="181" w:name="_Toc422186492"/>
-      <w:bookmarkStart w:id="182" w:name="_Toc436203395"/>
-      <w:bookmarkStart w:id="183" w:name="_Toc452813614"/>
-      <w:bookmarkStart w:id="184" w:name="_Toc509300875"/>
+      <w:bookmarkStart w:id="179" w:name="_Toc425054399"/>
+      <w:bookmarkStart w:id="180" w:name="_Toc343955070"/>
+      <w:bookmarkStart w:id="181" w:name="_Toc346297785"/>
+      <w:bookmarkStart w:id="182" w:name="_Toc422186492"/>
+      <w:bookmarkStart w:id="183" w:name="_Toc436203395"/>
+      <w:bookmarkStart w:id="184" w:name="_Toc452813614"/>
+      <w:bookmarkStart w:id="185" w:name="_Toc509300875"/>
       <w:r>
         <w:t>A.2</w:t>
       </w:r>
@@ -11396,20 +11550,24 @@
         <w:tab/>
         <w:t>Benefit</w:t>
       </w:r>
-      <w:bookmarkEnd w:id="178"/>
       <w:bookmarkEnd w:id="179"/>
       <w:bookmarkEnd w:id="180"/>
       <w:bookmarkEnd w:id="181"/>
       <w:bookmarkEnd w:id="182"/>
       <w:bookmarkEnd w:id="183"/>
       <w:bookmarkEnd w:id="184"/>
+      <w:bookmarkEnd w:id="185"/>
     </w:p>
     <w:p>
       <w:pPr>
         <w:pStyle w:val="InfoBlue"/>
       </w:pPr>
       <w:r>
-        <w:t>[Set by Marketing, the product manager or the business analyst. All requirements are not created equal. Ranking requirements by their relative benefit to the end user opens a dialog with customers, analysts, and members of the development team. Used in managing scope and determining development priority.]</w:t>
+        <w:t xml:space="preserve">[Set by Marketing, the product manager or the business analyst. All requirements are not created equal. Ranking </w:t>
+      </w:r>
+      <w:r>
+        <w:lastRenderedPageBreak/>
+        <w:t>requirements by their relative benefit to the end user opens a dialog with customers, analysts, and members of the development team. Used in managing scope and determining development priority.]</w:t>
       </w:r>
     </w:p>
     <w:p>
@@ -11564,13 +11722,13 @@
           <w:numId w:val="0"/>
         </w:numPr>
       </w:pPr>
-      <w:bookmarkStart w:id="185" w:name="_Toc425054400"/>
-      <w:bookmarkStart w:id="186" w:name="_Toc343955074"/>
-      <w:bookmarkStart w:id="187" w:name="_Toc346297786"/>
-      <w:bookmarkStart w:id="188" w:name="_Toc422186493"/>
-      <w:bookmarkStart w:id="189" w:name="_Toc436203396"/>
-      <w:bookmarkStart w:id="190" w:name="_Toc452813615"/>
-      <w:bookmarkStart w:id="191" w:name="_Toc509300876"/>
+      <w:bookmarkStart w:id="186" w:name="_Toc425054400"/>
+      <w:bookmarkStart w:id="187" w:name="_Toc343955074"/>
+      <w:bookmarkStart w:id="188" w:name="_Toc346297786"/>
+      <w:bookmarkStart w:id="189" w:name="_Toc422186493"/>
+      <w:bookmarkStart w:id="190" w:name="_Toc436203396"/>
+      <w:bookmarkStart w:id="191" w:name="_Toc452813615"/>
+      <w:bookmarkStart w:id="192" w:name="_Toc509300876"/>
       <w:r>
         <w:t>A.3</w:t>
       </w:r>
@@ -11578,26 +11736,20 @@
         <w:tab/>
         <w:t>Effort</w:t>
       </w:r>
-      <w:bookmarkEnd w:id="185"/>
       <w:bookmarkEnd w:id="186"/>
       <w:bookmarkEnd w:id="187"/>
       <w:bookmarkEnd w:id="188"/>
       <w:bookmarkEnd w:id="189"/>
       <w:bookmarkEnd w:id="190"/>
       <w:bookmarkEnd w:id="191"/>
+      <w:bookmarkEnd w:id="192"/>
     </w:p>
     <w:p>
       <w:pPr>
         <w:pStyle w:val="InfoBlue"/>
       </w:pPr>
       <w:r>
-        <w:t xml:space="preserve">[Set by the development team. Because some features require more time and resources than others, estimating the number of team or person-weeks, lines of code required or function points, for example, is the best way to gauge complexity and set expectations of what can and cannot be accomplished in a given time frame. Used in managing </w:t>
-      </w:r>
-      <w:bookmarkStart w:id="192" w:name="_GoBack"/>
-      <w:bookmarkEnd w:id="192"/>
-      <w:r>
-        <w:lastRenderedPageBreak/>
-        <w:t>scope and determining development priority.]</w:t>
+        <w:t>[Set by the development team. Because some features require more time and resources than others, estimating the number of team or person-weeks, lines of code required or function points, for example, is the best way to gauge complexity and set expectations of what can and cannot be accomplished in a given time frame. Used in managing scope and determining development priority.]</w:t>
       </w:r>
     </w:p>
     <w:p>
@@ -11719,7 +11871,15 @@
         <w:t xml:space="preserve">Vision </w:t>
       </w:r>
       <w:r>
-        <w:t xml:space="preserve">document into a particular baseline release. When combined with the status field, your team can propose, record, and discuss various features of the release without committing them to development. Only features whose Status is set to Incorporated and whose Target Release is defined will be implemented. When scope management occurs, the Target Release Version Number can be increased so the item will remain in the </w:t>
+        <w:t xml:space="preserve">document into a particular baseline release. When combined with the status field, your team can propose, record, and discuss various features of the release without committing them to development. Only features whose Status is set </w:t>
+      </w:r>
+      <w:proofErr w:type="gramStart"/>
+      <w:r>
+        <w:t>to</w:t>
+      </w:r>
+      <w:proofErr w:type="gramEnd"/>
+      <w:r>
+        <w:t xml:space="preserve"> Incorporated and whose Target Release is defined will be implemented. When scope management occurs, the Target Release Version Number can be increased so the item will remain in the </w:t>
       </w:r>
       <w:r>
         <w:rPr>
@@ -11827,7 +11987,7 @@
 </file>
 
 <file path=word/endnotes.xml><?xml version="1.0" encoding="utf-8"?>
-<w:endnotes xmlns:wpc="http://schemas.microsoft.com/office/word/2010/wordprocessingCanvas" xmlns:mc="http://schemas.openxmlformats.org/markup-compatibility/2006" xmlns:o="urn:schemas-microsoft-com:office:office" xmlns:r="http://schemas.openxmlformats.org/officeDocument/2006/relationships" xmlns:m="http://schemas.openxmlformats.org/officeDocument/2006/math" xmlns:v="urn:schemas-microsoft-com:vml" xmlns:wp14="http://schemas.microsoft.com/office/word/2010/wordprocessingDrawing" xmlns:wp="http://schemas.openxmlformats.org/drawingml/2006/wordprocessingDrawing" xmlns:w10="urn:schemas-microsoft-com:office:word" xmlns:w="http://schemas.openxmlformats.org/wordprocessingml/2006/main" xmlns:w14="http://schemas.microsoft.com/office/word/2010/wordml" xmlns:w15="http://schemas.microsoft.com/office/word/2012/wordml" xmlns:wpg="http://schemas.microsoft.com/office/word/2010/wordprocessingGroup" xmlns:wpi="http://schemas.microsoft.com/office/word/2010/wordprocessingInk" xmlns:wne="http://schemas.microsoft.com/office/word/2006/wordml" xmlns:wps="http://schemas.microsoft.com/office/word/2010/wordprocessingShape" mc:Ignorable="w14 w15 wp14">
+<w:endnotes xmlns:wpc="http://schemas.microsoft.com/office/word/2010/wordprocessingCanvas" xmlns:cx="http://schemas.microsoft.com/office/drawing/2014/chartex" xmlns:cx1="http://schemas.microsoft.com/office/drawing/2015/9/8/chartex" xmlns:cx2="http://schemas.microsoft.com/office/drawing/2015/10/21/chartex" xmlns:mc="http://schemas.openxmlformats.org/markup-compatibility/2006" xmlns:o="urn:schemas-microsoft-com:office:office" xmlns:r="http://schemas.openxmlformats.org/officeDocument/2006/relationships" xmlns:m="http://schemas.openxmlformats.org/officeDocument/2006/math" xmlns:v="urn:schemas-microsoft-com:vml" xmlns:wp14="http://schemas.microsoft.com/office/word/2010/wordprocessingDrawing" xmlns:wp="http://schemas.openxmlformats.org/drawingml/2006/wordprocessingDrawing" xmlns:w10="urn:schemas-microsoft-com:office:word" xmlns:w="http://schemas.openxmlformats.org/wordprocessingml/2006/main" xmlns:w14="http://schemas.microsoft.com/office/word/2010/wordml" xmlns:w15="http://schemas.microsoft.com/office/word/2012/wordml" xmlns:w16se="http://schemas.microsoft.com/office/word/2015/wordml/symex" xmlns:wpg="http://schemas.microsoft.com/office/word/2010/wordprocessingGroup" xmlns:wpi="http://schemas.microsoft.com/office/word/2010/wordprocessingInk" xmlns:wne="http://schemas.microsoft.com/office/word/2006/wordml" xmlns:wps="http://schemas.microsoft.com/office/word/2010/wordprocessingShape" mc:Ignorable="w14 w15 w16se wp14">
   <w:endnote w:type="separator" w:id="-1">
     <w:p>
       <w:r>
@@ -11853,7 +12013,7 @@
 </file>
 
 <file path=word/footer1.xml><?xml version="1.0" encoding="utf-8"?>
-<w:ftr xmlns:wpc="http://schemas.microsoft.com/office/word/2010/wordprocessingCanvas" xmlns:mc="http://schemas.openxmlformats.org/markup-compatibility/2006" xmlns:o="urn:schemas-microsoft-com:office:office" xmlns:r="http://schemas.openxmlformats.org/officeDocument/2006/relationships" xmlns:m="http://schemas.openxmlformats.org/officeDocument/2006/math" xmlns:v="urn:schemas-microsoft-com:vml" xmlns:wp14="http://schemas.microsoft.com/office/word/2010/wordprocessingDrawing" xmlns:wp="http://schemas.openxmlformats.org/drawingml/2006/wordprocessingDrawing" xmlns:w10="urn:schemas-microsoft-com:office:word" xmlns:w="http://schemas.openxmlformats.org/wordprocessingml/2006/main" xmlns:w14="http://schemas.microsoft.com/office/word/2010/wordml" xmlns:w15="http://schemas.microsoft.com/office/word/2012/wordml" xmlns:wpg="http://schemas.microsoft.com/office/word/2010/wordprocessingGroup" xmlns:wpi="http://schemas.microsoft.com/office/word/2010/wordprocessingInk" xmlns:wne="http://schemas.microsoft.com/office/word/2006/wordml" xmlns:wps="http://schemas.microsoft.com/office/word/2010/wordprocessingShape" mc:Ignorable="w14 w15 wp14">
+<w:ftr xmlns:wpc="http://schemas.microsoft.com/office/word/2010/wordprocessingCanvas" xmlns:cx="http://schemas.microsoft.com/office/drawing/2014/chartex" xmlns:cx1="http://schemas.microsoft.com/office/drawing/2015/9/8/chartex" xmlns:cx2="http://schemas.microsoft.com/office/drawing/2015/10/21/chartex" xmlns:mc="http://schemas.openxmlformats.org/markup-compatibility/2006" xmlns:o="urn:schemas-microsoft-com:office:office" xmlns:r="http://schemas.openxmlformats.org/officeDocument/2006/relationships" xmlns:m="http://schemas.openxmlformats.org/officeDocument/2006/math" xmlns:v="urn:schemas-microsoft-com:vml" xmlns:wp14="http://schemas.microsoft.com/office/word/2010/wordprocessingDrawing" xmlns:wp="http://schemas.openxmlformats.org/drawingml/2006/wordprocessingDrawing" xmlns:w10="urn:schemas-microsoft-com:office:word" xmlns:w="http://schemas.openxmlformats.org/wordprocessingml/2006/main" xmlns:w14="http://schemas.microsoft.com/office/word/2010/wordml" xmlns:w15="http://schemas.microsoft.com/office/word/2012/wordml" xmlns:w16se="http://schemas.microsoft.com/office/word/2015/wordml/symex" xmlns:wpg="http://schemas.microsoft.com/office/word/2010/wordprocessingGroup" xmlns:wpi="http://schemas.microsoft.com/office/word/2010/wordprocessingInk" xmlns:wne="http://schemas.microsoft.com/office/word/2006/wordml" xmlns:wps="http://schemas.microsoft.com/office/word/2010/wordprocessingShape" mc:Ignorable="w14 w15 w16se wp14">
   <w:p>
     <w:pPr>
       <w:pStyle w:val="Footer"/>
@@ -11863,7 +12023,7 @@
 </file>
 
 <file path=word/footer2.xml><?xml version="1.0" encoding="utf-8"?>
-<w:ftr xmlns:wpc="http://schemas.microsoft.com/office/word/2010/wordprocessingCanvas" xmlns:mc="http://schemas.openxmlformats.org/markup-compatibility/2006" xmlns:o="urn:schemas-microsoft-com:office:office" xmlns:r="http://schemas.openxmlformats.org/officeDocument/2006/relationships" xmlns:m="http://schemas.openxmlformats.org/officeDocument/2006/math" xmlns:v="urn:schemas-microsoft-com:vml" xmlns:wp14="http://schemas.microsoft.com/office/word/2010/wordprocessingDrawing" xmlns:wp="http://schemas.openxmlformats.org/drawingml/2006/wordprocessingDrawing" xmlns:w10="urn:schemas-microsoft-com:office:word" xmlns:w="http://schemas.openxmlformats.org/wordprocessingml/2006/main" xmlns:w14="http://schemas.microsoft.com/office/word/2010/wordml" xmlns:w15="http://schemas.microsoft.com/office/word/2012/wordml" xmlns:wpg="http://schemas.microsoft.com/office/word/2010/wordprocessingGroup" xmlns:wpi="http://schemas.microsoft.com/office/word/2010/wordprocessingInk" xmlns:wne="http://schemas.microsoft.com/office/word/2006/wordml" xmlns:wps="http://schemas.microsoft.com/office/word/2010/wordprocessingShape" mc:Ignorable="w14 w15 wp14">
+<w:ftr xmlns:wpc="http://schemas.microsoft.com/office/word/2010/wordprocessingCanvas" xmlns:cx="http://schemas.microsoft.com/office/drawing/2014/chartex" xmlns:cx1="http://schemas.microsoft.com/office/drawing/2015/9/8/chartex" xmlns:cx2="http://schemas.microsoft.com/office/drawing/2015/10/21/chartex" xmlns:mc="http://schemas.openxmlformats.org/markup-compatibility/2006" xmlns:o="urn:schemas-microsoft-com:office:office" xmlns:r="http://schemas.openxmlformats.org/officeDocument/2006/relationships" xmlns:m="http://schemas.openxmlformats.org/officeDocument/2006/math" xmlns:v="urn:schemas-microsoft-com:vml" xmlns:wp14="http://schemas.microsoft.com/office/word/2010/wordprocessingDrawing" xmlns:wp="http://schemas.openxmlformats.org/drawingml/2006/wordprocessingDrawing" xmlns:w10="urn:schemas-microsoft-com:office:word" xmlns:w="http://schemas.openxmlformats.org/wordprocessingml/2006/main" xmlns:w14="http://schemas.microsoft.com/office/word/2010/wordml" xmlns:w15="http://schemas.microsoft.com/office/word/2012/wordml" xmlns:w16se="http://schemas.microsoft.com/office/word/2015/wordml/symex" xmlns:wpg="http://schemas.microsoft.com/office/word/2010/wordprocessingGroup" xmlns:wpi="http://schemas.microsoft.com/office/word/2010/wordprocessingInk" xmlns:wne="http://schemas.microsoft.com/office/word/2006/wordml" xmlns:wps="http://schemas.microsoft.com/office/word/2010/wordprocessingShape" mc:Ignorable="w14 w15 w16se wp14">
   <w:p>
     <w:pPr>
       <w:pStyle w:val="Footer"/>
@@ -11873,7 +12033,7 @@
 </file>
 
 <file path=word/footer3.xml><?xml version="1.0" encoding="utf-8"?>
-<w:ftr xmlns:wpc="http://schemas.microsoft.com/office/word/2010/wordprocessingCanvas" xmlns:mc="http://schemas.openxmlformats.org/markup-compatibility/2006" xmlns:o="urn:schemas-microsoft-com:office:office" xmlns:r="http://schemas.openxmlformats.org/officeDocument/2006/relationships" xmlns:m="http://schemas.openxmlformats.org/officeDocument/2006/math" xmlns:v="urn:schemas-microsoft-com:vml" xmlns:wp14="http://schemas.microsoft.com/office/word/2010/wordprocessingDrawing" xmlns:wp="http://schemas.openxmlformats.org/drawingml/2006/wordprocessingDrawing" xmlns:w10="urn:schemas-microsoft-com:office:word" xmlns:w="http://schemas.openxmlformats.org/wordprocessingml/2006/main" xmlns:w14="http://schemas.microsoft.com/office/word/2010/wordml" xmlns:w15="http://schemas.microsoft.com/office/word/2012/wordml" xmlns:wpg="http://schemas.microsoft.com/office/word/2010/wordprocessingGroup" xmlns:wpi="http://schemas.microsoft.com/office/word/2010/wordprocessingInk" xmlns:wne="http://schemas.microsoft.com/office/word/2006/wordml" xmlns:wps="http://schemas.microsoft.com/office/word/2010/wordprocessingShape" mc:Ignorable="w14 w15 wp14">
+<w:ftr xmlns:wpc="http://schemas.microsoft.com/office/word/2010/wordprocessingCanvas" xmlns:cx="http://schemas.microsoft.com/office/drawing/2014/chartex" xmlns:cx1="http://schemas.microsoft.com/office/drawing/2015/9/8/chartex" xmlns:cx2="http://schemas.microsoft.com/office/drawing/2015/10/21/chartex" xmlns:mc="http://schemas.openxmlformats.org/markup-compatibility/2006" xmlns:o="urn:schemas-microsoft-com:office:office" xmlns:r="http://schemas.openxmlformats.org/officeDocument/2006/relationships" xmlns:m="http://schemas.openxmlformats.org/officeDocument/2006/math" xmlns:v="urn:schemas-microsoft-com:vml" xmlns:wp14="http://schemas.microsoft.com/office/word/2010/wordprocessingDrawing" xmlns:wp="http://schemas.openxmlformats.org/drawingml/2006/wordprocessingDrawing" xmlns:w10="urn:schemas-microsoft-com:office:word" xmlns:w="http://schemas.openxmlformats.org/wordprocessingml/2006/main" xmlns:w14="http://schemas.microsoft.com/office/word/2010/wordml" xmlns:w15="http://schemas.microsoft.com/office/word/2012/wordml" xmlns:w16se="http://schemas.microsoft.com/office/word/2015/wordml/symex" xmlns:wpg="http://schemas.microsoft.com/office/word/2010/wordprocessingGroup" xmlns:wpi="http://schemas.microsoft.com/office/word/2010/wordprocessingInk" xmlns:wne="http://schemas.microsoft.com/office/word/2006/wordml" xmlns:wps="http://schemas.microsoft.com/office/word/2010/wordprocessingShape" mc:Ignorable="w14 w15 w16se wp14">
   <w:p>
     <w:pPr>
       <w:pStyle w:val="Footer"/>
@@ -11883,7 +12043,7 @@
 </file>
 
 <file path=word/footer4.xml><?xml version="1.0" encoding="utf-8"?>
-<w:ftr xmlns:wpc="http://schemas.microsoft.com/office/word/2010/wordprocessingCanvas" xmlns:mc="http://schemas.openxmlformats.org/markup-compatibility/2006" xmlns:o="urn:schemas-microsoft-com:office:office" xmlns:r="http://schemas.openxmlformats.org/officeDocument/2006/relationships" xmlns:m="http://schemas.openxmlformats.org/officeDocument/2006/math" xmlns:v="urn:schemas-microsoft-com:vml" xmlns:wp14="http://schemas.microsoft.com/office/word/2010/wordprocessingDrawing" xmlns:wp="http://schemas.openxmlformats.org/drawingml/2006/wordprocessingDrawing" xmlns:w10="urn:schemas-microsoft-com:office:word" xmlns:w="http://schemas.openxmlformats.org/wordprocessingml/2006/main" xmlns:w14="http://schemas.microsoft.com/office/word/2010/wordml" xmlns:w15="http://schemas.microsoft.com/office/word/2012/wordml" xmlns:wpg="http://schemas.microsoft.com/office/word/2010/wordprocessingGroup" xmlns:wpi="http://schemas.microsoft.com/office/word/2010/wordprocessingInk" xmlns:wne="http://schemas.microsoft.com/office/word/2006/wordml" xmlns:wps="http://schemas.microsoft.com/office/word/2010/wordprocessingShape" mc:Ignorable="w14 w15 wp14">
+<w:ftr xmlns:wpc="http://schemas.microsoft.com/office/word/2010/wordprocessingCanvas" xmlns:cx="http://schemas.microsoft.com/office/drawing/2014/chartex" xmlns:cx1="http://schemas.microsoft.com/office/drawing/2015/9/8/chartex" xmlns:cx2="http://schemas.microsoft.com/office/drawing/2015/10/21/chartex" xmlns:mc="http://schemas.openxmlformats.org/markup-compatibility/2006" xmlns:o="urn:schemas-microsoft-com:office:office" xmlns:r="http://schemas.openxmlformats.org/officeDocument/2006/relationships" xmlns:m="http://schemas.openxmlformats.org/officeDocument/2006/math" xmlns:v="urn:schemas-microsoft-com:vml" xmlns:wp14="http://schemas.microsoft.com/office/word/2010/wordprocessingDrawing" xmlns:wp="http://schemas.openxmlformats.org/drawingml/2006/wordprocessingDrawing" xmlns:w10="urn:schemas-microsoft-com:office:word" xmlns:w="http://schemas.openxmlformats.org/wordprocessingml/2006/main" xmlns:w14="http://schemas.microsoft.com/office/word/2010/wordml" xmlns:w15="http://schemas.microsoft.com/office/word/2012/wordml" xmlns:w16se="http://schemas.microsoft.com/office/word/2015/wordml/symex" xmlns:wpg="http://schemas.microsoft.com/office/word/2010/wordprocessingGroup" xmlns:wpi="http://schemas.microsoft.com/office/word/2010/wordprocessingInk" xmlns:wne="http://schemas.microsoft.com/office/word/2006/wordml" xmlns:wps="http://schemas.microsoft.com/office/word/2010/wordprocessingShape" mc:Ignorable="w14 w15 w16se wp14">
   <w:tbl>
     <w:tblPr>
       <w:tblW w:w="0" w:type="auto"/>
@@ -12003,7 +12163,7 @@
               <w:rStyle w:val="PageNumber"/>
               <w:noProof/>
             </w:rPr>
-            <w:t>12</w:t>
+            <w:t>16</w:t>
           </w:r>
           <w:r>
             <w:rPr>
@@ -12024,7 +12184,7 @@
 </file>
 
 <file path=word/footnotes.xml><?xml version="1.0" encoding="utf-8"?>
-<w:footnotes xmlns:wpc="http://schemas.microsoft.com/office/word/2010/wordprocessingCanvas" xmlns:mc="http://schemas.openxmlformats.org/markup-compatibility/2006" xmlns:o="urn:schemas-microsoft-com:office:office" xmlns:r="http://schemas.openxmlformats.org/officeDocument/2006/relationships" xmlns:m="http://schemas.openxmlformats.org/officeDocument/2006/math" xmlns:v="urn:schemas-microsoft-com:vml" xmlns:wp14="http://schemas.microsoft.com/office/word/2010/wordprocessingDrawing" xmlns:wp="http://schemas.openxmlformats.org/drawingml/2006/wordprocessingDrawing" xmlns:w10="urn:schemas-microsoft-com:office:word" xmlns:w="http://schemas.openxmlformats.org/wordprocessingml/2006/main" xmlns:w14="http://schemas.microsoft.com/office/word/2010/wordml" xmlns:w15="http://schemas.microsoft.com/office/word/2012/wordml" xmlns:wpg="http://schemas.microsoft.com/office/word/2010/wordprocessingGroup" xmlns:wpi="http://schemas.microsoft.com/office/word/2010/wordprocessingInk" xmlns:wne="http://schemas.microsoft.com/office/word/2006/wordml" xmlns:wps="http://schemas.microsoft.com/office/word/2010/wordprocessingShape" mc:Ignorable="w14 w15 wp14">
+<w:footnotes xmlns:wpc="http://schemas.microsoft.com/office/word/2010/wordprocessingCanvas" xmlns:cx="http://schemas.microsoft.com/office/drawing/2014/chartex" xmlns:cx1="http://schemas.microsoft.com/office/drawing/2015/9/8/chartex" xmlns:cx2="http://schemas.microsoft.com/office/drawing/2015/10/21/chartex" xmlns:mc="http://schemas.openxmlformats.org/markup-compatibility/2006" xmlns:o="urn:schemas-microsoft-com:office:office" xmlns:r="http://schemas.openxmlformats.org/officeDocument/2006/relationships" xmlns:m="http://schemas.openxmlformats.org/officeDocument/2006/math" xmlns:v="urn:schemas-microsoft-com:vml" xmlns:wp14="http://schemas.microsoft.com/office/word/2010/wordprocessingDrawing" xmlns:wp="http://schemas.openxmlformats.org/drawingml/2006/wordprocessingDrawing" xmlns:w10="urn:schemas-microsoft-com:office:word" xmlns:w="http://schemas.openxmlformats.org/wordprocessingml/2006/main" xmlns:w14="http://schemas.microsoft.com/office/word/2010/wordml" xmlns:w15="http://schemas.microsoft.com/office/word/2012/wordml" xmlns:w16se="http://schemas.microsoft.com/office/word/2015/wordml/symex" xmlns:wpg="http://schemas.microsoft.com/office/word/2010/wordprocessingGroup" xmlns:wpi="http://schemas.microsoft.com/office/word/2010/wordprocessingInk" xmlns:wne="http://schemas.microsoft.com/office/word/2006/wordml" xmlns:wps="http://schemas.microsoft.com/office/word/2010/wordprocessingShape" mc:Ignorable="w14 w15 w16se wp14">
   <w:footnote w:type="separator" w:id="-1">
     <w:p>
       <w:r>
@@ -12050,7 +12210,7 @@
 </file>
 
 <file path=word/header1.xml><?xml version="1.0" encoding="utf-8"?>
-<w:hdr xmlns:wpc="http://schemas.microsoft.com/office/word/2010/wordprocessingCanvas" xmlns:mc="http://schemas.openxmlformats.org/markup-compatibility/2006" xmlns:o="urn:schemas-microsoft-com:office:office" xmlns:r="http://schemas.openxmlformats.org/officeDocument/2006/relationships" xmlns:m="http://schemas.openxmlformats.org/officeDocument/2006/math" xmlns:v="urn:schemas-microsoft-com:vml" xmlns:wp14="http://schemas.microsoft.com/office/word/2010/wordprocessingDrawing" xmlns:wp="http://schemas.openxmlformats.org/drawingml/2006/wordprocessingDrawing" xmlns:w10="urn:schemas-microsoft-com:office:word" xmlns:w="http://schemas.openxmlformats.org/wordprocessingml/2006/main" xmlns:w14="http://schemas.microsoft.com/office/word/2010/wordml" xmlns:w15="http://schemas.microsoft.com/office/word/2012/wordml" xmlns:wpg="http://schemas.microsoft.com/office/word/2010/wordprocessingGroup" xmlns:wpi="http://schemas.microsoft.com/office/word/2010/wordprocessingInk" xmlns:wne="http://schemas.microsoft.com/office/word/2006/wordml" xmlns:wps="http://schemas.microsoft.com/office/word/2010/wordprocessingShape" mc:Ignorable="w14 w15 wp14">
+<w:hdr xmlns:wpc="http://schemas.microsoft.com/office/word/2010/wordprocessingCanvas" xmlns:cx="http://schemas.microsoft.com/office/drawing/2014/chartex" xmlns:cx1="http://schemas.microsoft.com/office/drawing/2015/9/8/chartex" xmlns:cx2="http://schemas.microsoft.com/office/drawing/2015/10/21/chartex" xmlns:mc="http://schemas.openxmlformats.org/markup-compatibility/2006" xmlns:o="urn:schemas-microsoft-com:office:office" xmlns:r="http://schemas.openxmlformats.org/officeDocument/2006/relationships" xmlns:m="http://schemas.openxmlformats.org/officeDocument/2006/math" xmlns:v="urn:schemas-microsoft-com:vml" xmlns:wp14="http://schemas.microsoft.com/office/word/2010/wordprocessingDrawing" xmlns:wp="http://schemas.openxmlformats.org/drawingml/2006/wordprocessingDrawing" xmlns:w10="urn:schemas-microsoft-com:office:word" xmlns:w="http://schemas.openxmlformats.org/wordprocessingml/2006/main" xmlns:w14="http://schemas.microsoft.com/office/word/2010/wordml" xmlns:w15="http://schemas.microsoft.com/office/word/2012/wordml" xmlns:w16se="http://schemas.microsoft.com/office/word/2015/wordml/symex" xmlns:wpg="http://schemas.microsoft.com/office/word/2010/wordprocessingGroup" xmlns:wpi="http://schemas.microsoft.com/office/word/2010/wordprocessingInk" xmlns:wne="http://schemas.microsoft.com/office/word/2006/wordml" xmlns:wps="http://schemas.microsoft.com/office/word/2010/wordprocessingShape" mc:Ignorable="w14 w15 w16se wp14">
   <w:p>
     <w:pPr>
       <w:pStyle w:val="Header"/>
@@ -12060,7 +12220,7 @@
 </file>
 
 <file path=word/header2.xml><?xml version="1.0" encoding="utf-8"?>
-<w:hdr xmlns:wpc="http://schemas.microsoft.com/office/word/2010/wordprocessingCanvas" xmlns:mc="http://schemas.openxmlformats.org/markup-compatibility/2006" xmlns:o="urn:schemas-microsoft-com:office:office" xmlns:r="http://schemas.openxmlformats.org/officeDocument/2006/relationships" xmlns:m="http://schemas.openxmlformats.org/officeDocument/2006/math" xmlns:v="urn:schemas-microsoft-com:vml" xmlns:wp14="http://schemas.microsoft.com/office/word/2010/wordprocessingDrawing" xmlns:wp="http://schemas.openxmlformats.org/drawingml/2006/wordprocessingDrawing" xmlns:w10="urn:schemas-microsoft-com:office:word" xmlns:w="http://schemas.openxmlformats.org/wordprocessingml/2006/main" xmlns:w14="http://schemas.microsoft.com/office/word/2010/wordml" xmlns:w15="http://schemas.microsoft.com/office/word/2012/wordml" xmlns:wpg="http://schemas.microsoft.com/office/word/2010/wordprocessingGroup" xmlns:wpi="http://schemas.microsoft.com/office/word/2010/wordprocessingInk" xmlns:wne="http://schemas.microsoft.com/office/word/2006/wordml" xmlns:wps="http://schemas.microsoft.com/office/word/2010/wordprocessingShape" mc:Ignorable="w14 w15 wp14">
+<w:hdr xmlns:wpc="http://schemas.microsoft.com/office/word/2010/wordprocessingCanvas" xmlns:cx="http://schemas.microsoft.com/office/drawing/2014/chartex" xmlns:cx1="http://schemas.microsoft.com/office/drawing/2015/9/8/chartex" xmlns:cx2="http://schemas.microsoft.com/office/drawing/2015/10/21/chartex" xmlns:mc="http://schemas.openxmlformats.org/markup-compatibility/2006" xmlns:o="urn:schemas-microsoft-com:office:office" xmlns:r="http://schemas.openxmlformats.org/officeDocument/2006/relationships" xmlns:m="http://schemas.openxmlformats.org/officeDocument/2006/math" xmlns:v="urn:schemas-microsoft-com:vml" xmlns:wp14="http://schemas.microsoft.com/office/word/2010/wordprocessingDrawing" xmlns:wp="http://schemas.openxmlformats.org/drawingml/2006/wordprocessingDrawing" xmlns:w10="urn:schemas-microsoft-com:office:word" xmlns:w="http://schemas.openxmlformats.org/wordprocessingml/2006/main" xmlns:w14="http://schemas.microsoft.com/office/word/2010/wordml" xmlns:w15="http://schemas.microsoft.com/office/word/2012/wordml" xmlns:w16se="http://schemas.microsoft.com/office/word/2015/wordml/symex" xmlns:wpg="http://schemas.microsoft.com/office/word/2010/wordprocessingGroup" xmlns:wpi="http://schemas.microsoft.com/office/word/2010/wordprocessingInk" xmlns:wne="http://schemas.microsoft.com/office/word/2006/wordml" xmlns:wps="http://schemas.microsoft.com/office/word/2010/wordprocessingShape" mc:Ignorable="w14 w15 w16se wp14">
   <w:p>
     <w:pPr>
       <w:rPr>
@@ -12130,7 +12290,7 @@
 </file>
 
 <file path=word/header3.xml><?xml version="1.0" encoding="utf-8"?>
-<w:hdr xmlns:wpc="http://schemas.microsoft.com/office/word/2010/wordprocessingCanvas" xmlns:mc="http://schemas.openxmlformats.org/markup-compatibility/2006" xmlns:o="urn:schemas-microsoft-com:office:office" xmlns:r="http://schemas.openxmlformats.org/officeDocument/2006/relationships" xmlns:m="http://schemas.openxmlformats.org/officeDocument/2006/math" xmlns:v="urn:schemas-microsoft-com:vml" xmlns:wp14="http://schemas.microsoft.com/office/word/2010/wordprocessingDrawing" xmlns:wp="http://schemas.openxmlformats.org/drawingml/2006/wordprocessingDrawing" xmlns:w10="urn:schemas-microsoft-com:office:word" xmlns:w="http://schemas.openxmlformats.org/wordprocessingml/2006/main" xmlns:w14="http://schemas.microsoft.com/office/word/2010/wordml" xmlns:w15="http://schemas.microsoft.com/office/word/2012/wordml" xmlns:wpg="http://schemas.microsoft.com/office/word/2010/wordprocessingGroup" xmlns:wpi="http://schemas.microsoft.com/office/word/2010/wordprocessingInk" xmlns:wne="http://schemas.microsoft.com/office/word/2006/wordml" xmlns:wps="http://schemas.microsoft.com/office/word/2010/wordprocessingShape" mc:Ignorable="w14 w15 wp14">
+<w:hdr xmlns:wpc="http://schemas.microsoft.com/office/word/2010/wordprocessingCanvas" xmlns:cx="http://schemas.microsoft.com/office/drawing/2014/chartex" xmlns:cx1="http://schemas.microsoft.com/office/drawing/2015/9/8/chartex" xmlns:cx2="http://schemas.microsoft.com/office/drawing/2015/10/21/chartex" xmlns:mc="http://schemas.openxmlformats.org/markup-compatibility/2006" xmlns:o="urn:schemas-microsoft-com:office:office" xmlns:r="http://schemas.openxmlformats.org/officeDocument/2006/relationships" xmlns:m="http://schemas.openxmlformats.org/officeDocument/2006/math" xmlns:v="urn:schemas-microsoft-com:vml" xmlns:wp14="http://schemas.microsoft.com/office/word/2010/wordprocessingDrawing" xmlns:wp="http://schemas.openxmlformats.org/drawingml/2006/wordprocessingDrawing" xmlns:w10="urn:schemas-microsoft-com:office:word" xmlns:w="http://schemas.openxmlformats.org/wordprocessingml/2006/main" xmlns:w14="http://schemas.microsoft.com/office/word/2010/wordml" xmlns:w15="http://schemas.microsoft.com/office/word/2012/wordml" xmlns:w16se="http://schemas.microsoft.com/office/word/2015/wordml/symex" xmlns:wpg="http://schemas.microsoft.com/office/word/2010/wordprocessingGroup" xmlns:wpi="http://schemas.microsoft.com/office/word/2010/wordprocessingInk" xmlns:wne="http://schemas.microsoft.com/office/word/2006/wordml" xmlns:wps="http://schemas.microsoft.com/office/word/2010/wordprocessingShape" mc:Ignorable="w14 w15 w16se wp14">
   <w:p>
     <w:pPr>
       <w:pStyle w:val="Header"/>
@@ -12140,7 +12300,7 @@
 </file>
 
 <file path=word/header4.xml><?xml version="1.0" encoding="utf-8"?>
-<w:hdr xmlns:wpc="http://schemas.microsoft.com/office/word/2010/wordprocessingCanvas" xmlns:mc="http://schemas.openxmlformats.org/markup-compatibility/2006" xmlns:o="urn:schemas-microsoft-com:office:office" xmlns:r="http://schemas.openxmlformats.org/officeDocument/2006/relationships" xmlns:m="http://schemas.openxmlformats.org/officeDocument/2006/math" xmlns:v="urn:schemas-microsoft-com:vml" xmlns:wp14="http://schemas.microsoft.com/office/word/2010/wordprocessingDrawing" xmlns:wp="http://schemas.openxmlformats.org/drawingml/2006/wordprocessingDrawing" xmlns:w10="urn:schemas-microsoft-com:office:word" xmlns:w="http://schemas.openxmlformats.org/wordprocessingml/2006/main" xmlns:w14="http://schemas.microsoft.com/office/word/2010/wordml" xmlns:w15="http://schemas.microsoft.com/office/word/2012/wordml" xmlns:wpg="http://schemas.microsoft.com/office/word/2010/wordprocessingGroup" xmlns:wpi="http://schemas.microsoft.com/office/word/2010/wordprocessingInk" xmlns:wne="http://schemas.microsoft.com/office/word/2006/wordml" xmlns:wps="http://schemas.microsoft.com/office/word/2010/wordprocessingShape" mc:Ignorable="w14 w15 wp14">
+<w:hdr xmlns:wpc="http://schemas.microsoft.com/office/word/2010/wordprocessingCanvas" xmlns:cx="http://schemas.microsoft.com/office/drawing/2014/chartex" xmlns:cx1="http://schemas.microsoft.com/office/drawing/2015/9/8/chartex" xmlns:cx2="http://schemas.microsoft.com/office/drawing/2015/10/21/chartex" xmlns:mc="http://schemas.openxmlformats.org/markup-compatibility/2006" xmlns:o="urn:schemas-microsoft-com:office:office" xmlns:r="http://schemas.openxmlformats.org/officeDocument/2006/relationships" xmlns:m="http://schemas.openxmlformats.org/officeDocument/2006/math" xmlns:v="urn:schemas-microsoft-com:vml" xmlns:wp14="http://schemas.microsoft.com/office/word/2010/wordprocessingDrawing" xmlns:wp="http://schemas.openxmlformats.org/drawingml/2006/wordprocessingDrawing" xmlns:w10="urn:schemas-microsoft-com:office:word" xmlns:w="http://schemas.openxmlformats.org/wordprocessingml/2006/main" xmlns:w14="http://schemas.microsoft.com/office/word/2010/wordml" xmlns:w15="http://schemas.microsoft.com/office/word/2012/wordml" xmlns:w16se="http://schemas.microsoft.com/office/word/2015/wordml/symex" xmlns:wpg="http://schemas.microsoft.com/office/word/2010/wordprocessingGroup" xmlns:wpi="http://schemas.microsoft.com/office/word/2010/wordprocessingInk" xmlns:wne="http://schemas.microsoft.com/office/word/2006/wordml" xmlns:wps="http://schemas.microsoft.com/office/word/2010/wordprocessingShape" mc:Ignorable="w14 w15 w16se wp14">
   <w:tbl>
     <w:tblPr>
       <w:tblW w:w="0" w:type="auto"/>
@@ -12200,21 +12360,11 @@
           <w:tcW w:w="6379" w:type="dxa"/>
         </w:tcPr>
         <w:p>
-          <w:r>
-            <w:fldChar w:fldCharType="begin"/>
-          </w:r>
-          <w:r>
-            <w:instrText xml:space="preserve"> TITLE  \* MERGEFORMAT </w:instrText>
-          </w:r>
-          <w:r>
-            <w:fldChar w:fldCharType="separate"/>
-          </w:r>
-          <w:r>
-            <w:t>Vision</w:t>
-          </w:r>
-          <w:r>
-            <w:fldChar w:fldCharType="end"/>
-          </w:r>
+          <w:fldSimple w:instr=" TITLE  \* MERGEFORMAT ">
+            <w:r>
+              <w:t>Vision</w:t>
+            </w:r>
+          </w:fldSimple>
         </w:p>
       </w:tc>
       <w:tc>
@@ -12251,7 +12401,7 @@
 </file>
 
 <file path=word/numbering.xml><?xml version="1.0" encoding="utf-8"?>
-<w:numbering xmlns:wpc="http://schemas.microsoft.com/office/word/2010/wordprocessingCanvas" xmlns:mc="http://schemas.openxmlformats.org/markup-compatibility/2006" xmlns:o="urn:schemas-microsoft-com:office:office" xmlns:r="http://schemas.openxmlformats.org/officeDocument/2006/relationships" xmlns:m="http://schemas.openxmlformats.org/officeDocument/2006/math" xmlns:v="urn:schemas-microsoft-com:vml" xmlns:wp14="http://schemas.microsoft.com/office/word/2010/wordprocessingDrawing" xmlns:wp="http://schemas.openxmlformats.org/drawingml/2006/wordprocessingDrawing" xmlns:w10="urn:schemas-microsoft-com:office:word" xmlns:w="http://schemas.openxmlformats.org/wordprocessingml/2006/main" xmlns:w14="http://schemas.microsoft.com/office/word/2010/wordml" xmlns:w15="http://schemas.microsoft.com/office/word/2012/wordml" xmlns:wpg="http://schemas.microsoft.com/office/word/2010/wordprocessingGroup" xmlns:wpi="http://schemas.microsoft.com/office/word/2010/wordprocessingInk" xmlns:wne="http://schemas.microsoft.com/office/word/2006/wordml" xmlns:wps="http://schemas.microsoft.com/office/word/2010/wordprocessingShape" mc:Ignorable="w14 w15 wp14">
+<w:numbering xmlns:wpc="http://schemas.microsoft.com/office/word/2010/wordprocessingCanvas" xmlns:cx="http://schemas.microsoft.com/office/drawing/2014/chartex" xmlns:cx1="http://schemas.microsoft.com/office/drawing/2015/9/8/chartex" xmlns:cx2="http://schemas.microsoft.com/office/drawing/2015/10/21/chartex" xmlns:mc="http://schemas.openxmlformats.org/markup-compatibility/2006" xmlns:o="urn:schemas-microsoft-com:office:office" xmlns:r="http://schemas.openxmlformats.org/officeDocument/2006/relationships" xmlns:m="http://schemas.openxmlformats.org/officeDocument/2006/math" xmlns:v="urn:schemas-microsoft-com:vml" xmlns:wp14="http://schemas.microsoft.com/office/word/2010/wordprocessingDrawing" xmlns:wp="http://schemas.openxmlformats.org/drawingml/2006/wordprocessingDrawing" xmlns:w10="urn:schemas-microsoft-com:office:word" xmlns:w="http://schemas.openxmlformats.org/wordprocessingml/2006/main" xmlns:w14="http://schemas.microsoft.com/office/word/2010/wordml" xmlns:w15="http://schemas.microsoft.com/office/word/2012/wordml" xmlns:w16se="http://schemas.microsoft.com/office/word/2015/wordml/symex" xmlns:wpg="http://schemas.microsoft.com/office/word/2010/wordprocessingGroup" xmlns:wpi="http://schemas.microsoft.com/office/word/2010/wordprocessingInk" xmlns:wne="http://schemas.microsoft.com/office/word/2006/wordml" xmlns:wps="http://schemas.microsoft.com/office/word/2010/wordprocessingShape" mc:Ignorable="w14 w15 w16se wp14">
   <w:abstractNum w:abstractNumId="0" w15:restartNumberingAfterBreak="0">
     <w:nsid w:val="FFFFFFFB"/>
     <w:multiLevelType w:val="multilevel"/>
@@ -13658,7 +13808,7 @@
 </file>
 
 <file path=word/styles.xml><?xml version="1.0" encoding="utf-8"?>
-<w:styles xmlns:mc="http://schemas.openxmlformats.org/markup-compatibility/2006" xmlns:r="http://schemas.openxmlformats.org/officeDocument/2006/relationships" xmlns:w="http://schemas.openxmlformats.org/wordprocessingml/2006/main" xmlns:w14="http://schemas.microsoft.com/office/word/2010/wordml" xmlns:w15="http://schemas.microsoft.com/office/word/2012/wordml" mc:Ignorable="w14 w15">
+<w:styles xmlns:mc="http://schemas.openxmlformats.org/markup-compatibility/2006" xmlns:r="http://schemas.openxmlformats.org/officeDocument/2006/relationships" xmlns:w="http://schemas.openxmlformats.org/wordprocessingml/2006/main" xmlns:w14="http://schemas.microsoft.com/office/word/2010/wordml" xmlns:w15="http://schemas.microsoft.com/office/word/2012/wordml" xmlns:w16se="http://schemas.microsoft.com/office/word/2015/wordml/symex" mc:Ignorable="w14 w15 w16se">
   <w:docDefaults>
     <w:rPrDefault>
       <w:rPr>
@@ -13668,7 +13818,7 @@
     </w:rPrDefault>
     <w:pPrDefault/>
   </w:docDefaults>
-  <w:latentStyles w:defLockedState="0" w:defUIPriority="0" w:defSemiHidden="0" w:defUnhideWhenUsed="0" w:defQFormat="0" w:count="371">
+  <w:latentStyles w:defLockedState="0" w:defUIPriority="0" w:defSemiHidden="0" w:defUnhideWhenUsed="0" w:defQFormat="0" w:count="373">
     <w:lsdException w:name="Normal" w:qFormat="1"/>
     <w:lsdException w:name="heading 1" w:qFormat="1"/>
     <w:lsdException w:name="heading 2" w:qFormat="1"/>
@@ -13686,7 +13836,6 @@
     <w:lsdException w:name="Strong" w:qFormat="1"/>
     <w:lsdException w:name="Emphasis" w:qFormat="1"/>
     <w:lsdException w:name="HTML Typewriter" w:semiHidden="1" w:unhideWhenUsed="1"/>
-    <w:lsdException w:name="Normal Table" w:semiHidden="1" w:unhideWhenUsed="1"/>
     <w:lsdException w:name="No List" w:uiPriority="99"/>
     <w:lsdException w:name="Outline List 2" w:semiHidden="1" w:unhideWhenUsed="1"/>
     <w:lsdException w:name="Outline List 3" w:semiHidden="1" w:unhideWhenUsed="1"/>
@@ -13730,10 +13879,8 @@
     <w:lsdException w:name="Table Subtle 1" w:semiHidden="1" w:unhideWhenUsed="1"/>
     <w:lsdException w:name="Table Subtle 2" w:semiHidden="1" w:unhideWhenUsed="1"/>
     <w:lsdException w:name="Table Web 1" w:semiHidden="1" w:unhideWhenUsed="1"/>
-    <w:lsdException w:name="Table Web 2" w:semiHidden="1" w:unhideWhenUsed="1"/>
     <w:lsdException w:name="Table Web 3" w:semiHidden="1" w:unhideWhenUsed="1"/>
     <w:lsdException w:name="Balloon Text" w:semiHidden="1" w:unhideWhenUsed="1"/>
-    <w:lsdException w:name="Table Theme" w:semiHidden="1" w:unhideWhenUsed="1"/>
     <w:lsdException w:name="Placeholder Text" w:semiHidden="1" w:uiPriority="99"/>
     <w:lsdException w:name="No Spacing" w:uiPriority="1" w:qFormat="1"/>
     <w:lsdException w:name="Light Shading" w:uiPriority="60"/>
@@ -13949,6 +14096,8 @@
     <w:lsdException w:name="List Table 5 Dark Accent 6" w:uiPriority="50"/>
     <w:lsdException w:name="List Table 6 Colorful Accent 6" w:uiPriority="51"/>
     <w:lsdException w:name="List Table 7 Colorful Accent 6" w:uiPriority="52"/>
+    <w:lsdException w:name="Mention" w:semiHidden="1" w:uiPriority="99" w:unhideWhenUsed="1"/>
+    <w:lsdException w:name="Smart Hyperlink" w:semiHidden="1" w:uiPriority="99" w:unhideWhenUsed="1"/>
   </w:latentStyles>
   <w:style w:type="paragraph" w:default="1" w:styleId="Normal">
     <w:name w:val="Normal"/>

</xml_diff>

<commit_message>
Changed Names on Context Diagram
</commit_message>
<xml_diff>
--- a/Project Management/Vision.docx
+++ b/Project Management/Vision.docx
@@ -16,21 +16,11 @@
         <w:pStyle w:val="Title"/>
         <w:jc w:val="right"/>
       </w:pPr>
-      <w:r>
-        <w:fldChar w:fldCharType="begin"/>
-      </w:r>
-      <w:r>
-        <w:instrText xml:space="preserve"> TITLE  \* MERGEFORMAT </w:instrText>
-      </w:r>
-      <w:r>
-        <w:fldChar w:fldCharType="separate"/>
-      </w:r>
-      <w:r>
-        <w:t>Vision</w:t>
-      </w:r>
-      <w:r>
-        <w:fldChar w:fldCharType="end"/>
-      </w:r>
+      <w:fldSimple w:instr=" TITLE  \* MERGEFORMAT ">
+        <w:r>
+          <w:t>Vision</w:t>
+        </w:r>
+      </w:fldSimple>
     </w:p>
     <w:p>
       <w:pPr>
@@ -4609,22 +4599,11 @@
       <w:r>
         <w:br w:type="page"/>
       </w:r>
-      <w:r>
-        <w:lastRenderedPageBreak/>
-        <w:fldChar w:fldCharType="begin"/>
-      </w:r>
-      <w:r>
-        <w:instrText xml:space="preserve"> TITLE  \* MERGEFORMAT </w:instrText>
-      </w:r>
-      <w:r>
-        <w:fldChar w:fldCharType="separate"/>
-      </w:r>
-      <w:r>
-        <w:t>Vision</w:t>
-      </w:r>
-      <w:r>
-        <w:fldChar w:fldCharType="end"/>
-      </w:r>
+      <w:fldSimple w:instr=" TITLE  \* MERGEFORMAT ">
+        <w:r>
+          <w:t>Vision</w:t>
+        </w:r>
+      </w:fldSimple>
     </w:p>
     <w:p>
       <w:pPr>
@@ -5773,8 +5752,6 @@
       <w:bookmarkStart w:id="33" w:name="_Toc452813581"/>
       <w:bookmarkStart w:id="34" w:name="_Toc509300838"/>
       <w:bookmarkStart w:id="35" w:name="_Toc436203381"/>
-      <w:bookmarkStart w:id="36" w:name="_GoBack"/>
-      <w:bookmarkEnd w:id="36"/>
       <w:r>
         <w:t>Stakeholder and User Descriptions</w:t>
       </w:r>
@@ -5787,15 +5764,15 @@
         <w:pStyle w:val="Heading2"/>
         <w:widowControl/>
       </w:pPr>
-      <w:bookmarkStart w:id="37" w:name="_Toc447960006"/>
-      <w:bookmarkStart w:id="38" w:name="_Toc452813582"/>
-      <w:bookmarkStart w:id="39" w:name="_Toc509300839"/>
+      <w:bookmarkStart w:id="36" w:name="_Toc447960006"/>
+      <w:bookmarkStart w:id="37" w:name="_Toc452813582"/>
+      <w:bookmarkStart w:id="38" w:name="_Toc509300839"/>
       <w:r>
         <w:t>Market Demographics</w:t>
       </w:r>
+      <w:bookmarkEnd w:id="36"/>
       <w:bookmarkEnd w:id="37"/>
       <w:bookmarkEnd w:id="38"/>
-      <w:bookmarkEnd w:id="39"/>
     </w:p>
     <w:p>
       <w:pPr>
@@ -6442,14 +6419,14 @@
       <w:pPr>
         <w:pStyle w:val="Heading2"/>
       </w:pPr>
-      <w:bookmarkStart w:id="40" w:name="_Toc452813583"/>
-      <w:bookmarkStart w:id="41" w:name="_Toc509300840"/>
+      <w:bookmarkStart w:id="39" w:name="_Toc452813583"/>
+      <w:bookmarkStart w:id="40" w:name="_Toc509300840"/>
       <w:r>
         <w:lastRenderedPageBreak/>
         <w:t>Stakeholder Summary</w:t>
       </w:r>
+      <w:bookmarkEnd w:id="39"/>
       <w:bookmarkEnd w:id="40"/>
-      <w:bookmarkEnd w:id="41"/>
     </w:p>
     <w:p>
       <w:pPr>
@@ -6850,8 +6827,8 @@
         </w:numPr>
         <w:ind w:left="720"/>
       </w:pPr>
-      <w:bookmarkStart w:id="42" w:name="_Toc452813584"/>
-      <w:bookmarkStart w:id="43" w:name="_Toc509300841"/>
+      <w:bookmarkStart w:id="41" w:name="_Toc452813584"/>
+      <w:bookmarkStart w:id="42" w:name="_Toc509300841"/>
     </w:p>
     <w:p>
       <w:pPr>
@@ -6860,8 +6837,8 @@
       <w:r>
         <w:t>User Summary</w:t>
       </w:r>
+      <w:bookmarkEnd w:id="41"/>
       <w:bookmarkEnd w:id="42"/>
-      <w:bookmarkEnd w:id="43"/>
     </w:p>
     <w:p/>
     <w:tbl>
@@ -7342,24 +7319,24 @@
       <w:pPr>
         <w:pStyle w:val="Heading2"/>
       </w:pPr>
-      <w:bookmarkStart w:id="44" w:name="_Toc425054386"/>
-      <w:bookmarkStart w:id="45" w:name="_Toc342757864"/>
-      <w:bookmarkStart w:id="46" w:name="_Toc346297773"/>
-      <w:bookmarkStart w:id="47" w:name="_Toc422186479"/>
-      <w:bookmarkStart w:id="48" w:name="_Toc436203384"/>
-      <w:bookmarkStart w:id="49" w:name="_Toc452813585"/>
-      <w:bookmarkStart w:id="50" w:name="_Toc509300842"/>
+      <w:bookmarkStart w:id="43" w:name="_Toc425054386"/>
+      <w:bookmarkStart w:id="44" w:name="_Toc342757864"/>
+      <w:bookmarkStart w:id="45" w:name="_Toc346297773"/>
+      <w:bookmarkStart w:id="46" w:name="_Toc422186479"/>
+      <w:bookmarkStart w:id="47" w:name="_Toc436203384"/>
+      <w:bookmarkStart w:id="48" w:name="_Toc452813585"/>
+      <w:bookmarkStart w:id="49" w:name="_Toc509300842"/>
       <w:r>
         <w:lastRenderedPageBreak/>
         <w:t>User Environment</w:t>
       </w:r>
+      <w:bookmarkEnd w:id="43"/>
       <w:bookmarkEnd w:id="44"/>
       <w:bookmarkEnd w:id="45"/>
       <w:bookmarkEnd w:id="46"/>
       <w:bookmarkEnd w:id="47"/>
       <w:bookmarkEnd w:id="48"/>
       <w:bookmarkEnd w:id="49"/>
-      <w:bookmarkEnd w:id="50"/>
     </w:p>
     <w:p/>
     <w:p>
@@ -7407,13 +7384,13 @@
         <w:pStyle w:val="Heading2"/>
         <w:widowControl/>
       </w:pPr>
-      <w:bookmarkStart w:id="51" w:name="_Toc452813586"/>
-      <w:bookmarkStart w:id="52" w:name="_Toc509300843"/>
+      <w:bookmarkStart w:id="50" w:name="_Toc452813586"/>
+      <w:bookmarkStart w:id="51" w:name="_Toc509300843"/>
       <w:r>
         <w:t>Stakeholder Profiles</w:t>
       </w:r>
+      <w:bookmarkEnd w:id="50"/>
       <w:bookmarkEnd w:id="51"/>
-      <w:bookmarkEnd w:id="52"/>
       <w:r>
         <w:t xml:space="preserve">  </w:t>
       </w:r>
@@ -8864,23 +8841,23 @@
         <w:pStyle w:val="Heading2"/>
         <w:widowControl/>
       </w:pPr>
-      <w:bookmarkStart w:id="53" w:name="_Toc425054385"/>
-      <w:bookmarkStart w:id="54" w:name="_Toc342757863"/>
-      <w:bookmarkStart w:id="55" w:name="_Toc346297772"/>
-      <w:bookmarkStart w:id="56" w:name="_Toc422186478"/>
-      <w:bookmarkStart w:id="57" w:name="_Toc436203383"/>
-      <w:bookmarkStart w:id="58" w:name="_Toc452813587"/>
-      <w:bookmarkStart w:id="59" w:name="_Toc509300845"/>
+      <w:bookmarkStart w:id="52" w:name="_Toc425054385"/>
+      <w:bookmarkStart w:id="53" w:name="_Toc342757863"/>
+      <w:bookmarkStart w:id="54" w:name="_Toc346297772"/>
+      <w:bookmarkStart w:id="55" w:name="_Toc422186478"/>
+      <w:bookmarkStart w:id="56" w:name="_Toc436203383"/>
+      <w:bookmarkStart w:id="57" w:name="_Toc452813587"/>
+      <w:bookmarkStart w:id="58" w:name="_Toc509300845"/>
       <w:r>
         <w:t>User Profiles</w:t>
       </w:r>
+      <w:bookmarkEnd w:id="52"/>
       <w:bookmarkEnd w:id="53"/>
       <w:bookmarkEnd w:id="54"/>
       <w:bookmarkEnd w:id="55"/>
       <w:bookmarkEnd w:id="56"/>
       <w:bookmarkEnd w:id="57"/>
       <w:bookmarkEnd w:id="58"/>
-      <w:bookmarkEnd w:id="59"/>
       <w:r>
         <w:t xml:space="preserve">  </w:t>
       </w:r>
@@ -9282,14 +9259,14 @@
       <w:pPr>
         <w:pStyle w:val="Heading2"/>
       </w:pPr>
-      <w:bookmarkStart w:id="60" w:name="_Toc452813588"/>
-      <w:bookmarkStart w:id="61" w:name="_Toc509300847"/>
+      <w:bookmarkStart w:id="59" w:name="_Toc452813588"/>
+      <w:bookmarkStart w:id="60" w:name="_Toc509300847"/>
       <w:r>
         <w:lastRenderedPageBreak/>
         <w:t>Key Stakeholder or User Needs</w:t>
       </w:r>
+      <w:bookmarkEnd w:id="59"/>
       <w:bookmarkEnd w:id="60"/>
-      <w:bookmarkEnd w:id="61"/>
     </w:p>
     <w:p>
       <w:pPr>
@@ -10098,197 +10075,198 @@
       <w:pPr>
         <w:pStyle w:val="Heading2"/>
       </w:pPr>
-      <w:bookmarkStart w:id="62" w:name="_Toc452813589"/>
-      <w:bookmarkStart w:id="63" w:name="_Toc509300848"/>
+      <w:bookmarkStart w:id="61" w:name="_Toc452813589"/>
+      <w:bookmarkStart w:id="62" w:name="_Toc509300848"/>
       <w:r>
         <w:t>Alternatives and Competition</w:t>
       </w:r>
+      <w:bookmarkEnd w:id="61"/>
       <w:bookmarkEnd w:id="62"/>
+    </w:p>
+    <w:p>
+      <w:pPr>
+        <w:pStyle w:val="InfoBlue"/>
+        <w:rPr>
+          <w:color w:val="000000" w:themeColor="text1"/>
+        </w:rPr>
+      </w:pPr>
+      <w:r>
+        <w:rPr>
+          <w:color w:val="000000" w:themeColor="text1"/>
+        </w:rPr>
+        <w:t>As a non-profit organization</w:t>
+      </w:r>
+      <w:r>
+        <w:rPr>
+          <w:color w:val="000000" w:themeColor="text1"/>
+        </w:rPr>
+        <w:t xml:space="preserve"> funded by Florida state government, the US government</w:t>
+      </w:r>
+      <w:r>
+        <w:rPr>
+          <w:color w:val="000000" w:themeColor="text1"/>
+        </w:rPr>
+        <w:t xml:space="preserve">, </w:t>
+      </w:r>
+      <w:r>
+        <w:rPr>
+          <w:color w:val="000000" w:themeColor="text1"/>
+        </w:rPr>
+        <w:t xml:space="preserve">and public/private donations, the </w:t>
+      </w:r>
+      <w:r>
+        <w:rPr>
+          <w:color w:val="000000" w:themeColor="text1"/>
+        </w:rPr>
+        <w:t>statewide</w:t>
+      </w:r>
+      <w:r>
+        <w:rPr>
+          <w:color w:val="000000" w:themeColor="text1"/>
+        </w:rPr>
+        <w:t xml:space="preserve"> </w:t>
+      </w:r>
+      <w:r>
+        <w:rPr>
+          <w:color w:val="000000" w:themeColor="text1"/>
+        </w:rPr>
+        <w:t xml:space="preserve">FAAST </w:t>
+      </w:r>
+      <w:r>
+        <w:rPr>
+          <w:color w:val="000000" w:themeColor="text1"/>
+        </w:rPr>
+        <w:t xml:space="preserve">program </w:t>
+      </w:r>
+      <w:r>
+        <w:rPr>
+          <w:color w:val="000000" w:themeColor="text1"/>
+        </w:rPr>
+        <w:t>has</w:t>
+      </w:r>
+      <w:r>
+        <w:rPr>
+          <w:color w:val="000000" w:themeColor="text1"/>
+        </w:rPr>
+        <w:t xml:space="preserve"> limited ability to purchase web development services</w:t>
+      </w:r>
+      <w:r>
+        <w:rPr>
+          <w:color w:val="000000" w:themeColor="text1"/>
+        </w:rPr>
+        <w:t xml:space="preserve"> or packaged inventory software</w:t>
+      </w:r>
+      <w:r>
+        <w:rPr>
+          <w:color w:val="000000" w:themeColor="text1"/>
+        </w:rPr>
+        <w:t xml:space="preserve">.  </w:t>
+      </w:r>
+      <w:r>
+        <w:rPr>
+          <w:color w:val="000000" w:themeColor="text1"/>
+        </w:rPr>
+        <w:t>No single online solution exists for the specific needs of this organization other than the</w:t>
+      </w:r>
+      <w:r>
+        <w:rPr>
+          <w:color w:val="000000" w:themeColor="text1"/>
+        </w:rPr>
+        <w:t xml:space="preserve">ir </w:t>
+      </w:r>
+      <w:r>
+        <w:rPr>
+          <w:color w:val="000000" w:themeColor="text1"/>
+        </w:rPr>
+        <w:t>current</w:t>
+      </w:r>
+      <w:r>
+        <w:rPr>
+          <w:color w:val="000000" w:themeColor="text1"/>
+        </w:rPr>
+        <w:t xml:space="preserve"> website</w:t>
+      </w:r>
+      <w:r>
+        <w:rPr>
+          <w:color w:val="000000" w:themeColor="text1"/>
+        </w:rPr>
+        <w:t xml:space="preserve">.  </w:t>
+      </w:r>
+      <w:r>
+        <w:rPr>
+          <w:color w:val="000000" w:themeColor="text1"/>
+        </w:rPr>
+        <w:t>Pro-bono development services</w:t>
+      </w:r>
+      <w:r>
+        <w:rPr>
+          <w:color w:val="000000" w:themeColor="text1"/>
+        </w:rPr>
+        <w:t xml:space="preserve"> have been sought to replace the current product, however the current product does function and </w:t>
+      </w:r>
+      <w:r>
+        <w:rPr>
+          <w:color w:val="000000" w:themeColor="text1"/>
+        </w:rPr>
+        <w:t xml:space="preserve">meets the </w:t>
+      </w:r>
+      <w:r>
+        <w:rPr>
+          <w:color w:val="000000" w:themeColor="text1"/>
+        </w:rPr>
+        <w:t xml:space="preserve">basic </w:t>
+      </w:r>
+      <w:r>
+        <w:rPr>
+          <w:color w:val="000000" w:themeColor="text1"/>
+        </w:rPr>
+        <w:t>needs of the organization.</w:t>
+      </w:r>
+    </w:p>
+    <w:p>
+      <w:pPr>
+        <w:pStyle w:val="InfoBlue"/>
+      </w:pPr>
+      <w:r>
+        <w:t xml:space="preserve">  </w:t>
+      </w:r>
+    </w:p>
+    <w:p>
+      <w:pPr>
+        <w:pStyle w:val="Heading1"/>
+      </w:pPr>
+      <w:bookmarkStart w:id="63" w:name="_Toc436203387"/>
+      <w:bookmarkStart w:id="64" w:name="_Toc452813590"/>
+      <w:bookmarkStart w:id="65" w:name="_Toc509300851"/>
+      <w:bookmarkEnd w:id="35"/>
+      <w:r>
+        <w:t>Product Overview</w:t>
+      </w:r>
+      <w:bookmarkStart w:id="66" w:name="_Toc425054391"/>
+      <w:bookmarkStart w:id="67" w:name="_Toc318088998"/>
+      <w:bookmarkStart w:id="68" w:name="_Toc320274603"/>
+      <w:bookmarkStart w:id="69" w:name="_Toc320279476"/>
+      <w:bookmarkStart w:id="70" w:name="_Toc323533353"/>
+      <w:bookmarkStart w:id="71" w:name="_Toc339783677"/>
+      <w:bookmarkStart w:id="72" w:name="_Toc339784266"/>
+      <w:bookmarkStart w:id="73" w:name="_Toc342757867"/>
+      <w:bookmarkStart w:id="74" w:name="_Toc346297778"/>
+      <w:bookmarkStart w:id="75" w:name="_Toc422186484"/>
+      <w:bookmarkStart w:id="76" w:name="_Toc436203388"/>
+      <w:bookmarkStart w:id="77" w:name="_Toc452813591"/>
+      <w:bookmarkStart w:id="78" w:name="_Toc509300852"/>
       <w:bookmarkEnd w:id="63"/>
-    </w:p>
-    <w:p>
-      <w:pPr>
-        <w:pStyle w:val="InfoBlue"/>
-        <w:rPr>
-          <w:color w:val="000000" w:themeColor="text1"/>
-        </w:rPr>
-      </w:pPr>
-      <w:r>
-        <w:rPr>
-          <w:color w:val="000000" w:themeColor="text1"/>
-        </w:rPr>
-        <w:t>As a non-profit organization</w:t>
-      </w:r>
-      <w:r>
-        <w:rPr>
-          <w:color w:val="000000" w:themeColor="text1"/>
-        </w:rPr>
-        <w:t xml:space="preserve"> funded by Florida state government, the US government</w:t>
-      </w:r>
-      <w:r>
-        <w:rPr>
-          <w:color w:val="000000" w:themeColor="text1"/>
-        </w:rPr>
-        <w:t xml:space="preserve">, </w:t>
-      </w:r>
-      <w:r>
-        <w:rPr>
-          <w:color w:val="000000" w:themeColor="text1"/>
-        </w:rPr>
-        <w:t xml:space="preserve">and public/private donations, the </w:t>
-      </w:r>
-      <w:r>
-        <w:rPr>
-          <w:color w:val="000000" w:themeColor="text1"/>
-        </w:rPr>
-        <w:t>statewide</w:t>
-      </w:r>
-      <w:r>
-        <w:rPr>
-          <w:color w:val="000000" w:themeColor="text1"/>
-        </w:rPr>
-        <w:t xml:space="preserve"> </w:t>
-      </w:r>
-      <w:r>
-        <w:rPr>
-          <w:color w:val="000000" w:themeColor="text1"/>
-        </w:rPr>
-        <w:t xml:space="preserve">FAAST </w:t>
-      </w:r>
-      <w:r>
-        <w:rPr>
-          <w:color w:val="000000" w:themeColor="text1"/>
-        </w:rPr>
-        <w:t xml:space="preserve">program </w:t>
-      </w:r>
-      <w:r>
-        <w:rPr>
-          <w:color w:val="000000" w:themeColor="text1"/>
-        </w:rPr>
-        <w:t>has</w:t>
-      </w:r>
-      <w:r>
-        <w:rPr>
-          <w:color w:val="000000" w:themeColor="text1"/>
-        </w:rPr>
-        <w:t xml:space="preserve"> limited ability to purchase web development services</w:t>
-      </w:r>
-      <w:r>
-        <w:rPr>
-          <w:color w:val="000000" w:themeColor="text1"/>
-        </w:rPr>
-        <w:t xml:space="preserve"> or packaged inventory software</w:t>
-      </w:r>
-      <w:r>
-        <w:rPr>
-          <w:color w:val="000000" w:themeColor="text1"/>
-        </w:rPr>
-        <w:t xml:space="preserve">.  </w:t>
-      </w:r>
-      <w:r>
-        <w:rPr>
-          <w:color w:val="000000" w:themeColor="text1"/>
-        </w:rPr>
-        <w:t>No single online solution exists for the specific needs of this organization other than the</w:t>
-      </w:r>
-      <w:r>
-        <w:rPr>
-          <w:color w:val="000000" w:themeColor="text1"/>
-        </w:rPr>
-        <w:t xml:space="preserve">ir </w:t>
-      </w:r>
-      <w:r>
-        <w:rPr>
-          <w:color w:val="000000" w:themeColor="text1"/>
-        </w:rPr>
-        <w:t>current</w:t>
-      </w:r>
-      <w:r>
-        <w:rPr>
-          <w:color w:val="000000" w:themeColor="text1"/>
-        </w:rPr>
-        <w:t xml:space="preserve"> website</w:t>
-      </w:r>
-      <w:r>
-        <w:rPr>
-          <w:color w:val="000000" w:themeColor="text1"/>
-        </w:rPr>
-        <w:t xml:space="preserve">.  </w:t>
-      </w:r>
-      <w:r>
-        <w:rPr>
-          <w:color w:val="000000" w:themeColor="text1"/>
-        </w:rPr>
-        <w:t>Pro-bono development services</w:t>
-      </w:r>
-      <w:r>
-        <w:rPr>
-          <w:color w:val="000000" w:themeColor="text1"/>
-        </w:rPr>
-        <w:t xml:space="preserve"> have been sought to replace the current product, however the current product does function and </w:t>
-      </w:r>
-      <w:r>
-        <w:rPr>
-          <w:color w:val="000000" w:themeColor="text1"/>
-        </w:rPr>
-        <w:t xml:space="preserve">meets the </w:t>
-      </w:r>
-      <w:r>
-        <w:rPr>
-          <w:color w:val="000000" w:themeColor="text1"/>
-        </w:rPr>
-        <w:t xml:space="preserve">basic </w:t>
-      </w:r>
-      <w:r>
-        <w:rPr>
-          <w:color w:val="000000" w:themeColor="text1"/>
-        </w:rPr>
-        <w:t>needs of the organization.</w:t>
-      </w:r>
-    </w:p>
-    <w:p>
-      <w:pPr>
-        <w:pStyle w:val="InfoBlue"/>
-      </w:pPr>
-      <w:r>
-        <w:t xml:space="preserve">  </w:t>
-      </w:r>
-    </w:p>
-    <w:p>
-      <w:pPr>
-        <w:pStyle w:val="Heading1"/>
-      </w:pPr>
-      <w:bookmarkStart w:id="64" w:name="_Toc436203387"/>
-      <w:bookmarkStart w:id="65" w:name="_Toc452813590"/>
-      <w:bookmarkStart w:id="66" w:name="_Toc509300851"/>
-      <w:bookmarkEnd w:id="35"/>
-      <w:r>
-        <w:t>Product Overview</w:t>
-      </w:r>
-      <w:bookmarkStart w:id="67" w:name="_Toc425054391"/>
-      <w:bookmarkStart w:id="68" w:name="_Toc318088998"/>
-      <w:bookmarkStart w:id="69" w:name="_Toc320274603"/>
-      <w:bookmarkStart w:id="70" w:name="_Toc320279476"/>
-      <w:bookmarkStart w:id="71" w:name="_Toc323533353"/>
-      <w:bookmarkStart w:id="72" w:name="_Toc339783677"/>
-      <w:bookmarkStart w:id="73" w:name="_Toc339784266"/>
-      <w:bookmarkStart w:id="74" w:name="_Toc342757867"/>
-      <w:bookmarkStart w:id="75" w:name="_Toc346297778"/>
-      <w:bookmarkStart w:id="76" w:name="_Toc422186484"/>
-      <w:bookmarkStart w:id="77" w:name="_Toc436203388"/>
-      <w:bookmarkStart w:id="78" w:name="_Toc452813591"/>
-      <w:bookmarkStart w:id="79" w:name="_Toc509300852"/>
       <w:bookmarkEnd w:id="64"/>
       <w:bookmarkEnd w:id="65"/>
+    </w:p>
+    <w:p>
+      <w:pPr>
+        <w:pStyle w:val="Heading2"/>
+      </w:pPr>
+      <w:r>
+        <w:t>Product Perspective</w:t>
+      </w:r>
       <w:bookmarkEnd w:id="66"/>
-    </w:p>
-    <w:p>
-      <w:pPr>
-        <w:pStyle w:val="Heading2"/>
-      </w:pPr>
-      <w:r>
-        <w:t>Product Perspective</w:t>
-      </w:r>
       <w:bookmarkEnd w:id="67"/>
       <w:bookmarkEnd w:id="68"/>
       <w:bookmarkEnd w:id="69"/>
@@ -10301,7 +10279,6 @@
       <w:bookmarkEnd w:id="76"/>
       <w:bookmarkEnd w:id="77"/>
       <w:bookmarkEnd w:id="78"/>
-      <w:bookmarkEnd w:id="79"/>
     </w:p>
     <w:p>
       <w:pPr>
@@ -10343,9 +10320,9 @@
         </w:rPr>
         <w:lastRenderedPageBreak/>
         <w:drawing>
-          <wp:inline distT="0" distB="0" distL="0" distR="0" wp14:anchorId="56F9D999" wp14:editId="4A1D9D05">
-            <wp:extent cx="4279401" cy="4002032"/>
-            <wp:effectExtent l="0" t="0" r="6985" b="0"/>
+          <wp:inline distT="0" distB="0" distL="0" distR="0" wp14:anchorId="23143D98" wp14:editId="5A8BAABD">
+            <wp:extent cx="4171950" cy="3781425"/>
+            <wp:effectExtent l="0" t="0" r="0" b="9525"/>
             <wp:docPr id="1" name="Picture 1"/>
             <wp:cNvGraphicFramePr>
               <a:graphicFrameLocks xmlns:a="http://schemas.openxmlformats.org/drawingml/2006/main" noChangeAspect="1"/>
@@ -10366,7 +10343,7 @@
                   <pic:spPr>
                     <a:xfrm>
                       <a:off x="0" y="0"/>
-                      <a:ext cx="4279401" cy="4002032"/>
+                      <a:ext cx="4171950" cy="3781425"/>
                     </a:xfrm>
                     <a:prstGeom prst="rect">
                       <a:avLst/>
@@ -10382,10 +10359,10 @@
     <w:p>
       <w:pPr>
         <w:pStyle w:val="BodyText"/>
-      </w:pPr>
-      <w:r>
-        <w:t xml:space="preserve">Names?  Not replacing or integrating.   Working Addition to FAAST Admin workflow   </w:t>
-      </w:r>
+        <w:ind w:left="0"/>
+      </w:pPr>
+      <w:bookmarkStart w:id="79" w:name="_GoBack"/>
+      <w:bookmarkEnd w:id="79"/>
     </w:p>
     <w:p>
       <w:pPr>
@@ -10398,7 +10375,6 @@
       <w:bookmarkStart w:id="84" w:name="_Toc452813592"/>
       <w:bookmarkStart w:id="85" w:name="_Toc509300853"/>
       <w:r>
-        <w:lastRenderedPageBreak/>
         <w:t>Summary of Capabilities</w:t>
       </w:r>
       <w:bookmarkEnd w:id="80"/>
@@ -10856,6 +10832,7 @@
         </w:numPr>
       </w:pPr>
       <w:r>
+        <w:lastRenderedPageBreak/>
         <w:t xml:space="preserve">The system will require use of a </w:t>
       </w:r>
       <w:r>
@@ -11018,7 +10995,6 @@
       <w:bookmarkStart w:id="113" w:name="_Toc452813599"/>
       <w:bookmarkStart w:id="114" w:name="_Toc509300860"/>
       <w:r>
-        <w:lastRenderedPageBreak/>
         <w:t>Constraints</w:t>
       </w:r>
       <w:bookmarkEnd w:id="112"/>
@@ -11203,6 +11179,7 @@
       <w:bookmarkStart w:id="144" w:name="_Toc452813606"/>
       <w:bookmarkStart w:id="145" w:name="_Toc509300867"/>
       <w:r>
+        <w:lastRenderedPageBreak/>
         <w:t>Environmental Requirements</w:t>
       </w:r>
       <w:bookmarkEnd w:id="140"/>
@@ -11339,7 +11316,6 @@
       <w:bookmarkStart w:id="167" w:name="_Toc452813611"/>
       <w:bookmarkStart w:id="168" w:name="_Toc509300872"/>
       <w:r>
-        <w:lastRenderedPageBreak/>
         <w:t>Labeling and Packaging</w:t>
       </w:r>
       <w:bookmarkEnd w:id="164"/>
@@ -11585,7 +11561,11 @@
         <w:pStyle w:val="InfoBlue"/>
       </w:pPr>
       <w:r>
-        <w:t>[Set by Marketing, the product manager or the business analyst. All requirements are not created equal. Ranking requirements by their relative benefit to the end user opens a dialog with customers, analysts, and members of the development team. Used in managing scope and determining development priority.]</w:t>
+        <w:t xml:space="preserve">[Set by Marketing, the product manager or the business analyst. All requirements are not created equal. Ranking </w:t>
+      </w:r>
+      <w:r>
+        <w:lastRenderedPageBreak/>
+        <w:t>requirements by their relative benefit to the end user opens a dialog with customers, analysts, and members of the development team. Used in managing scope and determining development priority.]</w:t>
       </w:r>
     </w:p>
     <w:p>
@@ -11767,11 +11747,7 @@
         <w:pStyle w:val="InfoBlue"/>
       </w:pPr>
       <w:r>
-        <w:t xml:space="preserve">[Set by the development team. Because some features require more time and resources than others, estimating the number of team or person-weeks, lines of code required or function points, for example, is the best way to gauge complexity and set expectations of what can and cannot be accomplished in a given time frame. Used in managing </w:t>
-      </w:r>
-      <w:r>
-        <w:lastRenderedPageBreak/>
-        <w:t>scope and determining development priority.]</w:t>
+        <w:t>[Set by the development team. Because some features require more time and resources than others, estimating the number of team or person-weeks, lines of code required or function points, for example, is the best way to gauge complexity and set expectations of what can and cannot be accomplished in a given time frame. Used in managing scope and determining development priority.]</w:t>
       </w:r>
     </w:p>
     <w:p>
@@ -12120,10 +12096,7 @@
             <w:sym w:font="Symbol" w:char="F0D3"/>
           </w:r>
           <w:r>
-            <w:t>Team Singularity</w:t>
-          </w:r>
-          <w:r>
-            <w:t xml:space="preserve">, </w:t>
+            <w:t xml:space="preserve">Team Singularity, </w:t>
           </w:r>
           <w:r>
             <w:fldChar w:fldCharType="begin"/>
@@ -12185,7 +12158,7 @@
               <w:rStyle w:val="PageNumber"/>
               <w:noProof/>
             </w:rPr>
-            <w:t>8</w:t>
+            <w:t>16</w:t>
           </w:r>
           <w:r>
             <w:rPr>
@@ -12382,21 +12355,11 @@
           <w:tcW w:w="6379" w:type="dxa"/>
         </w:tcPr>
         <w:p>
-          <w:r>
-            <w:fldChar w:fldCharType="begin"/>
-          </w:r>
-          <w:r>
-            <w:instrText xml:space="preserve"> TITLE  \* MERGEFORMAT </w:instrText>
-          </w:r>
-          <w:r>
-            <w:fldChar w:fldCharType="separate"/>
-          </w:r>
-          <w:r>
-            <w:t>Vision</w:t>
-          </w:r>
-          <w:r>
-            <w:fldChar w:fldCharType="end"/>
-          </w:r>
+          <w:fldSimple w:instr=" TITLE  \* MERGEFORMAT ">
+            <w:r>
+              <w:t>Vision</w:t>
+            </w:r>
+          </w:fldSimple>
         </w:p>
       </w:tc>
       <w:tc>

</xml_diff>

<commit_message>
Small changes made to Vision to match formatting from Soft Dev Plan; Dev plan added
</commit_message>
<xml_diff>
--- a/Project Management/Vision.docx
+++ b/Project Management/Vision.docx
@@ -16,21 +16,11 @@
         <w:pStyle w:val="Title"/>
         <w:jc w:val="right"/>
       </w:pPr>
-      <w:r>
-        <w:fldChar w:fldCharType="begin"/>
-      </w:r>
-      <w:r>
-        <w:instrText xml:space="preserve"> TITLE  \* MERGEFORMAT </w:instrText>
-      </w:r>
-      <w:r>
-        <w:fldChar w:fldCharType="separate"/>
-      </w:r>
-      <w:r>
-        <w:t>Vision</w:t>
-      </w:r>
-      <w:r>
-        <w:fldChar w:fldCharType="end"/>
-      </w:r>
+      <w:fldSimple w:instr=" TITLE  \* MERGEFORMAT ">
+        <w:r>
+          <w:t>Vision</w:t>
+        </w:r>
+      </w:fldSimple>
     </w:p>
     <w:p>
       <w:pPr>
@@ -50,7 +40,7 @@
         <w:rPr>
           <w:sz w:val="28"/>
         </w:rPr>
-        <w:t>Version &lt;1.0&gt;</w:t>
+        <w:t>Version 1.2</w:t>
       </w:r>
     </w:p>
     <w:p>
@@ -61,27 +51,31 @@
         </w:rPr>
       </w:pPr>
     </w:p>
-    <w:p/>
-    <w:p>
-      <w:pPr>
-        <w:pStyle w:val="InfoBlue"/>
-      </w:pPr>
-      <w:r>
-        <w:t xml:space="preserve"> </w:t>
-      </w:r>
-      <w:r>
-        <w:t xml:space="preserve">[To customize automatic fields in Microsoft Word (which display a gray background when selected), select File&gt;Properties and replace the Title, Subject and Company fields with the appropriate information for this document. After closing the dialog, automatic fields may be updated throughout the document by selecting Edit&gt;Select All (or Ctrl-A) and pressing F9, or simply click on the field and press F9. This must be done separately for Headers and Footers. Alt-F9 will toggle between displaying the field names and the field contents. See Word help for more information on working with fields.] </w:t>
-      </w:r>
+    <w:p>
+      <w:pPr>
+        <w:rPr>
+          <w:color w:val="0000FF"/>
+        </w:rPr>
+      </w:pPr>
+    </w:p>
+    <w:p>
+      <w:pPr>
+        <w:rPr>
+          <w:color w:val="0000FF"/>
+        </w:rPr>
+      </w:pPr>
+    </w:p>
+    <w:p>
+      <w:pPr>
+        <w:rPr>
+          <w:color w:val="0000FF"/>
+        </w:rPr>
+      </w:pPr>
     </w:p>
     <w:p>
       <w:pPr>
         <w:sectPr>
-          <w:headerReference w:type="even" r:id="rId7"/>
-          <w:headerReference w:type="default" r:id="rId8"/>
-          <w:footerReference w:type="even" r:id="rId9"/>
-          <w:footerReference w:type="default" r:id="rId10"/>
-          <w:headerReference w:type="first" r:id="rId11"/>
-          <w:footerReference w:type="first" r:id="rId12"/>
+          <w:headerReference w:type="default" r:id="rId7"/>
           <w:pgSz w:w="12240" w:h="15840" w:code="1"/>
           <w:pgMar w:top="1440" w:right="1440" w:bottom="1440" w:left="1440" w:header="720" w:footer="720" w:gutter="0"/>
           <w:cols w:space="720"/>
@@ -100,7 +94,7 @@
     </w:p>
     <w:tbl>
       <w:tblPr>
-        <w:tblW w:w="0" w:type="auto"/>
+        <w:tblW w:w="9504" w:type="dxa"/>
         <w:tblBorders>
           <w:top w:val="single" w:sz="6" w:space="0" w:color="auto"/>
           <w:left w:val="single" w:sz="6" w:space="0" w:color="auto"/>
@@ -210,7 +204,10 @@
               <w:pStyle w:val="Tabletext"/>
             </w:pPr>
             <w:r>
-              <w:t>09/16/2016</w:t>
+              <w:t>16/09</w:t>
+            </w:r>
+            <w:r>
+              <w:t>/2016</w:t>
             </w:r>
           </w:p>
         </w:tc>
@@ -270,7 +267,10 @@
               <w:pStyle w:val="Tabletext"/>
             </w:pPr>
             <w:r>
-              <w:t>09/16/2016</w:t>
+              <w:t>16/09</w:t>
+            </w:r>
+            <w:r>
+              <w:t>/2016</w:t>
             </w:r>
           </w:p>
         </w:tc>
@@ -284,6 +284,9 @@
             </w:pPr>
             <w:r>
               <w:t>1.1</w:t>
+            </w:r>
+            <w:r>
+              <w:t>.2</w:t>
             </w:r>
           </w:p>
         </w:tc>
@@ -324,7 +327,10 @@
               <w:pStyle w:val="Tabletext"/>
             </w:pPr>
             <w:r>
-              <w:t>09/19/201</w:t>
+              <w:t>19/09</w:t>
+            </w:r>
+            <w:r>
+              <w:t>/201</w:t>
             </w:r>
             <w:r>
               <w:t>6</w:t>
@@ -341,6 +347,9 @@
             </w:pPr>
             <w:r>
               <w:t>1.1</w:t>
+            </w:r>
+            <w:r>
+              <w:t>.3</w:t>
             </w:r>
           </w:p>
         </w:tc>
@@ -381,7 +390,10 @@
               <w:pStyle w:val="Tabletext"/>
             </w:pPr>
             <w:r>
-              <w:t>09/22/2016</w:t>
+              <w:t>22/09</w:t>
+            </w:r>
+            <w:r>
+              <w:t>/2016</w:t>
             </w:r>
           </w:p>
         </w:tc>
@@ -394,7 +406,10 @@
               <w:pStyle w:val="Tabletext"/>
             </w:pPr>
             <w:r>
-              <w:t>1.2</w:t>
+              <w:t>1.</w:t>
+            </w:r>
+            <w:r>
+              <w:t>1.4</w:t>
             </w:r>
           </w:p>
         </w:tc>
@@ -435,7 +450,16 @@
               <w:pStyle w:val="Tabletext"/>
             </w:pPr>
             <w:r>
-              <w:t>9/23/2016</w:t>
+              <w:t>2</w:t>
+            </w:r>
+            <w:r>
+              <w:t>3</w:t>
+            </w:r>
+            <w:r>
+              <w:t>/09</w:t>
+            </w:r>
+            <w:r>
+              <w:t>/2016</w:t>
             </w:r>
           </w:p>
         </w:tc>
@@ -448,7 +472,10 @@
               <w:pStyle w:val="Tabletext"/>
             </w:pPr>
             <w:r>
-              <w:t>1.2</w:t>
+              <w:t>1.</w:t>
+            </w:r>
+            <w:r>
+              <w:t>1.5</w:t>
             </w:r>
           </w:p>
         </w:tc>
@@ -489,7 +516,10 @@
               <w:pStyle w:val="Tabletext"/>
             </w:pPr>
             <w:r>
-              <w:t>9/23/2016</w:t>
+              <w:t>23/09</w:t>
+            </w:r>
+            <w:r>
+              <w:t>/2016</w:t>
             </w:r>
           </w:p>
         </w:tc>
@@ -530,48 +560,6 @@
             <w:r>
               <w:t>Adrian Gregory</w:t>
             </w:r>
-          </w:p>
-        </w:tc>
-      </w:tr>
-      <w:tr>
-        <w:tc>
-          <w:tcPr>
-            <w:tcW w:w="2304" w:type="dxa"/>
-          </w:tcPr>
-          <w:p>
-            <w:pPr>
-              <w:pStyle w:val="Tabletext"/>
-            </w:pPr>
-          </w:p>
-        </w:tc>
-        <w:tc>
-          <w:tcPr>
-            <w:tcW w:w="1152" w:type="dxa"/>
-          </w:tcPr>
-          <w:p>
-            <w:pPr>
-              <w:pStyle w:val="Tabletext"/>
-            </w:pPr>
-          </w:p>
-        </w:tc>
-        <w:tc>
-          <w:tcPr>
-            <w:tcW w:w="3744" w:type="dxa"/>
-          </w:tcPr>
-          <w:p>
-            <w:pPr>
-              <w:pStyle w:val="Tabletext"/>
-            </w:pPr>
-          </w:p>
-        </w:tc>
-        <w:tc>
-          <w:tcPr>
-            <w:tcW w:w="2304" w:type="dxa"/>
-          </w:tcPr>
-          <w:p>
-            <w:pPr>
-              <w:pStyle w:val="Tabletext"/>
-            </w:pPr>
           </w:p>
         </w:tc>
       </w:tr>
@@ -4609,22 +4597,11 @@
       <w:r>
         <w:br w:type="page"/>
       </w:r>
-      <w:r>
-        <w:lastRenderedPageBreak/>
-        <w:fldChar w:fldCharType="begin"/>
-      </w:r>
-      <w:r>
-        <w:instrText xml:space="preserve"> TITLE  \* MERGEFORMAT </w:instrText>
-      </w:r>
-      <w:r>
-        <w:fldChar w:fldCharType="separate"/>
-      </w:r>
-      <w:r>
-        <w:t>Vision</w:t>
-      </w:r>
-      <w:r>
-        <w:fldChar w:fldCharType="end"/>
-      </w:r>
+      <w:fldSimple w:instr=" TITLE  \* MERGEFORMAT ">
+        <w:r>
+          <w:t>Vision</w:t>
+        </w:r>
+      </w:fldSimple>
     </w:p>
     <w:p>
       <w:pPr>
@@ -5773,8 +5750,6 @@
       <w:bookmarkStart w:id="33" w:name="_Toc452813581"/>
       <w:bookmarkStart w:id="34" w:name="_Toc509300838"/>
       <w:bookmarkStart w:id="35" w:name="_Toc436203381"/>
-      <w:bookmarkStart w:id="36" w:name="_GoBack"/>
-      <w:bookmarkEnd w:id="36"/>
       <w:r>
         <w:t>Stakeholder and User Descriptions</w:t>
       </w:r>
@@ -5787,15 +5762,15 @@
         <w:pStyle w:val="Heading2"/>
         <w:widowControl/>
       </w:pPr>
-      <w:bookmarkStart w:id="37" w:name="_Toc447960006"/>
-      <w:bookmarkStart w:id="38" w:name="_Toc452813582"/>
-      <w:bookmarkStart w:id="39" w:name="_Toc509300839"/>
+      <w:bookmarkStart w:id="36" w:name="_Toc447960006"/>
+      <w:bookmarkStart w:id="37" w:name="_Toc452813582"/>
+      <w:bookmarkStart w:id="38" w:name="_Toc509300839"/>
       <w:r>
         <w:t>Market Demographics</w:t>
       </w:r>
+      <w:bookmarkEnd w:id="36"/>
       <w:bookmarkEnd w:id="37"/>
       <w:bookmarkEnd w:id="38"/>
-      <w:bookmarkEnd w:id="39"/>
     </w:p>
     <w:p>
       <w:pPr>
@@ -6442,14 +6417,14 @@
       <w:pPr>
         <w:pStyle w:val="Heading2"/>
       </w:pPr>
-      <w:bookmarkStart w:id="40" w:name="_Toc452813583"/>
-      <w:bookmarkStart w:id="41" w:name="_Toc509300840"/>
+      <w:bookmarkStart w:id="39" w:name="_Toc452813583"/>
+      <w:bookmarkStart w:id="40" w:name="_Toc509300840"/>
       <w:r>
         <w:lastRenderedPageBreak/>
         <w:t>Stakeholder Summary</w:t>
       </w:r>
+      <w:bookmarkEnd w:id="39"/>
       <w:bookmarkEnd w:id="40"/>
-      <w:bookmarkEnd w:id="41"/>
     </w:p>
     <w:p>
       <w:pPr>
@@ -6850,8 +6825,8 @@
         </w:numPr>
         <w:ind w:left="720"/>
       </w:pPr>
-      <w:bookmarkStart w:id="42" w:name="_Toc452813584"/>
-      <w:bookmarkStart w:id="43" w:name="_Toc509300841"/>
+      <w:bookmarkStart w:id="41" w:name="_Toc452813584"/>
+      <w:bookmarkStart w:id="42" w:name="_Toc509300841"/>
     </w:p>
     <w:p>
       <w:pPr>
@@ -6860,8 +6835,8 @@
       <w:r>
         <w:t>User Summary</w:t>
       </w:r>
+      <w:bookmarkEnd w:id="41"/>
       <w:bookmarkEnd w:id="42"/>
-      <w:bookmarkEnd w:id="43"/>
     </w:p>
     <w:p/>
     <w:tbl>
@@ -7342,24 +7317,24 @@
       <w:pPr>
         <w:pStyle w:val="Heading2"/>
       </w:pPr>
-      <w:bookmarkStart w:id="44" w:name="_Toc425054386"/>
-      <w:bookmarkStart w:id="45" w:name="_Toc342757864"/>
-      <w:bookmarkStart w:id="46" w:name="_Toc346297773"/>
-      <w:bookmarkStart w:id="47" w:name="_Toc422186479"/>
-      <w:bookmarkStart w:id="48" w:name="_Toc436203384"/>
-      <w:bookmarkStart w:id="49" w:name="_Toc452813585"/>
-      <w:bookmarkStart w:id="50" w:name="_Toc509300842"/>
+      <w:bookmarkStart w:id="43" w:name="_Toc425054386"/>
+      <w:bookmarkStart w:id="44" w:name="_Toc342757864"/>
+      <w:bookmarkStart w:id="45" w:name="_Toc346297773"/>
+      <w:bookmarkStart w:id="46" w:name="_Toc422186479"/>
+      <w:bookmarkStart w:id="47" w:name="_Toc436203384"/>
+      <w:bookmarkStart w:id="48" w:name="_Toc452813585"/>
+      <w:bookmarkStart w:id="49" w:name="_Toc509300842"/>
       <w:r>
         <w:lastRenderedPageBreak/>
         <w:t>User Environment</w:t>
       </w:r>
+      <w:bookmarkEnd w:id="43"/>
       <w:bookmarkEnd w:id="44"/>
       <w:bookmarkEnd w:id="45"/>
       <w:bookmarkEnd w:id="46"/>
       <w:bookmarkEnd w:id="47"/>
       <w:bookmarkEnd w:id="48"/>
       <w:bookmarkEnd w:id="49"/>
-      <w:bookmarkEnd w:id="50"/>
     </w:p>
     <w:p/>
     <w:p>
@@ -7407,13 +7382,13 @@
         <w:pStyle w:val="Heading2"/>
         <w:widowControl/>
       </w:pPr>
-      <w:bookmarkStart w:id="51" w:name="_Toc452813586"/>
-      <w:bookmarkStart w:id="52" w:name="_Toc509300843"/>
+      <w:bookmarkStart w:id="50" w:name="_Toc452813586"/>
+      <w:bookmarkStart w:id="51" w:name="_Toc509300843"/>
       <w:r>
         <w:t>Stakeholder Profiles</w:t>
       </w:r>
+      <w:bookmarkEnd w:id="50"/>
       <w:bookmarkEnd w:id="51"/>
-      <w:bookmarkEnd w:id="52"/>
       <w:r>
         <w:t xml:space="preserve">  </w:t>
       </w:r>
@@ -7841,16 +7816,8 @@
               <w:rPr>
                 <w:color w:val="000000" w:themeColor="text1"/>
               </w:rPr>
-              <w:t xml:space="preserve">FAAST N.E. Regional Coordinator Edward </w:t>
-            </w:r>
-            <w:proofErr w:type="spellStart"/>
-            <w:r>
-              <w:rPr>
-                <w:color w:val="000000" w:themeColor="text1"/>
-              </w:rPr>
-              <w:t>Monagan</w:t>
-            </w:r>
-            <w:proofErr w:type="spellEnd"/>
+              <w:t>FAAST N.E. Regional Coordinator Edward Monagan</w:t>
+            </w:r>
           </w:p>
         </w:tc>
       </w:tr>
@@ -8864,23 +8831,23 @@
         <w:pStyle w:val="Heading2"/>
         <w:widowControl/>
       </w:pPr>
-      <w:bookmarkStart w:id="53" w:name="_Toc425054385"/>
-      <w:bookmarkStart w:id="54" w:name="_Toc342757863"/>
-      <w:bookmarkStart w:id="55" w:name="_Toc346297772"/>
-      <w:bookmarkStart w:id="56" w:name="_Toc422186478"/>
-      <w:bookmarkStart w:id="57" w:name="_Toc436203383"/>
-      <w:bookmarkStart w:id="58" w:name="_Toc452813587"/>
-      <w:bookmarkStart w:id="59" w:name="_Toc509300845"/>
+      <w:bookmarkStart w:id="52" w:name="_Toc425054385"/>
+      <w:bookmarkStart w:id="53" w:name="_Toc342757863"/>
+      <w:bookmarkStart w:id="54" w:name="_Toc346297772"/>
+      <w:bookmarkStart w:id="55" w:name="_Toc422186478"/>
+      <w:bookmarkStart w:id="56" w:name="_Toc436203383"/>
+      <w:bookmarkStart w:id="57" w:name="_Toc452813587"/>
+      <w:bookmarkStart w:id="58" w:name="_Toc509300845"/>
       <w:r>
         <w:t>User Profiles</w:t>
       </w:r>
+      <w:bookmarkEnd w:id="52"/>
       <w:bookmarkEnd w:id="53"/>
       <w:bookmarkEnd w:id="54"/>
       <w:bookmarkEnd w:id="55"/>
       <w:bookmarkEnd w:id="56"/>
       <w:bookmarkEnd w:id="57"/>
       <w:bookmarkEnd w:id="58"/>
-      <w:bookmarkEnd w:id="59"/>
       <w:r>
         <w:t xml:space="preserve">  </w:t>
       </w:r>
@@ -8950,16 +8917,8 @@
               <w:rPr>
                 <w:color w:val="000000" w:themeColor="text1"/>
               </w:rPr>
-              <w:t xml:space="preserve">FAAST N.E. Regional Coordinator Edward </w:t>
-            </w:r>
-            <w:proofErr w:type="spellStart"/>
-            <w:r>
-              <w:rPr>
-                <w:color w:val="000000" w:themeColor="text1"/>
-              </w:rPr>
-              <w:t>Monagan</w:t>
-            </w:r>
-            <w:proofErr w:type="spellEnd"/>
+              <w:t>FAAST N.E. Regional Coordinator Edward Monagan</w:t>
+            </w:r>
           </w:p>
         </w:tc>
       </w:tr>
@@ -9282,14 +9241,14 @@
       <w:pPr>
         <w:pStyle w:val="Heading2"/>
       </w:pPr>
-      <w:bookmarkStart w:id="60" w:name="_Toc452813588"/>
-      <w:bookmarkStart w:id="61" w:name="_Toc509300847"/>
+      <w:bookmarkStart w:id="59" w:name="_Toc452813588"/>
+      <w:bookmarkStart w:id="60" w:name="_Toc509300847"/>
       <w:r>
         <w:lastRenderedPageBreak/>
         <w:t>Key Stakeholder or User Needs</w:t>
       </w:r>
+      <w:bookmarkEnd w:id="59"/>
       <w:bookmarkEnd w:id="60"/>
-      <w:bookmarkEnd w:id="61"/>
     </w:p>
     <w:p>
       <w:pPr>
@@ -10098,197 +10057,198 @@
       <w:pPr>
         <w:pStyle w:val="Heading2"/>
       </w:pPr>
-      <w:bookmarkStart w:id="62" w:name="_Toc452813589"/>
-      <w:bookmarkStart w:id="63" w:name="_Toc509300848"/>
+      <w:bookmarkStart w:id="61" w:name="_Toc452813589"/>
+      <w:bookmarkStart w:id="62" w:name="_Toc509300848"/>
       <w:r>
         <w:t>Alternatives and Competition</w:t>
       </w:r>
+      <w:bookmarkEnd w:id="61"/>
       <w:bookmarkEnd w:id="62"/>
+    </w:p>
+    <w:p>
+      <w:pPr>
+        <w:pStyle w:val="InfoBlue"/>
+        <w:rPr>
+          <w:color w:val="000000" w:themeColor="text1"/>
+        </w:rPr>
+      </w:pPr>
+      <w:r>
+        <w:rPr>
+          <w:color w:val="000000" w:themeColor="text1"/>
+        </w:rPr>
+        <w:t>As a non-profit organization</w:t>
+      </w:r>
+      <w:r>
+        <w:rPr>
+          <w:color w:val="000000" w:themeColor="text1"/>
+        </w:rPr>
+        <w:t xml:space="preserve"> funded by Florida state government, the US government</w:t>
+      </w:r>
+      <w:r>
+        <w:rPr>
+          <w:color w:val="000000" w:themeColor="text1"/>
+        </w:rPr>
+        <w:t xml:space="preserve">, </w:t>
+      </w:r>
+      <w:r>
+        <w:rPr>
+          <w:color w:val="000000" w:themeColor="text1"/>
+        </w:rPr>
+        <w:t xml:space="preserve">and public/private donations, the </w:t>
+      </w:r>
+      <w:r>
+        <w:rPr>
+          <w:color w:val="000000" w:themeColor="text1"/>
+        </w:rPr>
+        <w:t>statewide</w:t>
+      </w:r>
+      <w:r>
+        <w:rPr>
+          <w:color w:val="000000" w:themeColor="text1"/>
+        </w:rPr>
+        <w:t xml:space="preserve"> </w:t>
+      </w:r>
+      <w:r>
+        <w:rPr>
+          <w:color w:val="000000" w:themeColor="text1"/>
+        </w:rPr>
+        <w:t xml:space="preserve">FAAST </w:t>
+      </w:r>
+      <w:r>
+        <w:rPr>
+          <w:color w:val="000000" w:themeColor="text1"/>
+        </w:rPr>
+        <w:t xml:space="preserve">program </w:t>
+      </w:r>
+      <w:r>
+        <w:rPr>
+          <w:color w:val="000000" w:themeColor="text1"/>
+        </w:rPr>
+        <w:t>has</w:t>
+      </w:r>
+      <w:r>
+        <w:rPr>
+          <w:color w:val="000000" w:themeColor="text1"/>
+        </w:rPr>
+        <w:t xml:space="preserve"> limited ability to purchase web development services</w:t>
+      </w:r>
+      <w:r>
+        <w:rPr>
+          <w:color w:val="000000" w:themeColor="text1"/>
+        </w:rPr>
+        <w:t xml:space="preserve"> or packaged inventory software</w:t>
+      </w:r>
+      <w:r>
+        <w:rPr>
+          <w:color w:val="000000" w:themeColor="text1"/>
+        </w:rPr>
+        <w:t xml:space="preserve">.  </w:t>
+      </w:r>
+      <w:r>
+        <w:rPr>
+          <w:color w:val="000000" w:themeColor="text1"/>
+        </w:rPr>
+        <w:t>No single online solution exists for the specific needs of this organization other than the</w:t>
+      </w:r>
+      <w:r>
+        <w:rPr>
+          <w:color w:val="000000" w:themeColor="text1"/>
+        </w:rPr>
+        <w:t xml:space="preserve">ir </w:t>
+      </w:r>
+      <w:r>
+        <w:rPr>
+          <w:color w:val="000000" w:themeColor="text1"/>
+        </w:rPr>
+        <w:t>current</w:t>
+      </w:r>
+      <w:r>
+        <w:rPr>
+          <w:color w:val="000000" w:themeColor="text1"/>
+        </w:rPr>
+        <w:t xml:space="preserve"> website</w:t>
+      </w:r>
+      <w:r>
+        <w:rPr>
+          <w:color w:val="000000" w:themeColor="text1"/>
+        </w:rPr>
+        <w:t xml:space="preserve">.  </w:t>
+      </w:r>
+      <w:r>
+        <w:rPr>
+          <w:color w:val="000000" w:themeColor="text1"/>
+        </w:rPr>
+        <w:t>Pro-bono development services</w:t>
+      </w:r>
+      <w:r>
+        <w:rPr>
+          <w:color w:val="000000" w:themeColor="text1"/>
+        </w:rPr>
+        <w:t xml:space="preserve"> have been sought to replace the current product, however the current product does function and </w:t>
+      </w:r>
+      <w:r>
+        <w:rPr>
+          <w:color w:val="000000" w:themeColor="text1"/>
+        </w:rPr>
+        <w:t xml:space="preserve">meets the </w:t>
+      </w:r>
+      <w:r>
+        <w:rPr>
+          <w:color w:val="000000" w:themeColor="text1"/>
+        </w:rPr>
+        <w:t xml:space="preserve">basic </w:t>
+      </w:r>
+      <w:r>
+        <w:rPr>
+          <w:color w:val="000000" w:themeColor="text1"/>
+        </w:rPr>
+        <w:t>needs of the organization.</w:t>
+      </w:r>
+    </w:p>
+    <w:p>
+      <w:pPr>
+        <w:pStyle w:val="InfoBlue"/>
+      </w:pPr>
+      <w:r>
+        <w:t xml:space="preserve">  </w:t>
+      </w:r>
+    </w:p>
+    <w:p>
+      <w:pPr>
+        <w:pStyle w:val="Heading1"/>
+      </w:pPr>
+      <w:bookmarkStart w:id="63" w:name="_Toc436203387"/>
+      <w:bookmarkStart w:id="64" w:name="_Toc452813590"/>
+      <w:bookmarkStart w:id="65" w:name="_Toc509300851"/>
+      <w:bookmarkEnd w:id="35"/>
+      <w:r>
+        <w:t>Product Overview</w:t>
+      </w:r>
+      <w:bookmarkStart w:id="66" w:name="_Toc425054391"/>
+      <w:bookmarkStart w:id="67" w:name="_Toc318088998"/>
+      <w:bookmarkStart w:id="68" w:name="_Toc320274603"/>
+      <w:bookmarkStart w:id="69" w:name="_Toc320279476"/>
+      <w:bookmarkStart w:id="70" w:name="_Toc323533353"/>
+      <w:bookmarkStart w:id="71" w:name="_Toc339783677"/>
+      <w:bookmarkStart w:id="72" w:name="_Toc339784266"/>
+      <w:bookmarkStart w:id="73" w:name="_Toc342757867"/>
+      <w:bookmarkStart w:id="74" w:name="_Toc346297778"/>
+      <w:bookmarkStart w:id="75" w:name="_Toc422186484"/>
+      <w:bookmarkStart w:id="76" w:name="_Toc436203388"/>
+      <w:bookmarkStart w:id="77" w:name="_Toc452813591"/>
+      <w:bookmarkStart w:id="78" w:name="_Toc509300852"/>
       <w:bookmarkEnd w:id="63"/>
-    </w:p>
-    <w:p>
-      <w:pPr>
-        <w:pStyle w:val="InfoBlue"/>
-        <w:rPr>
-          <w:color w:val="000000" w:themeColor="text1"/>
-        </w:rPr>
-      </w:pPr>
-      <w:r>
-        <w:rPr>
-          <w:color w:val="000000" w:themeColor="text1"/>
-        </w:rPr>
-        <w:t>As a non-profit organization</w:t>
-      </w:r>
-      <w:r>
-        <w:rPr>
-          <w:color w:val="000000" w:themeColor="text1"/>
-        </w:rPr>
-        <w:t xml:space="preserve"> funded by Florida state government, the US government</w:t>
-      </w:r>
-      <w:r>
-        <w:rPr>
-          <w:color w:val="000000" w:themeColor="text1"/>
-        </w:rPr>
-        <w:t xml:space="preserve">, </w:t>
-      </w:r>
-      <w:r>
-        <w:rPr>
-          <w:color w:val="000000" w:themeColor="text1"/>
-        </w:rPr>
-        <w:t xml:space="preserve">and public/private donations, the </w:t>
-      </w:r>
-      <w:r>
-        <w:rPr>
-          <w:color w:val="000000" w:themeColor="text1"/>
-        </w:rPr>
-        <w:t>statewide</w:t>
-      </w:r>
-      <w:r>
-        <w:rPr>
-          <w:color w:val="000000" w:themeColor="text1"/>
-        </w:rPr>
-        <w:t xml:space="preserve"> </w:t>
-      </w:r>
-      <w:r>
-        <w:rPr>
-          <w:color w:val="000000" w:themeColor="text1"/>
-        </w:rPr>
-        <w:t xml:space="preserve">FAAST </w:t>
-      </w:r>
-      <w:r>
-        <w:rPr>
-          <w:color w:val="000000" w:themeColor="text1"/>
-        </w:rPr>
-        <w:t xml:space="preserve">program </w:t>
-      </w:r>
-      <w:r>
-        <w:rPr>
-          <w:color w:val="000000" w:themeColor="text1"/>
-        </w:rPr>
-        <w:t>has</w:t>
-      </w:r>
-      <w:r>
-        <w:rPr>
-          <w:color w:val="000000" w:themeColor="text1"/>
-        </w:rPr>
-        <w:t xml:space="preserve"> limited ability to purchase web development services</w:t>
-      </w:r>
-      <w:r>
-        <w:rPr>
-          <w:color w:val="000000" w:themeColor="text1"/>
-        </w:rPr>
-        <w:t xml:space="preserve"> or packaged inventory software</w:t>
-      </w:r>
-      <w:r>
-        <w:rPr>
-          <w:color w:val="000000" w:themeColor="text1"/>
-        </w:rPr>
-        <w:t xml:space="preserve">.  </w:t>
-      </w:r>
-      <w:r>
-        <w:rPr>
-          <w:color w:val="000000" w:themeColor="text1"/>
-        </w:rPr>
-        <w:t>No single online solution exists for the specific needs of this organization other than the</w:t>
-      </w:r>
-      <w:r>
-        <w:rPr>
-          <w:color w:val="000000" w:themeColor="text1"/>
-        </w:rPr>
-        <w:t xml:space="preserve">ir </w:t>
-      </w:r>
-      <w:r>
-        <w:rPr>
-          <w:color w:val="000000" w:themeColor="text1"/>
-        </w:rPr>
-        <w:t>current</w:t>
-      </w:r>
-      <w:r>
-        <w:rPr>
-          <w:color w:val="000000" w:themeColor="text1"/>
-        </w:rPr>
-        <w:t xml:space="preserve"> website</w:t>
-      </w:r>
-      <w:r>
-        <w:rPr>
-          <w:color w:val="000000" w:themeColor="text1"/>
-        </w:rPr>
-        <w:t xml:space="preserve">.  </w:t>
-      </w:r>
-      <w:r>
-        <w:rPr>
-          <w:color w:val="000000" w:themeColor="text1"/>
-        </w:rPr>
-        <w:t>Pro-bono development services</w:t>
-      </w:r>
-      <w:r>
-        <w:rPr>
-          <w:color w:val="000000" w:themeColor="text1"/>
-        </w:rPr>
-        <w:t xml:space="preserve"> have been sought to replace the current product, however the current product does function and </w:t>
-      </w:r>
-      <w:r>
-        <w:rPr>
-          <w:color w:val="000000" w:themeColor="text1"/>
-        </w:rPr>
-        <w:t xml:space="preserve">meets the </w:t>
-      </w:r>
-      <w:r>
-        <w:rPr>
-          <w:color w:val="000000" w:themeColor="text1"/>
-        </w:rPr>
-        <w:t xml:space="preserve">basic </w:t>
-      </w:r>
-      <w:r>
-        <w:rPr>
-          <w:color w:val="000000" w:themeColor="text1"/>
-        </w:rPr>
-        <w:t>needs of the organization.</w:t>
-      </w:r>
-    </w:p>
-    <w:p>
-      <w:pPr>
-        <w:pStyle w:val="InfoBlue"/>
-      </w:pPr>
-      <w:r>
-        <w:t xml:space="preserve">  </w:t>
-      </w:r>
-    </w:p>
-    <w:p>
-      <w:pPr>
-        <w:pStyle w:val="Heading1"/>
-      </w:pPr>
-      <w:bookmarkStart w:id="64" w:name="_Toc436203387"/>
-      <w:bookmarkStart w:id="65" w:name="_Toc452813590"/>
-      <w:bookmarkStart w:id="66" w:name="_Toc509300851"/>
-      <w:bookmarkEnd w:id="35"/>
-      <w:r>
-        <w:t>Product Overview</w:t>
-      </w:r>
-      <w:bookmarkStart w:id="67" w:name="_Toc425054391"/>
-      <w:bookmarkStart w:id="68" w:name="_Toc318088998"/>
-      <w:bookmarkStart w:id="69" w:name="_Toc320274603"/>
-      <w:bookmarkStart w:id="70" w:name="_Toc320279476"/>
-      <w:bookmarkStart w:id="71" w:name="_Toc323533353"/>
-      <w:bookmarkStart w:id="72" w:name="_Toc339783677"/>
-      <w:bookmarkStart w:id="73" w:name="_Toc339784266"/>
-      <w:bookmarkStart w:id="74" w:name="_Toc342757867"/>
-      <w:bookmarkStart w:id="75" w:name="_Toc346297778"/>
-      <w:bookmarkStart w:id="76" w:name="_Toc422186484"/>
-      <w:bookmarkStart w:id="77" w:name="_Toc436203388"/>
-      <w:bookmarkStart w:id="78" w:name="_Toc452813591"/>
-      <w:bookmarkStart w:id="79" w:name="_Toc509300852"/>
       <w:bookmarkEnd w:id="64"/>
       <w:bookmarkEnd w:id="65"/>
+    </w:p>
+    <w:p>
+      <w:pPr>
+        <w:pStyle w:val="Heading2"/>
+      </w:pPr>
+      <w:r>
+        <w:t>Product Perspective</w:t>
+      </w:r>
       <w:bookmarkEnd w:id="66"/>
-    </w:p>
-    <w:p>
-      <w:pPr>
-        <w:pStyle w:val="Heading2"/>
-      </w:pPr>
-      <w:r>
-        <w:t>Product Perspective</w:t>
-      </w:r>
       <w:bookmarkEnd w:id="67"/>
       <w:bookmarkEnd w:id="68"/>
       <w:bookmarkEnd w:id="69"/>
@@ -10301,7 +10261,6 @@
       <w:bookmarkEnd w:id="76"/>
       <w:bookmarkEnd w:id="77"/>
       <w:bookmarkEnd w:id="78"/>
-      <w:bookmarkEnd w:id="79"/>
     </w:p>
     <w:p>
       <w:pPr>
@@ -10322,16 +10281,6 @@
       <w:r>
         <w:t>Graphically, the system may be viewed as follows:</w:t>
       </w:r>
-    </w:p>
-    <w:p>
-      <w:pPr>
-        <w:pStyle w:val="BodyText"/>
-      </w:pPr>
-    </w:p>
-    <w:p>
-      <w:pPr>
-        <w:pStyle w:val="BodyText"/>
-      </w:pPr>
     </w:p>
     <w:p>
       <w:pPr>
@@ -10358,7 +10307,7 @@
                     <pic:cNvPicPr/>
                   </pic:nvPicPr>
                   <pic:blipFill>
-                    <a:blip r:embed="rId13"/>
+                    <a:blip r:embed="rId8"/>
                     <a:stretch>
                       <a:fillRect/>
                     </a:stretch>
@@ -10384,7 +10333,12 @@
         <w:pStyle w:val="BodyText"/>
       </w:pPr>
       <w:r>
-        <w:t xml:space="preserve">Names?  Not replacing or integrating.   Working Addition to FAAST Admin workflow   </w:t>
+        <w:t>Names?  Not replacing or integrating.   W</w:t>
+      </w:r>
+      <w:bookmarkStart w:id="79" w:name="_GoBack"/>
+      <w:bookmarkEnd w:id="79"/>
+      <w:r>
+        <w:t xml:space="preserve">orking Addition to FAAST Admin workflow   </w:t>
       </w:r>
     </w:p>
     <w:p>
@@ -11998,8 +11952,8 @@
       </w:pPr>
     </w:p>
     <w:sectPr>
-      <w:headerReference w:type="default" r:id="rId14"/>
-      <w:footerReference w:type="default" r:id="rId15"/>
+      <w:headerReference w:type="default" r:id="rId9"/>
+      <w:footerReference w:type="default" r:id="rId10"/>
       <w:pgSz w:w="12240" w:h="15840" w:code="1"/>
       <w:pgMar w:top="1440" w:right="1440" w:bottom="1440" w:left="1440" w:header="720" w:footer="720" w:gutter="0"/>
       <w:cols w:space="720"/>
@@ -12035,36 +11989,6 @@
 </file>
 
 <file path=word/footer1.xml><?xml version="1.0" encoding="utf-8"?>
-<w:ftr xmlns:wpc="http://schemas.microsoft.com/office/word/2010/wordprocessingCanvas" xmlns:cx="http://schemas.microsoft.com/office/drawing/2014/chartex" xmlns:cx1="http://schemas.microsoft.com/office/drawing/2015/9/8/chartex" xmlns:cx2="http://schemas.microsoft.com/office/drawing/2015/10/21/chartex" xmlns:mc="http://schemas.openxmlformats.org/markup-compatibility/2006" xmlns:o="urn:schemas-microsoft-com:office:office" xmlns:r="http://schemas.openxmlformats.org/officeDocument/2006/relationships" xmlns:m="http://schemas.openxmlformats.org/officeDocument/2006/math" xmlns:v="urn:schemas-microsoft-com:vml" xmlns:wp14="http://schemas.microsoft.com/office/word/2010/wordprocessingDrawing" xmlns:wp="http://schemas.openxmlformats.org/drawingml/2006/wordprocessingDrawing" xmlns:w10="urn:schemas-microsoft-com:office:word" xmlns:w="http://schemas.openxmlformats.org/wordprocessingml/2006/main" xmlns:w14="http://schemas.microsoft.com/office/word/2010/wordml" xmlns:w15="http://schemas.microsoft.com/office/word/2012/wordml" xmlns:w16se="http://schemas.microsoft.com/office/word/2015/wordml/symex" xmlns:wpg="http://schemas.microsoft.com/office/word/2010/wordprocessingGroup" xmlns:wpi="http://schemas.microsoft.com/office/word/2010/wordprocessingInk" xmlns:wne="http://schemas.microsoft.com/office/word/2006/wordml" xmlns:wps="http://schemas.microsoft.com/office/word/2010/wordprocessingShape" mc:Ignorable="w14 w15 w16se wp14">
-  <w:p>
-    <w:pPr>
-      <w:pStyle w:val="Footer"/>
-    </w:pPr>
-  </w:p>
-</w:ftr>
-</file>
-
-<file path=word/footer2.xml><?xml version="1.0" encoding="utf-8"?>
-<w:ftr xmlns:wpc="http://schemas.microsoft.com/office/word/2010/wordprocessingCanvas" xmlns:cx="http://schemas.microsoft.com/office/drawing/2014/chartex" xmlns:cx1="http://schemas.microsoft.com/office/drawing/2015/9/8/chartex" xmlns:cx2="http://schemas.microsoft.com/office/drawing/2015/10/21/chartex" xmlns:mc="http://schemas.openxmlformats.org/markup-compatibility/2006" xmlns:o="urn:schemas-microsoft-com:office:office" xmlns:r="http://schemas.openxmlformats.org/officeDocument/2006/relationships" xmlns:m="http://schemas.openxmlformats.org/officeDocument/2006/math" xmlns:v="urn:schemas-microsoft-com:vml" xmlns:wp14="http://schemas.microsoft.com/office/word/2010/wordprocessingDrawing" xmlns:wp="http://schemas.openxmlformats.org/drawingml/2006/wordprocessingDrawing" xmlns:w10="urn:schemas-microsoft-com:office:word" xmlns:w="http://schemas.openxmlformats.org/wordprocessingml/2006/main" xmlns:w14="http://schemas.microsoft.com/office/word/2010/wordml" xmlns:w15="http://schemas.microsoft.com/office/word/2012/wordml" xmlns:w16se="http://schemas.microsoft.com/office/word/2015/wordml/symex" xmlns:wpg="http://schemas.microsoft.com/office/word/2010/wordprocessingGroup" xmlns:wpi="http://schemas.microsoft.com/office/word/2010/wordprocessingInk" xmlns:wne="http://schemas.microsoft.com/office/word/2006/wordml" xmlns:wps="http://schemas.microsoft.com/office/word/2010/wordprocessingShape" mc:Ignorable="w14 w15 w16se wp14">
-  <w:p>
-    <w:pPr>
-      <w:pStyle w:val="Footer"/>
-    </w:pPr>
-  </w:p>
-</w:ftr>
-</file>
-
-<file path=word/footer3.xml><?xml version="1.0" encoding="utf-8"?>
-<w:ftr xmlns:wpc="http://schemas.microsoft.com/office/word/2010/wordprocessingCanvas" xmlns:cx="http://schemas.microsoft.com/office/drawing/2014/chartex" xmlns:cx1="http://schemas.microsoft.com/office/drawing/2015/9/8/chartex" xmlns:cx2="http://schemas.microsoft.com/office/drawing/2015/10/21/chartex" xmlns:mc="http://schemas.openxmlformats.org/markup-compatibility/2006" xmlns:o="urn:schemas-microsoft-com:office:office" xmlns:r="http://schemas.openxmlformats.org/officeDocument/2006/relationships" xmlns:m="http://schemas.openxmlformats.org/officeDocument/2006/math" xmlns:v="urn:schemas-microsoft-com:vml" xmlns:wp14="http://schemas.microsoft.com/office/word/2010/wordprocessingDrawing" xmlns:wp="http://schemas.openxmlformats.org/drawingml/2006/wordprocessingDrawing" xmlns:w10="urn:schemas-microsoft-com:office:word" xmlns:w="http://schemas.openxmlformats.org/wordprocessingml/2006/main" xmlns:w14="http://schemas.microsoft.com/office/word/2010/wordml" xmlns:w15="http://schemas.microsoft.com/office/word/2012/wordml" xmlns:w16se="http://schemas.microsoft.com/office/word/2015/wordml/symex" xmlns:wpg="http://schemas.microsoft.com/office/word/2010/wordprocessingGroup" xmlns:wpi="http://schemas.microsoft.com/office/word/2010/wordprocessingInk" xmlns:wne="http://schemas.microsoft.com/office/word/2006/wordml" xmlns:wps="http://schemas.microsoft.com/office/word/2010/wordprocessingShape" mc:Ignorable="w14 w15 w16se wp14">
-  <w:p>
-    <w:pPr>
-      <w:pStyle w:val="Footer"/>
-    </w:pPr>
-  </w:p>
-</w:ftr>
-</file>
-
-<file path=word/footer4.xml><?xml version="1.0" encoding="utf-8"?>
 <w:ftr xmlns:wpc="http://schemas.microsoft.com/office/word/2010/wordprocessingCanvas" xmlns:cx="http://schemas.microsoft.com/office/drawing/2014/chartex" xmlns:cx1="http://schemas.microsoft.com/office/drawing/2015/9/8/chartex" xmlns:cx2="http://schemas.microsoft.com/office/drawing/2015/10/21/chartex" xmlns:mc="http://schemas.openxmlformats.org/markup-compatibility/2006" xmlns:o="urn:schemas-microsoft-com:office:office" xmlns:r="http://schemas.openxmlformats.org/officeDocument/2006/relationships" xmlns:m="http://schemas.openxmlformats.org/officeDocument/2006/math" xmlns:v="urn:schemas-microsoft-com:vml" xmlns:wp14="http://schemas.microsoft.com/office/word/2010/wordprocessingDrawing" xmlns:wp="http://schemas.openxmlformats.org/drawingml/2006/wordprocessingDrawing" xmlns:w10="urn:schemas-microsoft-com:office:word" xmlns:w="http://schemas.openxmlformats.org/wordprocessingml/2006/main" xmlns:w14="http://schemas.microsoft.com/office/word/2010/wordml" xmlns:w15="http://schemas.microsoft.com/office/word/2012/wordml" xmlns:w16se="http://schemas.microsoft.com/office/word/2015/wordml/symex" xmlns:wpg="http://schemas.microsoft.com/office/word/2010/wordprocessingGroup" xmlns:wpi="http://schemas.microsoft.com/office/word/2010/wordprocessingInk" xmlns:wne="http://schemas.microsoft.com/office/word/2006/wordml" xmlns:wps="http://schemas.microsoft.com/office/word/2010/wordprocessingShape" mc:Ignorable="w14 w15 w16se wp14">
   <w:tbl>
     <w:tblPr>
@@ -12185,7 +12109,7 @@
               <w:rStyle w:val="PageNumber"/>
               <w:noProof/>
             </w:rPr>
-            <w:t>8</w:t>
+            <w:t>15</w:t>
           </w:r>
           <w:r>
             <w:rPr>
@@ -12232,16 +12156,6 @@
 </file>
 
 <file path=word/header1.xml><?xml version="1.0" encoding="utf-8"?>
-<w:hdr xmlns:wpc="http://schemas.microsoft.com/office/word/2010/wordprocessingCanvas" xmlns:cx="http://schemas.microsoft.com/office/drawing/2014/chartex" xmlns:cx1="http://schemas.microsoft.com/office/drawing/2015/9/8/chartex" xmlns:cx2="http://schemas.microsoft.com/office/drawing/2015/10/21/chartex" xmlns:mc="http://schemas.openxmlformats.org/markup-compatibility/2006" xmlns:o="urn:schemas-microsoft-com:office:office" xmlns:r="http://schemas.openxmlformats.org/officeDocument/2006/relationships" xmlns:m="http://schemas.openxmlformats.org/officeDocument/2006/math" xmlns:v="urn:schemas-microsoft-com:vml" xmlns:wp14="http://schemas.microsoft.com/office/word/2010/wordprocessingDrawing" xmlns:wp="http://schemas.openxmlformats.org/drawingml/2006/wordprocessingDrawing" xmlns:w10="urn:schemas-microsoft-com:office:word" xmlns:w="http://schemas.openxmlformats.org/wordprocessingml/2006/main" xmlns:w14="http://schemas.microsoft.com/office/word/2010/wordml" xmlns:w15="http://schemas.microsoft.com/office/word/2012/wordml" xmlns:w16se="http://schemas.microsoft.com/office/word/2015/wordml/symex" xmlns:wpg="http://schemas.microsoft.com/office/word/2010/wordprocessingGroup" xmlns:wpi="http://schemas.microsoft.com/office/word/2010/wordprocessingInk" xmlns:wne="http://schemas.microsoft.com/office/word/2006/wordml" xmlns:wps="http://schemas.microsoft.com/office/word/2010/wordprocessingShape" mc:Ignorable="w14 w15 w16se wp14">
-  <w:p>
-    <w:pPr>
-      <w:pStyle w:val="Header"/>
-    </w:pPr>
-  </w:p>
-</w:hdr>
-</file>
-
-<file path=word/header2.xml><?xml version="1.0" encoding="utf-8"?>
 <w:hdr xmlns:wpc="http://schemas.microsoft.com/office/word/2010/wordprocessingCanvas" xmlns:cx="http://schemas.microsoft.com/office/drawing/2014/chartex" xmlns:cx1="http://schemas.microsoft.com/office/drawing/2015/9/8/chartex" xmlns:cx2="http://schemas.microsoft.com/office/drawing/2015/10/21/chartex" xmlns:mc="http://schemas.openxmlformats.org/markup-compatibility/2006" xmlns:o="urn:schemas-microsoft-com:office:office" xmlns:r="http://schemas.openxmlformats.org/officeDocument/2006/relationships" xmlns:m="http://schemas.openxmlformats.org/officeDocument/2006/math" xmlns:v="urn:schemas-microsoft-com:vml" xmlns:wp14="http://schemas.microsoft.com/office/word/2010/wordprocessingDrawing" xmlns:wp="http://schemas.openxmlformats.org/drawingml/2006/wordprocessingDrawing" xmlns:w10="urn:schemas-microsoft-com:office:word" xmlns:w="http://schemas.openxmlformats.org/wordprocessingml/2006/main" xmlns:w14="http://schemas.microsoft.com/office/word/2010/wordml" xmlns:w15="http://schemas.microsoft.com/office/word/2012/wordml" xmlns:w16se="http://schemas.microsoft.com/office/word/2015/wordml/symex" xmlns:wpg="http://schemas.microsoft.com/office/word/2010/wordprocessingGroup" xmlns:wpi="http://schemas.microsoft.com/office/word/2010/wordprocessingInk" xmlns:wne="http://schemas.microsoft.com/office/word/2006/wordml" xmlns:wps="http://schemas.microsoft.com/office/word/2010/wordprocessingShape" mc:Ignorable="w14 w15 w16se wp14">
   <w:p>
     <w:pPr>
@@ -12289,7 +12203,23 @@
         <w:b/>
         <w:sz w:val="36"/>
       </w:rPr>
+      <w:t>Hope Haven (</w:t>
+    </w:r>
+    <w:r>
+      <w:rPr>
+        <w:rFonts w:ascii="Arial" w:hAnsi="Arial"/>
+        <w:b/>
+        <w:sz w:val="36"/>
+      </w:rPr>
       <w:t>FAAST</w:t>
+    </w:r>
+    <w:r>
+      <w:rPr>
+        <w:rFonts w:ascii="Arial" w:hAnsi="Arial"/>
+        <w:b/>
+        <w:sz w:val="36"/>
+      </w:rPr>
+      <w:t>)</w:t>
     </w:r>
   </w:p>
   <w:p>
@@ -12311,17 +12241,7 @@
 </w:hdr>
 </file>
 
-<file path=word/header3.xml><?xml version="1.0" encoding="utf-8"?>
-<w:hdr xmlns:wpc="http://schemas.microsoft.com/office/word/2010/wordprocessingCanvas" xmlns:cx="http://schemas.microsoft.com/office/drawing/2014/chartex" xmlns:cx1="http://schemas.microsoft.com/office/drawing/2015/9/8/chartex" xmlns:cx2="http://schemas.microsoft.com/office/drawing/2015/10/21/chartex" xmlns:mc="http://schemas.openxmlformats.org/markup-compatibility/2006" xmlns:o="urn:schemas-microsoft-com:office:office" xmlns:r="http://schemas.openxmlformats.org/officeDocument/2006/relationships" xmlns:m="http://schemas.openxmlformats.org/officeDocument/2006/math" xmlns:v="urn:schemas-microsoft-com:vml" xmlns:wp14="http://schemas.microsoft.com/office/word/2010/wordprocessingDrawing" xmlns:wp="http://schemas.openxmlformats.org/drawingml/2006/wordprocessingDrawing" xmlns:w10="urn:schemas-microsoft-com:office:word" xmlns:w="http://schemas.openxmlformats.org/wordprocessingml/2006/main" xmlns:w14="http://schemas.microsoft.com/office/word/2010/wordml" xmlns:w15="http://schemas.microsoft.com/office/word/2012/wordml" xmlns:w16se="http://schemas.microsoft.com/office/word/2015/wordml/symex" xmlns:wpg="http://schemas.microsoft.com/office/word/2010/wordprocessingGroup" xmlns:wpi="http://schemas.microsoft.com/office/word/2010/wordprocessingInk" xmlns:wne="http://schemas.microsoft.com/office/word/2006/wordml" xmlns:wps="http://schemas.microsoft.com/office/word/2010/wordprocessingShape" mc:Ignorable="w14 w15 w16se wp14">
-  <w:p>
-    <w:pPr>
-      <w:pStyle w:val="Header"/>
-    </w:pPr>
-  </w:p>
-</w:hdr>
-</file>
-
-<file path=word/header4.xml><?xml version="1.0" encoding="utf-8"?>
+<file path=word/header2.xml><?xml version="1.0" encoding="utf-8"?>
 <w:hdr xmlns:wpc="http://schemas.microsoft.com/office/word/2010/wordprocessingCanvas" xmlns:cx="http://schemas.microsoft.com/office/drawing/2014/chartex" xmlns:cx1="http://schemas.microsoft.com/office/drawing/2015/9/8/chartex" xmlns:cx2="http://schemas.microsoft.com/office/drawing/2015/10/21/chartex" xmlns:mc="http://schemas.openxmlformats.org/markup-compatibility/2006" xmlns:o="urn:schemas-microsoft-com:office:office" xmlns:r="http://schemas.openxmlformats.org/officeDocument/2006/relationships" xmlns:m="http://schemas.openxmlformats.org/officeDocument/2006/math" xmlns:v="urn:schemas-microsoft-com:vml" xmlns:wp14="http://schemas.microsoft.com/office/word/2010/wordprocessingDrawing" xmlns:wp="http://schemas.openxmlformats.org/drawingml/2006/wordprocessingDrawing" xmlns:w10="urn:schemas-microsoft-com:office:word" xmlns:w="http://schemas.openxmlformats.org/wordprocessingml/2006/main" xmlns:w14="http://schemas.microsoft.com/office/word/2010/wordml" xmlns:w15="http://schemas.microsoft.com/office/word/2012/wordml" xmlns:w16se="http://schemas.microsoft.com/office/word/2015/wordml/symex" xmlns:wpg="http://schemas.microsoft.com/office/word/2010/wordprocessingGroup" xmlns:wpi="http://schemas.microsoft.com/office/word/2010/wordprocessingInk" xmlns:wne="http://schemas.microsoft.com/office/word/2006/wordml" xmlns:wps="http://schemas.microsoft.com/office/word/2010/wordprocessingShape" mc:Ignorable="w14 w15 w16se wp14">
   <w:tbl>
     <w:tblPr>
@@ -12371,7 +12291,7 @@
             <w:ind w:right="68"/>
           </w:pPr>
           <w:r>
-            <w:t xml:space="preserve">  Version:           &lt;1.0&gt;</w:t>
+            <w:t xml:space="preserve">  Version:          1.2</w:t>
           </w:r>
         </w:p>
       </w:tc>
@@ -12382,21 +12302,11 @@
           <w:tcW w:w="6379" w:type="dxa"/>
         </w:tcPr>
         <w:p>
-          <w:r>
-            <w:fldChar w:fldCharType="begin"/>
-          </w:r>
-          <w:r>
-            <w:instrText xml:space="preserve"> TITLE  \* MERGEFORMAT </w:instrText>
-          </w:r>
-          <w:r>
-            <w:fldChar w:fldCharType="separate"/>
-          </w:r>
-          <w:r>
-            <w:t>Vision</w:t>
-          </w:r>
-          <w:r>
-            <w:fldChar w:fldCharType="end"/>
-          </w:r>
+          <w:fldSimple w:instr=" TITLE  \* MERGEFORMAT ">
+            <w:r>
+              <w:t>Vision</w:t>
+            </w:r>
+          </w:fldSimple>
         </w:p>
       </w:tc>
       <w:tc>
@@ -12405,7 +12315,10 @@
         </w:tcPr>
         <w:p>
           <w:r>
-            <w:t xml:space="preserve">  Date:  09/16/2016</w:t>
+            <w:t xml:space="preserve">  Date:  23/09</w:t>
+          </w:r>
+          <w:r>
+            <w:t>/2016</w:t>
           </w:r>
         </w:p>
       </w:tc>

</xml_diff>